<commit_message>
feat: progress on the responses
</commit_message>
<xml_diff>
--- a/rebuttal/Rebuttal.docx
+++ b/rebuttal/Rebuttal.docx
@@ -384,256 +384,235 @@
           <w:highlight w:val="yellow"/>
           <w:shd w:fill="FFFFFF" w:val="clear"/>
         </w:rPr>
-        <w:t xml:space="preserve">Nathan: </w:t>
-      </w:r>
+        <w:t>Yes, it is definitely possible to use non-uniform meshes with hanging nodes. In this thesis (citar pablo), you can see a very similar approach (the same approximation spaces setup but with a single hybridization on the tangential stresses) working with hanging nodes.</w:t>
+      </w:r>
+    </w:p>
+    <w:p>
+      <w:pPr>
+        <w:pStyle w:val="Normal"/>
+        <w:jc w:val="both"/>
+        <w:rPr>
+          <w:color w:val="000000" w:themeColor="text1"/>
+          <w:shd w:fill="FFFFFF" w:val="clear"/>
+        </w:rPr>
+      </w:pPr>
+      <w:r>
+        <w:rPr>
+          <w:color w:val="000000" w:themeColor="text1"/>
+          <w:shd w:fill="FFFFFF" w:val="clear"/>
+        </w:rPr>
+      </w:r>
+    </w:p>
+    <w:p>
+      <w:pPr>
+        <w:pStyle w:val="Normal"/>
+        <w:rPr>
+          <w:bCs/>
+          <w:color w:val="222222"/>
+          <w:shd w:fill="FFFFFF" w:val="clear"/>
+        </w:rPr>
+      </w:pPr>
+      <w:r>
+        <w:rPr>
+          <w:bCs/>
+          <w:color w:val="222222"/>
+          <w:shd w:fill="FFFFFF" w:val="clear"/>
+        </w:rPr>
+      </w:r>
+    </w:p>
+    <w:p>
+      <w:pPr>
+        <w:pStyle w:val="Normal"/>
+        <w:rPr>
+          <w:rFonts w:eastAsia="Times New Roman" w:cs="Calibri" w:cstheme="minorHAnsi"/>
+          <w:color w:val="0070C0"/>
+          <w:shd w:fill="FFFFFF" w:val="clear"/>
+        </w:rPr>
+      </w:pPr>
+      <w:r>
+        <w:rPr>
+          <w:rFonts w:eastAsia="Times New Roman" w:cs="Calibri" w:cstheme="minorHAnsi"/>
+          <w:color w:val="0070C0"/>
+          <w:shd w:fill="FFFFFF" w:val="clear"/>
+        </w:rPr>
+        <w:t>2) Please check the definition of the L2 space given on page 3: Isn't component v_1required to be in L2?</w:t>
+      </w:r>
+    </w:p>
+    <w:p>
+      <w:pPr>
+        <w:pStyle w:val="Normal"/>
+        <w:rPr>
+          <w:rFonts w:eastAsia="Times New Roman" w:cs="Calibri" w:cstheme="minorHAnsi"/>
+          <w:color w:val="0070C0"/>
+          <w:shd w:fill="FFFFFF" w:val="clear"/>
+        </w:rPr>
+      </w:pPr>
+      <w:r>
+        <w:rPr>
+          <w:rFonts w:eastAsia="Times New Roman" w:cs="Calibri" w:cstheme="minorHAnsi"/>
+          <w:color w:val="0070C0"/>
+          <w:shd w:fill="FFFFFF" w:val="clear"/>
+        </w:rPr>
+      </w:r>
+    </w:p>
+    <w:p>
+      <w:pPr>
+        <w:pStyle w:val="Normal"/>
+        <w:jc w:val="both"/>
+        <w:rPr>
+          <w:color w:val="000000" w:themeColor="text1"/>
+          <w:shd w:fill="FFFFFF" w:val="clear"/>
+        </w:rPr>
+      </w:pPr>
+      <w:r>
+        <w:rPr>
+          <w:b/>
+          <w:color w:val="000000" w:themeColor="text1"/>
+          <w:u w:val="single"/>
+          <w:shd w:fill="FFFFFF" w:val="clear"/>
+        </w:rPr>
+        <w:t>Reply</w:t>
+      </w:r>
+      <w:r>
+        <w:rPr>
+          <w:color w:val="000000" w:themeColor="text1"/>
+          <w:shd w:fill="FFFFFF" w:val="clear"/>
+        </w:rPr>
+        <w:t xml:space="preserve">: </w:t>
+      </w:r>
+    </w:p>
+    <w:p>
+      <w:pPr>
+        <w:pStyle w:val="Normal"/>
+        <w:jc w:val="both"/>
+        <w:rPr>
+          <w:color w:val="000000" w:themeColor="text1"/>
+          <w:shd w:fill="FFFFFF" w:val="clear"/>
+        </w:rPr>
+      </w:pPr>
+      <w:r>
+        <w:rPr>
+          <w:color w:val="000000" w:themeColor="text1"/>
+          <w:shd w:fill="FFFFFF" w:val="clear"/>
+        </w:rPr>
+        <w:t>Thank you for noticing that. We corrected the definition of the space.</w:t>
+      </w:r>
+    </w:p>
+    <w:p>
+      <w:pPr>
+        <w:pStyle w:val="Normal"/>
+        <w:rPr>
+          <w:bCs/>
+          <w:color w:val="222222"/>
+          <w:shd w:fill="FFFFFF" w:val="clear"/>
+        </w:rPr>
+      </w:pPr>
+      <w:r>
+        <w:rPr>
+          <w:bCs/>
+          <w:color w:val="222222"/>
+          <w:shd w:fill="FFFFFF" w:val="clear"/>
+        </w:rPr>
+      </w:r>
+    </w:p>
+    <w:p>
+      <w:pPr>
+        <w:pStyle w:val="Normal"/>
+        <w:rPr>
+          <w:rFonts w:eastAsia="Times New Roman" w:cs="Calibri" w:cstheme="minorHAnsi"/>
+          <w:color w:val="0070C0"/>
+          <w:shd w:fill="FFFFFF" w:val="clear"/>
+        </w:rPr>
+      </w:pPr>
+      <w:r>
+        <w:rPr>
+          <w:rFonts w:eastAsia="Times New Roman" w:cs="Calibri" w:cstheme="minorHAnsi"/>
+          <w:color w:val="0070C0"/>
+          <w:shd w:fill="FFFFFF" w:val="clear"/>
+        </w:rPr>
+        <w:t>3) Problem (39) is defined across six approximation spaces. Nonetheless, multiple degrees of freedom can be condensed at the element level. While this can be done in parallel, it is necessary to integrate all matrices and vectors listed in (41) before performing the static condensation to ultimately arrive at (47). Please comment on the overhead associated with these operations. How large must a problem be for the solution of the global system of equations to dominate the cost?</w:t>
+      </w:r>
+    </w:p>
+    <w:p>
+      <w:pPr>
+        <w:pStyle w:val="Normal"/>
+        <w:rPr>
+          <w:rFonts w:eastAsia="Times New Roman" w:cs="Calibri" w:cstheme="minorHAnsi"/>
+          <w:color w:val="0070C0"/>
+          <w:shd w:fill="FFFFFF" w:val="clear"/>
+        </w:rPr>
+      </w:pPr>
+      <w:r>
+        <w:rPr>
+          <w:rFonts w:eastAsia="Times New Roman" w:cs="Calibri" w:cstheme="minorHAnsi"/>
+          <w:color w:val="0070C0"/>
+          <w:shd w:fill="FFFFFF" w:val="clear"/>
+        </w:rPr>
+      </w:r>
+    </w:p>
+    <w:p>
+      <w:pPr>
+        <w:pStyle w:val="Normal"/>
+        <w:jc w:val="both"/>
+        <w:rPr>
+          <w:color w:val="000000" w:themeColor="text1"/>
+          <w:shd w:fill="FFFFFF" w:val="clear"/>
+        </w:rPr>
+      </w:pPr>
+      <w:r>
+        <w:rPr>
+          <w:b/>
+          <w:color w:val="000000" w:themeColor="text1"/>
+          <w:u w:val="single"/>
+          <w:shd w:fill="FFFFFF" w:val="clear"/>
+        </w:rPr>
+        <w:t>Reply</w:t>
+      </w:r>
+      <w:r>
+        <w:rPr>
+          <w:color w:val="000000" w:themeColor="text1"/>
+          <w:shd w:fill="FFFFFF" w:val="clear"/>
+        </w:rPr>
+        <w:t xml:space="preserve">: </w:t>
+      </w:r>
+    </w:p>
+    <w:p>
+      <w:pPr>
+        <w:pStyle w:val="Normal"/>
+        <w:jc w:val="both"/>
+        <w:rPr>
+          <w:color w:val="000000" w:themeColor="text1"/>
+          <w:shd w:fill="FFFFFF" w:val="clear"/>
+        </w:rPr>
+      </w:pPr>
       <w:r>
         <w:rPr>
           <w:color w:val="000000" w:themeColor="text1"/>
           <w:highlight w:val="yellow"/>
           <w:shd w:fill="FFFFFF" w:val="clear"/>
         </w:rPr>
-        <w:t>Acredito que sim, o que acham?</w:t>
-      </w:r>
-    </w:p>
-    <w:p>
-      <w:pPr>
-        <w:pStyle w:val="Normal"/>
-        <w:jc w:val="both"/>
-        <w:rPr>
-          <w:color w:val="000000" w:themeColor="text1"/>
-          <w:shd w:fill="FFFFFF" w:val="clear"/>
-        </w:rPr>
-      </w:pPr>
+        <w:t xml:space="preserve">The suggestion of the reviewer is relevant. The computation of the condensed element stiffness has a considerable computational cost, however, it was out of the scope of the present work. We definitely plan to explore the numerical efficiency in future works. </w:t>
+      </w:r>
       <w:r>
         <w:rPr>
           <w:color w:val="000000" w:themeColor="text1"/>
           <w:highlight w:val="yellow"/>
           <w:shd w:fill="FFFFFF" w:val="clear"/>
         </w:rPr>
-        <w:t>Giovane: Acho que funciona normal, só tenho dúvidas quanto aos espaços definidos sobre as faces restringidas. Phil?</w:t>
-      </w:r>
-    </w:p>
-    <w:p>
-      <w:pPr>
-        <w:pStyle w:val="Normal"/>
-        <w:jc w:val="both"/>
-        <w:rPr>
-          <w:color w:val="000000" w:themeColor="text1"/>
-          <w:shd w:fill="FFFFFF" w:val="clear"/>
-        </w:rPr>
-      </w:pPr>
-      <w:r>
-        <w:rPr>
-          <w:color w:val="000000" w:themeColor="text1"/>
-          <w:shd w:fill="FFFFFF" w:val="clear"/>
-        </w:rPr>
-      </w:r>
-    </w:p>
-    <w:p>
-      <w:pPr>
-        <w:pStyle w:val="Normal"/>
-        <w:rPr>
-          <w:bCs/>
-          <w:color w:val="222222"/>
-          <w:shd w:fill="FFFFFF" w:val="clear"/>
-        </w:rPr>
-      </w:pPr>
-      <w:r>
-        <w:rPr>
-          <w:bCs/>
-          <w:color w:val="222222"/>
-          <w:shd w:fill="FFFFFF" w:val="clear"/>
-        </w:rPr>
-      </w:r>
-    </w:p>
-    <w:p>
-      <w:pPr>
-        <w:pStyle w:val="Normal"/>
-        <w:rPr>
-          <w:rFonts w:eastAsia="Times New Roman" w:cs="Calibri" w:cstheme="minorHAnsi"/>
-          <w:color w:val="0070C0"/>
-          <w:shd w:fill="FFFFFF" w:val="clear"/>
-        </w:rPr>
-      </w:pPr>
-      <w:r>
-        <w:rPr>
-          <w:rFonts w:eastAsia="Times New Roman" w:cs="Calibri" w:cstheme="minorHAnsi"/>
-          <w:color w:val="0070C0"/>
-          <w:shd w:fill="FFFFFF" w:val="clear"/>
-        </w:rPr>
-        <w:t>2) Please check the definition of the L2 space given on page 3: Isn't component v_1required to be in L2?</w:t>
-      </w:r>
-    </w:p>
-    <w:p>
-      <w:pPr>
-        <w:pStyle w:val="Normal"/>
-        <w:rPr>
-          <w:rFonts w:eastAsia="Times New Roman" w:cs="Calibri" w:cstheme="minorHAnsi"/>
-          <w:color w:val="0070C0"/>
-          <w:shd w:fill="FFFFFF" w:val="clear"/>
-        </w:rPr>
-      </w:pPr>
-      <w:r>
-        <w:rPr>
-          <w:rFonts w:eastAsia="Times New Roman" w:cs="Calibri" w:cstheme="minorHAnsi"/>
-          <w:color w:val="0070C0"/>
-          <w:shd w:fill="FFFFFF" w:val="clear"/>
-        </w:rPr>
-      </w:r>
-    </w:p>
-    <w:p>
-      <w:pPr>
-        <w:pStyle w:val="Normal"/>
-        <w:jc w:val="both"/>
-        <w:rPr>
-          <w:color w:val="000000" w:themeColor="text1"/>
-          <w:shd w:fill="FFFFFF" w:val="clear"/>
-        </w:rPr>
-      </w:pPr>
-      <w:r>
-        <w:rPr>
-          <w:b/>
-          <w:color w:val="000000" w:themeColor="text1"/>
-          <w:u w:val="single"/>
-          <w:shd w:fill="FFFFFF" w:val="clear"/>
-        </w:rPr>
-        <w:t>Reply</w:t>
-      </w:r>
-      <w:r>
-        <w:rPr>
-          <w:color w:val="000000" w:themeColor="text1"/>
-          <w:shd w:fill="FFFFFF" w:val="clear"/>
-        </w:rPr>
-        <w:t xml:space="preserve">: </w:t>
-      </w:r>
-    </w:p>
-    <w:p>
-      <w:pPr>
-        <w:pStyle w:val="Normal"/>
-        <w:jc w:val="both"/>
-        <w:rPr>
-          <w:color w:val="000000" w:themeColor="text1"/>
-          <w:shd w:fill="FFFFFF" w:val="clear"/>
-        </w:rPr>
-      </w:pPr>
-      <w:r>
-        <w:rPr>
-          <w:color w:val="000000" w:themeColor="text1"/>
-          <w:shd w:fill="FFFFFF" w:val="clear"/>
-        </w:rPr>
-        <w:t>Thank you for noticing that. We corrected the definition of the space.</w:t>
-      </w:r>
-    </w:p>
-    <w:p>
-      <w:pPr>
-        <w:pStyle w:val="Normal"/>
-        <w:rPr>
-          <w:bCs/>
-          <w:color w:val="222222"/>
-          <w:shd w:fill="FFFFFF" w:val="clear"/>
-        </w:rPr>
-      </w:pPr>
-      <w:r>
-        <w:rPr>
-          <w:bCs/>
-          <w:color w:val="222222"/>
-          <w:shd w:fill="FFFFFF" w:val="clear"/>
-        </w:rPr>
-      </w:r>
-    </w:p>
-    <w:p>
-      <w:pPr>
-        <w:pStyle w:val="Normal"/>
-        <w:rPr>
-          <w:rFonts w:eastAsia="Times New Roman" w:cs="Calibri" w:cstheme="minorHAnsi"/>
-          <w:color w:val="0070C0"/>
-          <w:shd w:fill="FFFFFF" w:val="clear"/>
-        </w:rPr>
-      </w:pPr>
-      <w:r>
-        <w:rPr>
-          <w:rFonts w:eastAsia="Times New Roman" w:cs="Calibri" w:cstheme="minorHAnsi"/>
-          <w:color w:val="0070C0"/>
-          <w:shd w:fill="FFFFFF" w:val="clear"/>
-        </w:rPr>
-        <w:t>3) Problem (39) is defined across six approximation spaces. Nonetheless, multiple degrees of freedom can be condensed at the element level. While this can be done in parallel, it is necessary to integrate all matrices and vectors listed in (41) before performing the static condensation to ultimately arrive at (47). Please comment on the overhead associated with these operations. How large must a problem be for the solution of the global system of equations to dominate the cost?</w:t>
-      </w:r>
-    </w:p>
-    <w:p>
-      <w:pPr>
-        <w:pStyle w:val="Normal"/>
-        <w:rPr>
-          <w:rFonts w:eastAsia="Times New Roman" w:cs="Calibri" w:cstheme="minorHAnsi"/>
-          <w:color w:val="0070C0"/>
-          <w:shd w:fill="FFFFFF" w:val="clear"/>
-        </w:rPr>
-      </w:pPr>
-      <w:r>
-        <w:rPr>
-          <w:rFonts w:eastAsia="Times New Roman" w:cs="Calibri" w:cstheme="minorHAnsi"/>
-          <w:color w:val="0070C0"/>
-          <w:shd w:fill="FFFFFF" w:val="clear"/>
-        </w:rPr>
-      </w:r>
-    </w:p>
-    <w:p>
-      <w:pPr>
-        <w:pStyle w:val="Normal"/>
-        <w:jc w:val="both"/>
-        <w:rPr>
-          <w:color w:val="000000" w:themeColor="text1"/>
-          <w:shd w:fill="FFFFFF" w:val="clear"/>
-        </w:rPr>
-      </w:pPr>
-      <w:r>
-        <w:rPr>
-          <w:b/>
-          <w:color w:val="000000" w:themeColor="text1"/>
-          <w:u w:val="single"/>
-          <w:shd w:fill="FFFFFF" w:val="clear"/>
-        </w:rPr>
-        <w:t>Reply</w:t>
-      </w:r>
-      <w:r>
-        <w:rPr>
-          <w:color w:val="000000" w:themeColor="text1"/>
-          <w:shd w:fill="FFFFFF" w:val="clear"/>
-        </w:rPr>
-        <w:t xml:space="preserve">: </w:t>
-      </w:r>
-    </w:p>
-    <w:p>
-      <w:pPr>
-        <w:pStyle w:val="Normal"/>
-        <w:jc w:val="both"/>
-        <w:rPr>
-          <w:color w:val="000000" w:themeColor="text1"/>
-          <w:shd w:fill="FFFFFF" w:val="clear"/>
-        </w:rPr>
-      </w:pPr>
-      <w:r>
-        <w:rPr>
-          <w:color w:val="000000" w:themeColor="text1"/>
+        <w:t>It is worth to mention that the computation of the element stiffness matrix is highly parallelizable, whereas the decomposition of the global system has at least order neq</w:t>
+      </w:r>
+      <w:r>
+        <w:rPr>
+          <w:rFonts w:eastAsia="Arial" w:cs="Arial"/>
+          <w:color w:val="000000" w:themeColor="text1"/>
+          <w:kern w:val="0"/>
+          <w:sz w:val="22"/>
+          <w:szCs w:val="22"/>
           <w:highlight w:val="yellow"/>
           <w:shd w:fill="FFFFFF" w:val="clear"/>
-        </w:rPr>
-        <w:t>Estão a fim de responder isso a fundo</w:t>
-      </w:r>
-      <w:r>
-        <w:rPr>
-          <w:color w:val="000000" w:themeColor="text1"/>
-          <w:highlight w:val="yellow"/>
-          <w:shd w:fill="FFFFFF" w:val="clear"/>
-        </w:rPr>
-        <w:t xml:space="preserve">? </w:t>
-      </w:r>
-      <w:r>
-        <w:rPr>
-          <w:color w:val="000000" w:themeColor="text1"/>
-          <w:highlight w:val="yellow"/>
-          <w:shd w:fill="FFFFFF" w:val="clear"/>
-        </w:rPr>
-        <w:t>Eu não tenho essa informação pronta, teríamos que rodar bastante casos pra ver, mas não me lembro um caso em que a montagem da matriz não dominou o custo computacional.</w:t>
+          <w:lang w:val="en-US" w:eastAsia="en-US" w:bidi="ar-SA"/>
+        </w:rPr>
+        <w:t>^2 growth.</w:t>
       </w:r>
     </w:p>
     <w:p>
@@ -911,28 +890,24 @@
           <w:color w:val="222222"/>
           <w:shd w:fill="FFFFFF" w:val="clear"/>
         </w:rPr>
-        <w:t xml:space="preserve">Thank you for the feedback on the manuscript and for mentioning the paper by Leonard R. Herrmann (1965). We added the reference to our manuscript </w:t>
-      </w:r>
-      <w:r>
+        <w:t>Thank you for the feedback on the manuscript and for mentioning the paper by Leonard R. Herrmann (1965). We added the reference to our manuscript in the Introduction section as follows:</w:t>
+      </w:r>
+    </w:p>
+    <w:p>
+      <w:pPr>
+        <w:pStyle w:val="Normal"/>
         <w:rPr>
           <w:bCs/>
           <w:color w:val="222222"/>
           <w:shd w:fill="FFFFFF" w:val="clear"/>
         </w:rPr>
-        <w:t>in the Introduction section as follows:</w:t>
-      </w:r>
-    </w:p>
-    <w:p>
-      <w:pPr>
-        <w:pStyle w:val="Normal"/>
+      </w:pPr>
+      <w:r>
         <w:rPr>
           <w:bCs/>
           <w:color w:val="222222"/>
           <w:shd w:fill="FFFFFF" w:val="clear"/>
         </w:rPr>
-      </w:pPr>
-      <w:r>
-        <w:rPr/>
       </w:r>
     </w:p>
     <w:p>
@@ -974,25 +949,433 @@
           <w:color w:val="222222"/>
           <w:shd w:fill="FFFFFF" w:val="clear"/>
         </w:rPr>
-        <w:t>”</w:t>
-      </w:r>
-      <w:r>
+        <w:t>”.</w:t>
+      </w:r>
+    </w:p>
+    <w:p>
+      <w:pPr>
+        <w:pStyle w:val="Normal"/>
         <w:rPr>
           <w:bCs/>
           <w:color w:val="222222"/>
           <w:shd w:fill="FFFFFF" w:val="clear"/>
         </w:rPr>
-        <w:t>.</w:t>
-      </w:r>
-    </w:p>
-    <w:p>
-      <w:pPr>
-        <w:pStyle w:val="Normal"/>
+      </w:pPr>
+      <w:r>
         <w:rPr>
           <w:bCs/>
           <w:color w:val="222222"/>
           <w:shd w:fill="FFFFFF" w:val="clear"/>
         </w:rPr>
+      </w:r>
+    </w:p>
+    <w:p>
+      <w:pPr>
+        <w:pStyle w:val="Normal"/>
+        <w:rPr>
+          <w:bCs/>
+          <w:color w:val="222222"/>
+          <w:shd w:fill="FFFFFF" w:val="clear"/>
+        </w:rPr>
+      </w:pPr>
+      <w:r>
+        <w:rPr>
+          <w:bCs/>
+          <w:color w:val="222222"/>
+          <w:shd w:fill="FFFFFF" w:val="clear"/>
+        </w:rPr>
+        <w:t>Below we address your comments.</w:t>
+      </w:r>
+    </w:p>
+    <w:p>
+      <w:pPr>
+        <w:pStyle w:val="Normal"/>
+        <w:rPr>
+          <w:bCs/>
+          <w:color w:val="222222"/>
+          <w:shd w:fill="FFFFFF" w:val="clear"/>
+        </w:rPr>
+      </w:pPr>
+      <w:r>
+        <w:rPr>
+          <w:bCs/>
+          <w:color w:val="222222"/>
+          <w:shd w:fill="FFFFFF" w:val="clear"/>
+        </w:rPr>
+      </w:r>
+    </w:p>
+    <w:p>
+      <w:pPr>
+        <w:pStyle w:val="Normal"/>
+        <w:jc w:val="both"/>
+        <w:rPr>
+          <w:rFonts w:eastAsia="Times New Roman" w:cs="Calibri" w:cstheme="minorHAnsi"/>
+          <w:color w:val="0070C0"/>
+          <w:shd w:fill="FFFFFF" w:val="clear"/>
+        </w:rPr>
+      </w:pPr>
+      <w:r>
+        <w:rPr>
+          <w:rFonts w:eastAsia="Times New Roman" w:cs="Calibri" w:cstheme="minorHAnsi"/>
+          <w:color w:val="0070C0"/>
+          <w:shd w:fill="FFFFFF" w:val="clear"/>
+        </w:rPr>
+        <w:t>1-The title is too technical -it should be simplified</w:t>
+      </w:r>
+    </w:p>
+    <w:p>
+      <w:pPr>
+        <w:pStyle w:val="Normal"/>
+        <w:jc w:val="both"/>
+        <w:rPr>
+          <w:b/>
+          <w:b/>
+          <w:color w:val="000000" w:themeColor="text1"/>
+          <w:u w:val="single"/>
+          <w:shd w:fill="FFFFFF" w:val="clear"/>
+        </w:rPr>
+      </w:pPr>
+      <w:r>
+        <w:rPr>
+          <w:b/>
+          <w:color w:val="000000" w:themeColor="text1"/>
+          <w:u w:val="single"/>
+          <w:shd w:fill="FFFFFF" w:val="clear"/>
+        </w:rPr>
+      </w:r>
+    </w:p>
+    <w:p>
+      <w:pPr>
+        <w:pStyle w:val="Normal"/>
+        <w:jc w:val="both"/>
+        <w:rPr>
+          <w:color w:val="000000" w:themeColor="text1"/>
+          <w:shd w:fill="FFFFFF" w:val="clear"/>
+        </w:rPr>
+      </w:pPr>
+      <w:r>
+        <w:rPr>
+          <w:b/>
+          <w:color w:val="000000" w:themeColor="text1"/>
+          <w:u w:val="single"/>
+          <w:shd w:fill="FFFFFF" w:val="clear"/>
+        </w:rPr>
+        <w:t>Reply</w:t>
+      </w:r>
+      <w:r>
+        <w:rPr>
+          <w:color w:val="000000" w:themeColor="text1"/>
+          <w:shd w:fill="FFFFFF" w:val="clear"/>
+        </w:rPr>
+        <w:t xml:space="preserve">: </w:t>
+      </w:r>
+    </w:p>
+    <w:p>
+      <w:pPr>
+        <w:pStyle w:val="Normal"/>
+        <w:jc w:val="both"/>
+        <w:rPr>
+          <w:color w:val="000000" w:themeColor="text1"/>
+          <w:shd w:fill="FFFFFF" w:val="clear"/>
+        </w:rPr>
+      </w:pPr>
+      <w:r>
+        <w:rPr>
+          <w:color w:val="000000" w:themeColor="text1"/>
+          <w:shd w:fill="FFFFFF" w:val="clear"/>
+        </w:rPr>
+        <w:t>Thank you for the suggestion. We changed the title to:</w:t>
+      </w:r>
+    </w:p>
+    <w:p>
+      <w:pPr>
+        <w:pStyle w:val="Normal"/>
+        <w:jc w:val="both"/>
+        <w:rPr>
+          <w:color w:val="FF0000"/>
+          <w:shd w:fill="FFFFFF" w:val="clear"/>
+        </w:rPr>
+      </w:pPr>
+      <w:r>
+        <w:rPr>
+          <w:color w:val="FF0000"/>
+          <w:shd w:fill="FFFFFF" w:val="clear"/>
+        </w:rPr>
+        <w:t>A Primal Double-Hybrid FEM for 3D Compressible and Incompressible Elasticity Using H(div)–L² Spaces</w:t>
+      </w:r>
+    </w:p>
+    <w:p>
+      <w:pPr>
+        <w:pStyle w:val="Normal"/>
+        <w:jc w:val="both"/>
+        <w:rPr>
+          <w:color w:val="000000" w:themeColor="text1"/>
+          <w:shd w:fill="FFFFFF" w:val="clear"/>
+        </w:rPr>
+      </w:pPr>
+      <w:r>
+        <w:rPr>
+          <w:color w:val="000000" w:themeColor="text1"/>
+          <w:shd w:fill="FFFFFF" w:val="clear"/>
+        </w:rPr>
+      </w:r>
+    </w:p>
+    <w:p>
+      <w:pPr>
+        <w:pStyle w:val="Normal"/>
+        <w:jc w:val="both"/>
+        <w:rPr>
+          <w:rFonts w:eastAsia="Times New Roman" w:cs="Calibri" w:cstheme="minorHAnsi"/>
+          <w:color w:val="0070C0"/>
+          <w:shd w:fill="FFFFFF" w:val="clear"/>
+        </w:rPr>
+      </w:pPr>
+      <w:r>
+        <w:rPr>
+          <w:rFonts w:eastAsia="Times New Roman" w:cs="Calibri" w:cstheme="minorHAnsi"/>
+          <w:color w:val="0070C0"/>
+          <w:shd w:fill="FFFFFF" w:val="clear"/>
+        </w:rPr>
+        <w:t>2- Formulation and notations</w:t>
+      </w:r>
+    </w:p>
+    <w:p>
+      <w:pPr>
+        <w:pStyle w:val="Normal"/>
+        <w:jc w:val="both"/>
+        <w:rPr>
+          <w:rFonts w:eastAsia="Times New Roman" w:cs="Calibri" w:cstheme="minorHAnsi"/>
+          <w:color w:val="0070C0"/>
+          <w:shd w:fill="FFFFFF" w:val="clear"/>
+        </w:rPr>
+      </w:pPr>
+      <w:r>
+        <w:rPr>
+          <w:rFonts w:eastAsia="Times New Roman" w:cs="Calibri" w:cstheme="minorHAnsi"/>
+          <w:color w:val="0070C0"/>
+          <w:shd w:fill="FFFFFF" w:val="clear"/>
+        </w:rPr>
+        <w:t>--index mistake in the definition of H1</w:t>
+      </w:r>
+    </w:p>
+    <w:p>
+      <w:pPr>
+        <w:pStyle w:val="Normal"/>
+        <w:jc w:val="both"/>
+        <w:rPr>
+          <w:rFonts w:eastAsia="Times New Roman" w:cs="Calibri" w:cstheme="minorHAnsi"/>
+          <w:color w:val="0070C0"/>
+          <w:shd w:fill="FFFFFF" w:val="clear"/>
+        </w:rPr>
+      </w:pPr>
+      <w:r>
+        <w:rPr>
+          <w:rFonts w:eastAsia="Times New Roman" w:cs="Calibri" w:cstheme="minorHAnsi"/>
+          <w:color w:val="0070C0"/>
+          <w:shd w:fill="FFFFFF" w:val="clear"/>
+        </w:rPr>
+        <w:t>-(u,v) :not defined</w:t>
+      </w:r>
+    </w:p>
+    <w:p>
+      <w:pPr>
+        <w:pStyle w:val="Normal"/>
+        <w:jc w:val="both"/>
+        <w:rPr>
+          <w:b/>
+          <w:b/>
+          <w:color w:val="000000" w:themeColor="text1"/>
+          <w:u w:val="single"/>
+          <w:shd w:fill="FFFFFF" w:val="clear"/>
+        </w:rPr>
+      </w:pPr>
+      <w:r>
+        <w:rPr>
+          <w:b/>
+          <w:color w:val="000000" w:themeColor="text1"/>
+          <w:u w:val="single"/>
+          <w:shd w:fill="FFFFFF" w:val="clear"/>
+        </w:rPr>
+      </w:r>
+    </w:p>
+    <w:p>
+      <w:pPr>
+        <w:pStyle w:val="Normal"/>
+        <w:jc w:val="both"/>
+        <w:rPr>
+          <w:color w:val="000000" w:themeColor="text1"/>
+          <w:shd w:fill="FFFFFF" w:val="clear"/>
+        </w:rPr>
+      </w:pPr>
+      <w:r>
+        <w:rPr>
+          <w:b/>
+          <w:color w:val="000000" w:themeColor="text1"/>
+          <w:u w:val="single"/>
+          <w:shd w:fill="FFFFFF" w:val="clear"/>
+        </w:rPr>
+        <w:t>Reply</w:t>
+      </w:r>
+      <w:r>
+        <w:rPr>
+          <w:color w:val="000000" w:themeColor="text1"/>
+          <w:shd w:fill="FFFFFF" w:val="clear"/>
+        </w:rPr>
+        <w:t xml:space="preserve">: </w:t>
+      </w:r>
+    </w:p>
+    <w:p>
+      <w:pPr>
+        <w:pStyle w:val="Normal"/>
+        <w:jc w:val="both"/>
+        <w:rPr>
+          <w:color w:val="000000" w:themeColor="text1"/>
+          <w:shd w:fill="FFFFFF" w:val="clear"/>
+        </w:rPr>
+      </w:pPr>
+      <w:r>
+        <w:rPr>
+          <w:color w:val="000000" w:themeColor="text1"/>
+          <w:shd w:fill="FFFFFF" w:val="clear"/>
+        </w:rPr>
+        <w:t>Thank you for noticing about the definition of the H1 space, it has been corrected. Also, we included the definition of the L2 product of (u,v).</w:t>
+      </w:r>
+    </w:p>
+    <w:p>
+      <w:pPr>
+        <w:pStyle w:val="Normal"/>
+        <w:jc w:val="both"/>
+        <w:rPr>
+          <w:color w:val="000000" w:themeColor="text1"/>
+          <w:shd w:fill="FFFFFF" w:val="clear"/>
+        </w:rPr>
+      </w:pPr>
+      <w:r>
+        <w:rPr>
+          <w:color w:val="000000" w:themeColor="text1"/>
+          <w:shd w:fill="FFFFFF" w:val="clear"/>
+        </w:rPr>
+      </w:r>
+    </w:p>
+    <w:p>
+      <w:pPr>
+        <w:pStyle w:val="Normal"/>
+        <w:jc w:val="both"/>
+        <w:rPr>
+          <w:rFonts w:eastAsia="Times New Roman" w:cs="Calibri" w:cstheme="minorHAnsi"/>
+          <w:color w:val="0070C0"/>
+          <w:shd w:fill="FFFFFF" w:val="clear"/>
+        </w:rPr>
+      </w:pPr>
+      <w:r>
+        <w:rPr>
+          <w:rFonts w:eastAsia="Times New Roman" w:cs="Calibri" w:cstheme="minorHAnsi"/>
+          <w:color w:val="0070C0"/>
+          <w:shd w:fill="FFFFFF" w:val="clear"/>
+        </w:rPr>
+        <w:t>3-Taylor-Hood elements</w:t>
+      </w:r>
+    </w:p>
+    <w:p>
+      <w:pPr>
+        <w:pStyle w:val="Normal"/>
+        <w:jc w:val="both"/>
+        <w:rPr>
+          <w:rFonts w:eastAsia="Times New Roman" w:cs="Calibri" w:cstheme="minorHAnsi"/>
+          <w:color w:val="0070C0"/>
+          <w:shd w:fill="FFFFFF" w:val="clear"/>
+        </w:rPr>
+      </w:pPr>
+      <w:r>
+        <w:rPr>
+          <w:rFonts w:eastAsia="Times New Roman" w:cs="Calibri" w:cstheme="minorHAnsi"/>
+          <w:color w:val="0070C0"/>
+          <w:shd w:fill="FFFFFF" w:val="clear"/>
+        </w:rPr>
+        <w:t>Such elements are seen in the paper as a reference, which is highly debatable. They approximate the pressure by very regular functions that are not compatible with non-homogeneous structures. Moreover, in solid mechanics, one does not like to have k' &gt; k - 1 where the pressure ( a stress) is approximated by polynomials of degree k' and the displacement by polynomials of degree k. It is worth noting that the authors ' approach is compatible with this remark.</w:t>
+      </w:r>
+    </w:p>
+    <w:p>
+      <w:pPr>
+        <w:pStyle w:val="Normal"/>
+        <w:jc w:val="both"/>
+        <w:rPr>
+          <w:b/>
+          <w:b/>
+          <w:color w:val="000000" w:themeColor="text1"/>
+          <w:u w:val="single"/>
+          <w:shd w:fill="FFFFFF" w:val="clear"/>
+        </w:rPr>
+      </w:pPr>
+      <w:r>
+        <w:rPr>
+          <w:b/>
+          <w:color w:val="000000" w:themeColor="text1"/>
+          <w:u w:val="single"/>
+          <w:shd w:fill="FFFFFF" w:val="clear"/>
+        </w:rPr>
+      </w:r>
+    </w:p>
+    <w:p>
+      <w:pPr>
+        <w:pStyle w:val="Normal"/>
+        <w:jc w:val="both"/>
+        <w:rPr>
+          <w:color w:val="000000" w:themeColor="text1"/>
+          <w:shd w:fill="FFFFFF" w:val="clear"/>
+        </w:rPr>
+      </w:pPr>
+      <w:r>
+        <w:rPr>
+          <w:b/>
+          <w:color w:val="000000" w:themeColor="text1"/>
+          <w:u w:val="single"/>
+          <w:shd w:fill="FFFFFF" w:val="clear"/>
+        </w:rPr>
+        <w:t>Reply</w:t>
+      </w:r>
+      <w:r>
+        <w:rPr>
+          <w:color w:val="000000" w:themeColor="text1"/>
+          <w:shd w:fill="FFFFFF" w:val="clear"/>
+        </w:rPr>
+        <w:t xml:space="preserve">: </w:t>
+      </w:r>
+    </w:p>
+    <w:p>
+      <w:pPr>
+        <w:pStyle w:val="Normal"/>
+        <w:jc w:val="both"/>
+        <w:rPr>
+          <w:color w:val="000000" w:themeColor="text1"/>
+          <w:shd w:fill="FFFFFF" w:val="clear"/>
+        </w:rPr>
+      </w:pPr>
+      <w:r>
+        <w:rPr>
+          <w:color w:val="000000" w:themeColor="text1"/>
+          <w:highlight w:val="yellow"/>
+          <w:shd w:fill="FFFFFF" w:val="clear"/>
+        </w:rPr>
+        <w:t xml:space="preserve">Thank you for sharing your view on using Taylor-Hood elements as a reference. Although we have the same opinion regarding their capabilities of approximating pressure/stress in non-homogeneous structures, they still remain one of the most used techniques for solving incompressible elasticity/Stokes equations. We believe </w:t>
+      </w:r>
+      <w:r>
+        <w:rPr>
+          <w:color w:val="000000" w:themeColor="text1"/>
+          <w:highlight w:val="yellow"/>
+          <w:shd w:fill="FFFFFF" w:val="clear"/>
+        </w:rPr>
+        <w:t>that the defectiveness of Taylor-Hood when applied to heterogeneous structures is not sufficiently documented in the literature.</w:t>
+      </w:r>
+    </w:p>
+    <w:p>
+      <w:pPr>
+        <w:pStyle w:val="Normal"/>
+        <w:jc w:val="both"/>
+        <w:rPr>
+          <w:color w:val="000000" w:themeColor="text1"/>
+          <w:shd w:fill="FFFFFF" w:val="clear"/>
+        </w:rPr>
       </w:pPr>
       <w:r>
         <w:rPr/>
@@ -1001,55 +1384,73 @@
     <w:p>
       <w:pPr>
         <w:pStyle w:val="Normal"/>
-        <w:rPr>
-          <w:bCs/>
-          <w:color w:val="222222"/>
-          <w:shd w:fill="FFFFFF" w:val="clear"/>
-        </w:rPr>
-      </w:pPr>
-      <w:r>
-        <w:rPr>
-          <w:bCs/>
-          <w:color w:val="222222"/>
-          <w:shd w:fill="FFFFFF" w:val="clear"/>
-        </w:rPr>
-        <w:t>Below we address your comments.</w:t>
-      </w:r>
-    </w:p>
-    <w:p>
-      <w:pPr>
-        <w:pStyle w:val="Normal"/>
-        <w:rPr>
-          <w:bCs/>
-          <w:color w:val="222222"/>
-          <w:shd w:fill="FFFFFF" w:val="clear"/>
-        </w:rPr>
-      </w:pPr>
-      <w:r>
-        <w:rPr>
-          <w:bCs/>
-          <w:color w:val="222222"/>
-          <w:shd w:fill="FFFFFF" w:val="clear"/>
-        </w:rPr>
-      </w:r>
-    </w:p>
-    <w:p>
-      <w:pPr>
-        <w:pStyle w:val="Normal"/>
-        <w:jc w:val="both"/>
-        <w:rPr>
-          <w:rFonts w:eastAsia="Times New Roman" w:cs="Calibri" w:cstheme="minorHAnsi"/>
-          <w:color w:val="0070C0"/>
-          <w:shd w:fill="FFFFFF" w:val="clear"/>
-        </w:rPr>
-      </w:pPr>
-      <w:r>
-        <w:rPr>
-          <w:rFonts w:eastAsia="Times New Roman" w:cs="Calibri" w:cstheme="minorHAnsi"/>
-          <w:color w:val="0070C0"/>
-          <w:shd w:fill="FFFFFF" w:val="clear"/>
-        </w:rPr>
-        <w:t>1-The title is too technical -it should be simplified</w:t>
+        <w:jc w:val="both"/>
+        <w:rPr>
+          <w:color w:val="000000" w:themeColor="text1"/>
+          <w:shd w:fill="FFFFFF" w:val="clear"/>
+        </w:rPr>
+      </w:pPr>
+      <w:r>
+        <w:rPr>
+          <w:color w:val="000000" w:themeColor="text1"/>
+          <w:highlight w:val="yellow"/>
+          <w:shd w:fill="FFFFFF" w:val="clear"/>
+        </w:rPr>
+        <w:t>With respect to the second remark, we agree with the reviewer. The basis of our numerical method is a primal approximation with hybridized tangential components. The convergence rate of the displacement will always be larger than the rate of the stresses. The quality of our scheme that we emphasized is its uniform convergence with respect to compressibility.</w:t>
+      </w:r>
+    </w:p>
+    <w:p>
+      <w:pPr>
+        <w:pStyle w:val="Normal"/>
+        <w:jc w:val="both"/>
+        <w:rPr>
+          <w:color w:val="000000" w:themeColor="text1"/>
+          <w:shd w:fill="FFFFFF" w:val="clear"/>
+        </w:rPr>
+      </w:pPr>
+      <w:r>
+        <w:rPr>
+          <w:color w:val="000000" w:themeColor="text1"/>
+          <w:shd w:fill="FFFFFF" w:val="clear"/>
+        </w:rPr>
+      </w:r>
+    </w:p>
+    <w:p>
+      <w:pPr>
+        <w:pStyle w:val="Normal"/>
+        <w:jc w:val="both"/>
+        <w:rPr>
+          <w:rFonts w:eastAsia="Times New Roman" w:cs="Calibri" w:cstheme="minorHAnsi"/>
+          <w:color w:val="0070C0"/>
+          <w:shd w:fill="FFFFFF" w:val="clear"/>
+        </w:rPr>
+      </w:pPr>
+      <w:r>
+        <w:rPr>
+          <w:rFonts w:eastAsia="Times New Roman" w:cs="Calibri" w:cstheme="minorHAnsi"/>
+          <w:color w:val="0070C0"/>
+          <w:shd w:fill="FFFFFF" w:val="clear"/>
+        </w:rPr>
+        <w:t>4-Hybrid-mixed formulation</w:t>
+      </w:r>
+    </w:p>
+    <w:p>
+      <w:pPr>
+        <w:pStyle w:val="Normal"/>
+        <w:jc w:val="both"/>
+        <w:rPr>
+          <w:rFonts w:eastAsia="Times New Roman" w:cs="Calibri" w:cstheme="minorHAnsi"/>
+          <w:color w:val="0070C0"/>
+          <w:shd w:fill="FFFFFF" w:val="clear"/>
+        </w:rPr>
+      </w:pPr>
+      <w:r>
+        <w:rPr>
+          <w:rFonts w:eastAsia="Times New Roman" w:cs="Calibri" w:cstheme="minorHAnsi"/>
+          <w:color w:val="0070C0"/>
+          <w:shd w:fill="FFFFFF" w:val="clear"/>
+        </w:rPr>
+        <w:t>-(18):. To say that what's unusual is that the stress is not symmetrical</w:t>
       </w:r>
     </w:p>
     <w:p>
@@ -1111,99 +1512,144 @@
       <w:r>
         <w:rPr>
           <w:color w:val="000000" w:themeColor="text1"/>
-          <w:shd w:fill="FFFFFF" w:val="clear"/>
-        </w:rPr>
-        <w:t>Thank you for the suggestion. We changed the title to:</w:t>
-      </w:r>
-    </w:p>
-    <w:p>
-      <w:pPr>
-        <w:pStyle w:val="Normal"/>
-        <w:jc w:val="both"/>
-        <w:rPr>
-          <w:color w:val="FF0000"/>
-          <w:shd w:fill="FFFFFF" w:val="clear"/>
-        </w:rPr>
-      </w:pPr>
-      <w:r>
-        <w:rPr>
-          <w:color w:val="FF0000"/>
-          <w:shd w:fill="FFFFFF" w:val="clear"/>
-        </w:rPr>
-        <w:t>A Primal Double-Hybrid FEM for 3D Compressible and Incompressible Elasticity Using H(div)–L² Spaces</w:t>
-      </w:r>
-    </w:p>
-    <w:p>
-      <w:pPr>
-        <w:pStyle w:val="Normal"/>
-        <w:jc w:val="both"/>
-        <w:rPr>
-          <w:color w:val="000000" w:themeColor="text1"/>
-          <w:shd w:fill="FFFFFF" w:val="clear"/>
-        </w:rPr>
-      </w:pPr>
-      <w:r>
-        <w:rPr>
-          <w:color w:val="000000" w:themeColor="text1"/>
-          <w:shd w:fill="FFFFFF" w:val="clear"/>
-        </w:rPr>
-      </w:r>
-    </w:p>
-    <w:p>
-      <w:pPr>
-        <w:pStyle w:val="Normal"/>
-        <w:jc w:val="both"/>
-        <w:rPr>
-          <w:rFonts w:eastAsia="Times New Roman" w:cs="Calibri" w:cstheme="minorHAnsi"/>
-          <w:color w:val="0070C0"/>
-          <w:shd w:fill="FFFFFF" w:val="clear"/>
-        </w:rPr>
-      </w:pPr>
-      <w:r>
-        <w:rPr>
-          <w:rFonts w:eastAsia="Times New Roman" w:cs="Calibri" w:cstheme="minorHAnsi"/>
-          <w:color w:val="0070C0"/>
-          <w:shd w:fill="FFFFFF" w:val="clear"/>
-        </w:rPr>
-        <w:t>2- Formulation and notations</w:t>
-      </w:r>
-    </w:p>
-    <w:p>
-      <w:pPr>
-        <w:pStyle w:val="Normal"/>
-        <w:jc w:val="both"/>
-        <w:rPr>
-          <w:rFonts w:eastAsia="Times New Roman" w:cs="Calibri" w:cstheme="minorHAnsi"/>
-          <w:color w:val="0070C0"/>
-          <w:shd w:fill="FFFFFF" w:val="clear"/>
-        </w:rPr>
-      </w:pPr>
-      <w:r>
-        <w:rPr>
-          <w:rFonts w:eastAsia="Times New Roman" w:cs="Calibri" w:cstheme="minorHAnsi"/>
-          <w:color w:val="0070C0"/>
-          <w:shd w:fill="FFFFFF" w:val="clear"/>
-        </w:rPr>
-        <w:t>--index mistake in the definition of H1</w:t>
-      </w:r>
-    </w:p>
-    <w:p>
-      <w:pPr>
-        <w:pStyle w:val="Normal"/>
-        <w:jc w:val="both"/>
-        <w:rPr>
-          <w:rFonts w:eastAsia="Times New Roman" w:cs="Calibri" w:cstheme="minorHAnsi"/>
-          <w:color w:val="0070C0"/>
-          <w:shd w:fill="FFFFFF" w:val="clear"/>
-        </w:rPr>
-      </w:pPr>
-      <w:r>
-        <w:rPr>
-          <w:rFonts w:eastAsia="Times New Roman" w:cs="Calibri" w:cstheme="minorHAnsi"/>
-          <w:color w:val="0070C0"/>
-          <w:shd w:fill="FFFFFF" w:val="clear"/>
-        </w:rPr>
-        <w:t>-(u,v) :not defined</w:t>
+          <w:highlight w:val="yellow"/>
+          <w:shd w:fill="FFFFFF" w:val="clear"/>
+        </w:rPr>
+        <w:t>W</w:t>
+      </w:r>
+      <w:r>
+        <w:rPr>
+          <w:color w:val="000000" w:themeColor="text1"/>
+          <w:highlight w:val="yellow"/>
+          <w:shd w:fill="FFFFFF" w:val="clear"/>
+        </w:rPr>
+        <w:t xml:space="preserve">e believe that the equation is correct, in accordance with (citar… </w:t>
+      </w:r>
+      <w:r>
+        <w:rPr>
+          <w:color w:val="000000" w:themeColor="text1"/>
+          <w:highlight w:val="yellow"/>
+          <w:shd w:fill="FFFFFF" w:val="clear"/>
+        </w:rPr>
+        <w:t>Arrumar referencia</w:t>
+      </w:r>
+      <w:r>
+        <w:rPr>
+          <w:color w:val="000000" w:themeColor="text1"/>
+          <w:highlight w:val="yellow"/>
+          <w:shd w:fill="FFFFFF" w:val="clear"/>
+        </w:rPr>
+        <w:t>)</w:t>
+      </w:r>
+    </w:p>
+    <w:p>
+      <w:pPr>
+        <w:pStyle w:val="Normal"/>
+        <w:jc w:val="both"/>
+        <w:rPr>
+          <w:color w:val="000000" w:themeColor="text1"/>
+          <w:shd w:fill="FFFFFF" w:val="clear"/>
+        </w:rPr>
+      </w:pPr>
+      <w:r>
+        <w:rPr>
+          <w:color w:val="000000" w:themeColor="text1"/>
+          <w:highlight w:val="yellow"/>
+          <w:shd w:fill="FFFFFF" w:val="clear"/>
+        </w:rPr>
+        <w:t>Não entendi isso. Ele está dizendo que (18) implica que a tensão é simétrica?</w:t>
+      </w:r>
+    </w:p>
+    <w:p>
+      <w:pPr>
+        <w:pStyle w:val="Normal"/>
+        <w:jc w:val="both"/>
+        <w:rPr>
+          <w:color w:val="000000" w:themeColor="text1"/>
+          <w:shd w:fill="FFFFFF" w:val="clear"/>
+        </w:rPr>
+      </w:pPr>
+      <w:r>
+        <w:rPr>
+          <w:color w:val="000000" w:themeColor="text1"/>
+          <w:shd w:fill="FFFFFF" w:val="clear"/>
+        </w:rPr>
+      </w:r>
+    </w:p>
+    <w:p>
+      <w:pPr>
+        <w:pStyle w:val="Normal"/>
+        <w:jc w:val="both"/>
+        <w:rPr>
+          <w:rFonts w:eastAsia="Times New Roman" w:cs="Calibri" w:cstheme="minorHAnsi"/>
+          <w:color w:val="0070C0"/>
+          <w:shd w:fill="FFFFFF" w:val="clear"/>
+        </w:rPr>
+      </w:pPr>
+      <w:r>
+        <w:rPr>
+          <w:rFonts w:eastAsia="Times New Roman" w:cs="Calibri" w:cstheme="minorHAnsi"/>
+          <w:color w:val="0070C0"/>
+          <w:shd w:fill="FFFFFF" w:val="clear"/>
+        </w:rPr>
+        <w:t>5-Semi-hybrid-mixed formulation</w:t>
+      </w:r>
+    </w:p>
+    <w:p>
+      <w:pPr>
+        <w:pStyle w:val="Normal"/>
+        <w:jc w:val="both"/>
+        <w:rPr>
+          <w:rFonts w:eastAsia="Times New Roman" w:cs="Calibri" w:cstheme="minorHAnsi"/>
+          <w:color w:val="0070C0"/>
+          <w:shd w:fill="FFFFFF" w:val="clear"/>
+        </w:rPr>
+      </w:pPr>
+      <w:r>
+        <w:rPr>
+          <w:rFonts w:eastAsia="Times New Roman" w:cs="Calibri" w:cstheme="minorHAnsi"/>
+          <w:color w:val="0070C0"/>
+          <w:shd w:fill="FFFFFF" w:val="clear"/>
+        </w:rPr>
+        <w:t>-(28) is a particular equilibrium relation, only the resultant. A comment is needed</w:t>
+      </w:r>
+    </w:p>
+    <w:p>
+      <w:pPr>
+        <w:pStyle w:val="Normal"/>
+        <w:jc w:val="both"/>
+        <w:rPr>
+          <w:rFonts w:eastAsia="Times New Roman" w:cs="Calibri" w:cstheme="minorHAnsi"/>
+          <w:color w:val="0070C0"/>
+          <w:shd w:fill="FFFFFF" w:val="clear"/>
+        </w:rPr>
+      </w:pPr>
+      <w:r>
+        <w:rPr>
+          <w:rFonts w:eastAsia="Times New Roman" w:cs="Calibri" w:cstheme="minorHAnsi"/>
+          <w:color w:val="0070C0"/>
+          <w:shd w:fill="FFFFFF" w:val="clear"/>
+        </w:rPr>
+        <w:t>-It is not clear whether the proposed method is capable of calculating a symmetrical stress per element.</w:t>
+      </w:r>
+    </w:p>
+    <w:p>
+      <w:pPr>
+        <w:pStyle w:val="Normal"/>
+        <w:jc w:val="both"/>
+        <w:rPr>
+          <w:rFonts w:eastAsia="Times New Roman" w:cs="Calibri" w:cstheme="minorHAnsi"/>
+          <w:color w:val="0070C0"/>
+          <w:shd w:fill="FFFFFF" w:val="clear"/>
+        </w:rPr>
+      </w:pPr>
+      <w:r>
+        <w:rPr>
+          <w:rFonts w:eastAsia="Times New Roman" w:cs="Calibri" w:cstheme="minorHAnsi"/>
+          <w:color w:val="0070C0"/>
+          <w:shd w:fill="FFFFFF" w:val="clear"/>
+        </w:rPr>
+        <w:t>-The interest of the second hybridization of tangential stresses is not clear. A more detailed comment is needed</w:t>
       </w:r>
     </w:p>
     <w:p>
@@ -1267,68 +1713,328 @@
           <w:color w:val="000000" w:themeColor="text1"/>
           <w:shd w:fill="FFFFFF" w:val="clear"/>
         </w:rPr>
-        <w:t xml:space="preserve">Thank you for noticing about the definition of the H1 space, it has been corrected. </w:t>
-      </w:r>
-      <w:r>
-        <w:rPr>
-          <w:color w:val="000000" w:themeColor="text1"/>
-          <w:shd w:fill="FFFFFF" w:val="clear"/>
-        </w:rPr>
-        <w:t>Also, we included the definition of the L2 product of (u,v).</w:t>
-      </w:r>
-    </w:p>
-    <w:p>
-      <w:pPr>
-        <w:pStyle w:val="Normal"/>
-        <w:jc w:val="both"/>
-        <w:rPr>
-          <w:color w:val="000000" w:themeColor="text1"/>
-          <w:shd w:fill="FFFFFF" w:val="clear"/>
-        </w:rPr>
-      </w:pPr>
-      <w:r>
-        <w:rPr>
-          <w:color w:val="000000" w:themeColor="text1"/>
-          <w:shd w:fill="FFFFFF" w:val="clear"/>
-        </w:rPr>
-      </w:r>
-    </w:p>
-    <w:p>
-      <w:pPr>
-        <w:pStyle w:val="Normal"/>
-        <w:jc w:val="both"/>
-        <w:rPr>
-          <w:rFonts w:eastAsia="Times New Roman" w:cs="Calibri" w:cstheme="minorHAnsi"/>
-          <w:color w:val="0070C0"/>
-          <w:shd w:fill="FFFFFF" w:val="clear"/>
-        </w:rPr>
-      </w:pPr>
-      <w:r>
-        <w:rPr>
-          <w:rFonts w:eastAsia="Times New Roman" w:cs="Calibri" w:cstheme="minorHAnsi"/>
-          <w:color w:val="0070C0"/>
-          <w:shd w:fill="FFFFFF" w:val="clear"/>
-        </w:rPr>
-        <w:t>3-Taylor-Hood elements</w:t>
-      </w:r>
-    </w:p>
-    <w:p>
-      <w:pPr>
-        <w:pStyle w:val="Normal"/>
-        <w:jc w:val="both"/>
-        <w:rPr>
-          <w:rFonts w:eastAsia="Times New Roman" w:cs="Calibri" w:cstheme="minorHAnsi"/>
-          <w:color w:val="0070C0"/>
-          <w:shd w:fill="FFFFFF" w:val="clear"/>
-        </w:rPr>
-      </w:pPr>
-      <w:r>
-        <w:rPr>
-          <w:rFonts w:eastAsia="Times New Roman" w:cs="Calibri" w:cstheme="minorHAnsi"/>
-          <w:color w:val="0070C0"/>
-          <w:shd w:fill="FFFFFF" w:val="clear"/>
-        </w:rPr>
-        <w:t>Such elements are seen in the paper as a reference, which is highly debatable. They approximate the pressure by very regular functions that are not compatible with non-homogeneous structures. Moreover, in solid mechanics, one does not like to have k' &gt; k - 1 where the pressure ( a stress) is approximated by polynomials of degree k' and the displacement by polynomials of degree k. It is worth noting that the authors ' approach is compatible with this remark.</w:t>
+      </w:r>
+    </w:p>
+    <w:p>
+      <w:pPr>
+        <w:pStyle w:val="Normal"/>
+        <w:jc w:val="both"/>
+        <w:rPr>
+          <w:color w:themeColor="text1"/>
+          <w:highlight w:val="none"/>
+          <w:shd w:fill="auto" w:val="clear"/>
+        </w:rPr>
+      </w:pPr>
+      <w:r>
+        <w:rPr>
+          <w:color w:val="000000" w:themeColor="text1"/>
+          <w:shd w:fill="auto" w:val="clear"/>
+        </w:rPr>
+        <w:t xml:space="preserve">- </w:t>
+      </w:r>
+      <w:r>
+        <w:rPr>
+          <w:color w:val="000000" w:themeColor="text1"/>
+          <w:shd w:fill="auto" w:val="clear"/>
+        </w:rPr>
+        <w:t xml:space="preserve">Thank you for the comment on the Eq. (28). We modified the text </w:t>
+      </w:r>
+      <w:r>
+        <w:rPr>
+          <w:color w:val="000000" w:themeColor="text1"/>
+          <w:shd w:fill="auto" w:val="clear"/>
+        </w:rPr>
+        <w:t>as follows</w:t>
+      </w:r>
+      <w:r>
+        <w:rPr>
+          <w:color w:val="000000" w:themeColor="text1"/>
+          <w:shd w:fill="auto" w:val="clear"/>
+        </w:rPr>
+        <w:t>:</w:t>
+      </w:r>
+    </w:p>
+    <w:p>
+      <w:pPr>
+        <w:pStyle w:val="Normal"/>
+        <w:jc w:val="both"/>
+        <w:rPr>
+          <w:color w:themeColor="text1"/>
+          <w:highlight w:val="none"/>
+          <w:shd w:fill="auto" w:val="clear"/>
+        </w:rPr>
+      </w:pPr>
+      <w:r>
+        <w:rPr>
+          <w:color w:themeColor="text1"/>
+          <w:shd w:fill="auto" w:val="clear"/>
+        </w:rPr>
+      </w:r>
+    </w:p>
+    <w:p>
+      <w:pPr>
+        <w:pStyle w:val="Normal"/>
+        <w:jc w:val="both"/>
+        <w:rPr>
+          <w:color w:themeColor="text1"/>
+          <w:highlight w:val="none"/>
+          <w:shd w:fill="auto" w:val="clear"/>
+        </w:rPr>
+      </w:pPr>
+      <w:r>
+        <w:rPr>
+          <w:color w:val="000000" w:themeColor="text1"/>
+          <w:shd w:fill="auto" w:val="clear"/>
+        </w:rPr>
+        <w:t>“</w:t>
+      </w:r>
+      <w:r>
+        <w:rPr>
+          <w:color w:val="000000" w:themeColor="text1"/>
+          <w:shd w:fill="auto" w:val="clear"/>
+        </w:rPr>
+        <w:t>We then conclude that the integral of the computed normal tractions are in equilibrium with the</w:t>
+      </w:r>
+    </w:p>
+    <w:p>
+      <w:pPr>
+        <w:pStyle w:val="Normal"/>
+        <w:jc w:val="both"/>
+        <w:rPr>
+          <w:color w:themeColor="text1"/>
+          <w:highlight w:val="none"/>
+          <w:shd w:fill="auto" w:val="clear"/>
+        </w:rPr>
+      </w:pPr>
+      <w:r>
+        <w:rPr>
+          <w:color w:val="000000" w:themeColor="text1"/>
+          <w:shd w:fill="auto" w:val="clear"/>
+        </w:rPr>
+        <w:t>integral of the body forces b, both in value and moment.”</w:t>
+      </w:r>
+    </w:p>
+    <w:p>
+      <w:pPr>
+        <w:pStyle w:val="Normal"/>
+        <w:jc w:val="both"/>
+        <w:rPr>
+          <w:color w:val="000000" w:themeColor="text1"/>
+          <w:shd w:fill="FFFFFF" w:val="clear"/>
+        </w:rPr>
+      </w:pPr>
+      <w:r>
+        <w:rPr/>
+      </w:r>
+    </w:p>
+    <w:p>
+      <w:pPr>
+        <w:pStyle w:val="Normal"/>
+        <w:jc w:val="both"/>
+        <w:rPr>
+          <w:color w:themeColor="text1"/>
+          <w:highlight w:val="none"/>
+          <w:shd w:fill="auto" w:val="clear"/>
+        </w:rPr>
+      </w:pPr>
+      <w:r>
+        <w:rPr>
+          <w:color w:val="000000" w:themeColor="text1"/>
+          <w:shd w:fill="auto" w:val="clear"/>
+        </w:rPr>
+        <w:t xml:space="preserve">- </w:t>
+      </w:r>
+      <w:r>
+        <w:rPr>
+          <w:color w:val="000000" w:themeColor="text1"/>
+          <w:shd w:fill="auto" w:val="clear"/>
+        </w:rPr>
+        <w:t>The proposed method is based on a primal hybridized formulation. The stress computed within an element are obtained by the constitutive relation between stresses and strains (</w:t>
+      </w:r>
+      <w:r>
+        <w:rPr>
+          <w:color w:val="000000" w:themeColor="text1"/>
+          <w:shd w:fill="auto" w:val="clear"/>
+        </w:rPr>
+        <w:t xml:space="preserve">symmetric part of displacement </w:t>
+      </w:r>
+      <w:r>
+        <w:rPr>
+          <w:color w:val="000000" w:themeColor="text1"/>
+          <w:shd w:fill="auto" w:val="clear"/>
+        </w:rPr>
+        <w:t>gradient).</w:t>
+      </w:r>
+    </w:p>
+    <w:p>
+      <w:pPr>
+        <w:pStyle w:val="Normal"/>
+        <w:jc w:val="both"/>
+        <w:rPr>
+          <w:color w:val="000000"/>
+        </w:rPr>
+      </w:pPr>
+      <w:r>
+        <w:rPr>
+          <w:color w:themeColor="text1"/>
+          <w:shd w:fill="auto" w:val="clear"/>
+        </w:rPr>
+      </w:r>
+    </w:p>
+    <w:p>
+      <w:pPr>
+        <w:pStyle w:val="Normal"/>
+        <w:jc w:val="both"/>
+        <w:rPr>
+          <w:color w:val="000000" w:themeColor="text1"/>
+          <w:shd w:fill="FFFFFF" w:val="clear"/>
+        </w:rPr>
+      </w:pPr>
+      <w:r>
+        <w:rPr>
+          <w:color w:val="000000" w:themeColor="text1"/>
+          <w:highlight w:val="yellow"/>
+          <w:shd w:fill="FFFFFF" w:val="clear"/>
+        </w:rPr>
+        <w:t xml:space="preserve">- </w:t>
+      </w:r>
+      <w:r>
+        <w:rPr>
+          <w:color w:val="000000" w:themeColor="text1"/>
+          <w:highlight w:val="yellow"/>
+          <w:shd w:fill="FFFFFF" w:val="clear"/>
+        </w:rPr>
+        <w:t xml:space="preserve">The purpose of the double hybridization is to obtain a positive semi-definite element stiffness matrix with one single constraint related to incompressibility. In the case of compressible elasticity, the constraint equation can be statically condensed, leading to a positive  semi-definite matrix. </w:t>
+      </w:r>
+      <w:r>
+        <w:rPr>
+          <w:color w:val="000000" w:themeColor="text1"/>
+          <w:highlight w:val="yellow"/>
+          <w:shd w:fill="FFFFFF" w:val="clear"/>
+        </w:rPr>
+        <w:t>These arguments are mentioned in Section (citar)</w:t>
+      </w:r>
+    </w:p>
+    <w:p>
+      <w:pPr>
+        <w:pStyle w:val="Normal"/>
+        <w:jc w:val="both"/>
+        <w:rPr>
+          <w:color w:val="000000" w:themeColor="text1"/>
+          <w:shd w:fill="FFFFFF" w:val="clear"/>
+        </w:rPr>
+      </w:pPr>
+      <w:r>
+        <w:rPr/>
+      </w:r>
+    </w:p>
+    <w:p>
+      <w:pPr>
+        <w:pStyle w:val="Normal"/>
+        <w:jc w:val="both"/>
+        <w:rPr>
+          <w:color w:val="000000" w:themeColor="text1"/>
+          <w:shd w:fill="FFFFFF" w:val="clear"/>
+        </w:rPr>
+      </w:pPr>
+      <w:r>
+        <w:rPr>
+          <w:color w:val="000000" w:themeColor="text1"/>
+          <w:highlight w:val="yellow"/>
+          <w:shd w:fill="FFFFFF" w:val="clear"/>
+        </w:rPr>
+        <w:t>The purpose of the second hybridization is to mitigate some numerical drawbacks associated to the semi-hybrid formulation, i.e. with a single hybridization of the tangential stresses. After performing a static condensation procedure to eliminate the internal variables of the global system, the semi-hybrid formulation gives rise to a saddle point matrix with two constraints variables, namely one average pressure per element and the tangential stresses over the element faces. This specific structure makes the solving step very challenging, as it is hard to find a permutation that completely eliminates the need for pivoting. Also, we observed some instabilities when applying Neumann boundary conditions on the tangential stresses using a variational method such as the penalization method. Performing a second hybridization, the tangential stresses can also be condensed at element level, so the resulting linear system is reduced to a positive semi-definite block matrix related to the displacements, and a single average pressure per element, which is much more stable and easier to solve. This is detailed in the beginning of Section 5.2.</w:t>
+      </w:r>
+    </w:p>
+    <w:p>
+      <w:pPr>
+        <w:pStyle w:val="Normal"/>
+        <w:jc w:val="both"/>
+        <w:rPr>
+          <w:color w:val="000000" w:themeColor="text1"/>
+          <w:shd w:fill="FFFFFF" w:val="clear"/>
+        </w:rPr>
+      </w:pPr>
+      <w:r>
+        <w:rPr>
+          <w:color w:val="000000" w:themeColor="text1"/>
+          <w:shd w:fill="FFFFFF" w:val="clear"/>
+        </w:rPr>
+      </w:r>
+    </w:p>
+    <w:p>
+      <w:pPr>
+        <w:pStyle w:val="Normal"/>
+        <w:jc w:val="both"/>
+        <w:rPr>
+          <w:rFonts w:eastAsia="Times New Roman" w:cs="Calibri" w:cstheme="minorHAnsi"/>
+          <w:color w:val="0070C0"/>
+          <w:shd w:fill="FFFFFF" w:val="clear"/>
+        </w:rPr>
+      </w:pPr>
+      <w:r>
+        <w:rPr>
+          <w:rFonts w:eastAsia="Times New Roman" w:cs="Calibri" w:cstheme="minorHAnsi"/>
+          <w:color w:val="0070C0"/>
+          <w:shd w:fill="FFFFFF" w:val="clear"/>
+        </w:rPr>
+        <w:t>6-Uniform stretch of a non-homogeneous solid</w:t>
+      </w:r>
+    </w:p>
+    <w:p>
+      <w:pPr>
+        <w:pStyle w:val="Normal"/>
+        <w:jc w:val="both"/>
+        <w:rPr>
+          <w:rFonts w:eastAsia="Times New Roman" w:cs="Calibri" w:cstheme="minorHAnsi"/>
+          <w:color w:val="0070C0"/>
+          <w:shd w:fill="FFFFFF" w:val="clear"/>
+        </w:rPr>
+      </w:pPr>
+      <w:r>
+        <w:rPr>
+          <w:rFonts w:eastAsia="Times New Roman" w:cs="Calibri" w:cstheme="minorHAnsi"/>
+          <w:color w:val="0070C0"/>
+          <w:shd w:fill="FFFFFF" w:val="clear"/>
+        </w:rPr>
+      </w:r>
+    </w:p>
+    <w:p>
+      <w:pPr>
+        <w:pStyle w:val="Normal"/>
+        <w:jc w:val="both"/>
+        <w:rPr>
+          <w:rFonts w:eastAsia="Times New Roman" w:cs="Calibri" w:cstheme="minorHAnsi"/>
+          <w:color w:val="0070C0"/>
+          <w:shd w:fill="FFFFFF" w:val="clear"/>
+        </w:rPr>
+      </w:pPr>
+      <w:r>
+        <w:rPr>
+          <w:rFonts w:eastAsia="Times New Roman" w:cs="Calibri" w:cstheme="minorHAnsi"/>
+          <w:color w:val="0070C0"/>
+          <w:shd w:fill="FFFFFF" w:val="clear"/>
+        </w:rPr>
+        <w:t>I don't share completely the authors' comments: it's obvious with two elements that the very classical formulations, in particular those implemented in industrial software, give the exact solution (k=1 for the displacement and k=0 for the pressure, per element). This should be true for all formulations.</w:t>
+      </w:r>
+    </w:p>
+    <w:p>
+      <w:pPr>
+        <w:pStyle w:val="Normal"/>
+        <w:jc w:val="both"/>
+        <w:rPr>
+          <w:rFonts w:eastAsia="Times New Roman" w:cs="Calibri" w:cstheme="minorHAnsi"/>
+          <w:color w:val="0070C0"/>
+          <w:shd w:fill="FFFFFF" w:val="clear"/>
+        </w:rPr>
+      </w:pPr>
+      <w:r>
+        <w:rPr>
+          <w:rFonts w:eastAsia="Times New Roman" w:cs="Calibri" w:cstheme="minorHAnsi"/>
+          <w:color w:val="0070C0"/>
+          <w:shd w:fill="FFFFFF" w:val="clear"/>
+        </w:rPr>
+        <w:t>It's obvious that Taylor-Hood elements don't work because of their abnormal regularity for pressure for non-homogeneous solids.</w:t>
       </w:r>
     </w:p>
     <w:p>
@@ -1393,15 +2099,138 @@
           <w:highlight w:val="yellow"/>
           <w:shd w:fill="FFFFFF" w:val="clear"/>
         </w:rPr>
-        <w:t>Thank you for sharing your view on using Taylor-Hood elements as a reference. Although we have the same opinion regarding their capabilities of approximating pressure/</w:t>
-      </w:r>
+        <w:t>We agree with the reviewer. On the other hand, the bad performance of Taylor Hood approximations for heterogeneous materials are rarely emphasized in the literature.</w:t>
+      </w:r>
+    </w:p>
+    <w:p>
+      <w:pPr>
+        <w:pStyle w:val="Normal"/>
+        <w:jc w:val="both"/>
+        <w:rPr>
+          <w:color w:val="000000" w:themeColor="text1"/>
+          <w:shd w:fill="FFFFFF" w:val="clear"/>
+        </w:rPr>
+      </w:pPr>
+      <w:r>
+        <w:rPr>
+          <w:color w:val="000000" w:themeColor="text1"/>
+          <w:shd w:fill="FFFFFF" w:val="clear"/>
+        </w:rPr>
+      </w:r>
+    </w:p>
+    <w:p>
+      <w:pPr>
+        <w:pStyle w:val="Normal"/>
+        <w:jc w:val="both"/>
+        <w:rPr>
+          <w:rFonts w:eastAsia="Times New Roman" w:cs="Calibri" w:cstheme="minorHAnsi"/>
+          <w:color w:val="0070C0"/>
+          <w:shd w:fill="FFFFFF" w:val="clear"/>
+        </w:rPr>
+      </w:pPr>
+      <w:r>
+        <w:rPr>
+          <w:rFonts w:eastAsia="Times New Roman" w:cs="Calibri" w:cstheme="minorHAnsi"/>
+          <w:color w:val="0070C0"/>
+          <w:shd w:fill="FFFFFF" w:val="clear"/>
+        </w:rPr>
+        <w:t>7-Extension</w:t>
+      </w:r>
+    </w:p>
+    <w:p>
+      <w:pPr>
+        <w:pStyle w:val="Normal"/>
+        <w:jc w:val="both"/>
+        <w:rPr>
+          <w:rFonts w:eastAsia="Times New Roman" w:cs="Calibri" w:cstheme="minorHAnsi"/>
+          <w:color w:val="0070C0"/>
+          <w:shd w:fill="FFFFFF" w:val="clear"/>
+        </w:rPr>
+      </w:pPr>
+      <w:r>
+        <w:rPr>
+          <w:rFonts w:eastAsia="Times New Roman" w:cs="Calibri" w:cstheme="minorHAnsi"/>
+          <w:color w:val="0070C0"/>
+          <w:shd w:fill="FFFFFF" w:val="clear"/>
+        </w:rPr>
+      </w:r>
+    </w:p>
+    <w:p>
+      <w:pPr>
+        <w:pStyle w:val="Normal"/>
+        <w:jc w:val="both"/>
+        <w:rPr>
+          <w:color w:val="000000" w:themeColor="text1"/>
+          <w:shd w:fill="FFFFFF" w:val="clear"/>
+        </w:rPr>
+      </w:pPr>
+      <w:r>
+        <w:rPr>
+          <w:rFonts w:eastAsia="Times New Roman" w:cs="Calibri" w:cstheme="minorHAnsi"/>
+          <w:color w:val="0070C0"/>
+          <w:shd w:fill="FFFFFF" w:val="clear"/>
+        </w:rPr>
+        <w:t>Is it easy to extend the proposed formulation to large-displacement elastic problems?</w:t>
+      </w:r>
+    </w:p>
+    <w:p>
+      <w:pPr>
+        <w:pStyle w:val="Normal"/>
+        <w:jc w:val="both"/>
+        <w:rPr>
+          <w:color w:val="000000" w:themeColor="text1"/>
+          <w:shd w:fill="FFFFFF" w:val="clear"/>
+        </w:rPr>
+      </w:pPr>
+      <w:r>
+        <w:rPr>
+          <w:color w:val="000000" w:themeColor="text1"/>
+          <w:shd w:fill="FFFFFF" w:val="clear"/>
+        </w:rPr>
+      </w:r>
+    </w:p>
+    <w:p>
+      <w:pPr>
+        <w:pStyle w:val="Normal"/>
+        <w:jc w:val="both"/>
+        <w:rPr>
+          <w:color w:val="000000" w:themeColor="text1"/>
+          <w:shd w:fill="FFFFFF" w:val="clear"/>
+        </w:rPr>
+      </w:pPr>
+      <w:r>
+        <w:rPr>
+          <w:b/>
+          <w:color w:val="000000" w:themeColor="text1"/>
+          <w:u w:val="single"/>
+          <w:shd w:fill="FFFFFF" w:val="clear"/>
+        </w:rPr>
+        <w:t>Reply</w:t>
+      </w:r>
+      <w:r>
+        <w:rPr>
+          <w:color w:val="000000" w:themeColor="text1"/>
+          <w:shd w:fill="FFFFFF" w:val="clear"/>
+        </w:rPr>
+        <w:t xml:space="preserve">: </w:t>
+      </w:r>
+    </w:p>
+    <w:p>
+      <w:pPr>
+        <w:pStyle w:val="Normal"/>
+        <w:jc w:val="both"/>
+        <w:rPr>
+          <w:color w:val="000000" w:themeColor="text1"/>
+          <w:shd w:fill="FFFFFF" w:val="clear"/>
+        </w:rPr>
+      </w:pPr>
       <w:r>
         <w:rPr>
           <w:color w:val="000000" w:themeColor="text1"/>
           <w:highlight w:val="yellow"/>
           <w:shd w:fill="FFFFFF" w:val="clear"/>
         </w:rPr>
-        <w:t>stress</w:t>
+        <w:t xml:space="preserve">We appreciate the reviewer’s question. Indeed, extending the proposed formulation to large-displacement problems is part of our future plans. </w:t>
       </w:r>
       <w:r>
         <w:rPr>
@@ -1409,7 +2238,7 @@
           <w:highlight w:val="yellow"/>
           <w:shd w:fill="FFFFFF" w:val="clear"/>
         </w:rPr>
-        <w:t xml:space="preserve"> in non-homogeneous structures, they still remain </w:t>
+        <w:t xml:space="preserve">As the method is based on a primal formulation </w:t>
       </w:r>
       <w:r>
         <w:rPr>
@@ -1417,7 +2246,7 @@
           <w:highlight w:val="yellow"/>
           <w:shd w:fill="FFFFFF" w:val="clear"/>
         </w:rPr>
-        <w:t>one of</w:t>
+        <w:t>where stresses are not approximated</w:t>
       </w:r>
       <w:r>
         <w:rPr>
@@ -1425,7 +2254,7 @@
           <w:highlight w:val="yellow"/>
           <w:shd w:fill="FFFFFF" w:val="clear"/>
         </w:rPr>
-        <w:t xml:space="preserve"> the most used technique</w:t>
+        <w:t xml:space="preserve">, we don’t expect there to be any restrictions to extend </w:t>
       </w:r>
       <w:r>
         <w:rPr>
@@ -1433,7 +2262,7 @@
           <w:highlight w:val="yellow"/>
           <w:shd w:fill="FFFFFF" w:val="clear"/>
         </w:rPr>
-        <w:t>s</w:t>
+        <w:t xml:space="preserve">it </w:t>
       </w:r>
       <w:r>
         <w:rPr>
@@ -1441,7 +2270,7 @@
           <w:highlight w:val="yellow"/>
           <w:shd w:fill="FFFFFF" w:val="clear"/>
         </w:rPr>
-        <w:t xml:space="preserve"> for solving incompressible elasticity/Stokes equations. We believe that making a parallel between the proposed method and the Taylor-Hood elements could help </w:t>
+        <w:t>to large displacement and/</w:t>
       </w:r>
       <w:r>
         <w:rPr>
@@ -1449,7 +2278,7 @@
           <w:highlight w:val="yellow"/>
           <w:shd w:fill="FFFFFF" w:val="clear"/>
         </w:rPr>
-        <w:t xml:space="preserve">us </w:t>
+        <w:t>or</w:t>
       </w:r>
       <w:r>
         <w:rPr>
@@ -1457,812 +2286,7 @@
           <w:highlight w:val="yellow"/>
           <w:shd w:fill="FFFFFF" w:val="clear"/>
         </w:rPr>
-        <w:t xml:space="preserve">to increase the community’s attention </w:t>
-      </w:r>
-      <w:r>
-        <w:rPr>
-          <w:color w:val="000000" w:themeColor="text1"/>
-          <w:highlight w:val="yellow"/>
-          <w:shd w:fill="FFFFFF" w:val="clear"/>
-        </w:rPr>
-        <w:t>to this topic</w:t>
-      </w:r>
-      <w:r>
-        <w:rPr>
-          <w:color w:val="000000" w:themeColor="text1"/>
-          <w:highlight w:val="yellow"/>
-          <w:shd w:fill="FFFFFF" w:val="clear"/>
-        </w:rPr>
-        <w:t>.</w:t>
-      </w:r>
-    </w:p>
-    <w:p>
-      <w:pPr>
-        <w:pStyle w:val="Normal"/>
-        <w:jc w:val="both"/>
-        <w:rPr>
-          <w:color w:val="000000" w:themeColor="text1"/>
-          <w:shd w:fill="FFFFFF" w:val="clear"/>
-        </w:rPr>
-      </w:pPr>
-      <w:r>
-        <w:rPr/>
-      </w:r>
-    </w:p>
-    <w:p>
-      <w:pPr>
-        <w:pStyle w:val="Normal"/>
-        <w:jc w:val="both"/>
-        <w:rPr>
-          <w:color w:val="000000" w:themeColor="text1"/>
-          <w:shd w:fill="FFFFFF" w:val="clear"/>
-        </w:rPr>
-      </w:pPr>
-      <w:r>
-        <w:rPr>
-          <w:color w:val="000000" w:themeColor="text1"/>
-          <w:highlight w:val="yellow"/>
-          <w:shd w:fill="FFFFFF" w:val="clear"/>
-        </w:rPr>
-        <w:t>O que responder sobre a segunda questão??</w:t>
-      </w:r>
-    </w:p>
-    <w:p>
-      <w:pPr>
-        <w:pStyle w:val="Normal"/>
-        <w:jc w:val="both"/>
-        <w:rPr>
-          <w:color w:val="000000" w:themeColor="text1"/>
-          <w:shd w:fill="FFFFFF" w:val="clear"/>
-        </w:rPr>
-      </w:pPr>
-      <w:r>
-        <w:rPr>
-          <w:color w:val="000000" w:themeColor="text1"/>
-          <w:shd w:fill="FFFFFF" w:val="clear"/>
-        </w:rPr>
-      </w:r>
-    </w:p>
-    <w:p>
-      <w:pPr>
-        <w:pStyle w:val="Normal"/>
-        <w:jc w:val="both"/>
-        <w:rPr>
-          <w:rFonts w:eastAsia="Times New Roman" w:cs="Calibri" w:cstheme="minorHAnsi"/>
-          <w:color w:val="0070C0"/>
-          <w:shd w:fill="FFFFFF" w:val="clear"/>
-        </w:rPr>
-      </w:pPr>
-      <w:r>
-        <w:rPr>
-          <w:rFonts w:eastAsia="Times New Roman" w:cs="Calibri" w:cstheme="minorHAnsi"/>
-          <w:color w:val="0070C0"/>
-          <w:shd w:fill="FFFFFF" w:val="clear"/>
-        </w:rPr>
-        <w:t>4-Hybrid-mixed formulation</w:t>
-      </w:r>
-    </w:p>
-    <w:p>
-      <w:pPr>
-        <w:pStyle w:val="Normal"/>
-        <w:jc w:val="both"/>
-        <w:rPr>
-          <w:rFonts w:eastAsia="Times New Roman" w:cs="Calibri" w:cstheme="minorHAnsi"/>
-          <w:color w:val="0070C0"/>
-          <w:shd w:fill="FFFFFF" w:val="clear"/>
-        </w:rPr>
-      </w:pPr>
-      <w:r>
-        <w:rPr>
-          <w:rFonts w:eastAsia="Times New Roman" w:cs="Calibri" w:cstheme="minorHAnsi"/>
-          <w:color w:val="0070C0"/>
-          <w:shd w:fill="FFFFFF" w:val="clear"/>
-        </w:rPr>
-        <w:t>-(18):. To say that what's unusual is that the stress is not symmetrical</w:t>
-      </w:r>
-    </w:p>
-    <w:p>
-      <w:pPr>
-        <w:pStyle w:val="Normal"/>
-        <w:jc w:val="both"/>
-        <w:rPr>
-          <w:b/>
-          <w:b/>
-          <w:color w:val="000000" w:themeColor="text1"/>
-          <w:u w:val="single"/>
-          <w:shd w:fill="FFFFFF" w:val="clear"/>
-        </w:rPr>
-      </w:pPr>
-      <w:r>
-        <w:rPr>
-          <w:b/>
-          <w:color w:val="000000" w:themeColor="text1"/>
-          <w:u w:val="single"/>
-          <w:shd w:fill="FFFFFF" w:val="clear"/>
-        </w:rPr>
-      </w:r>
-    </w:p>
-    <w:p>
-      <w:pPr>
-        <w:pStyle w:val="Normal"/>
-        <w:jc w:val="both"/>
-        <w:rPr>
-          <w:color w:val="000000" w:themeColor="text1"/>
-          <w:shd w:fill="FFFFFF" w:val="clear"/>
-        </w:rPr>
-      </w:pPr>
-      <w:r>
-        <w:rPr>
-          <w:b/>
-          <w:color w:val="000000" w:themeColor="text1"/>
-          <w:u w:val="single"/>
-          <w:shd w:fill="FFFFFF" w:val="clear"/>
-        </w:rPr>
-        <w:t>Reply</w:t>
-      </w:r>
-      <w:r>
-        <w:rPr>
-          <w:color w:val="000000" w:themeColor="text1"/>
-          <w:shd w:fill="FFFFFF" w:val="clear"/>
-        </w:rPr>
-        <w:t xml:space="preserve">: </w:t>
-      </w:r>
-    </w:p>
-    <w:p>
-      <w:pPr>
-        <w:pStyle w:val="Normal"/>
-        <w:jc w:val="both"/>
-        <w:rPr>
-          <w:color w:val="000000" w:themeColor="text1"/>
-          <w:shd w:fill="FFFFFF" w:val="clear"/>
-        </w:rPr>
-      </w:pPr>
-      <w:r>
-        <w:rPr>
-          <w:color w:val="000000" w:themeColor="text1"/>
-          <w:highlight w:val="yellow"/>
-          <w:shd w:fill="FFFFFF" w:val="clear"/>
-        </w:rPr>
-        <w:t>Não entendi isso. Ele está dizendo que (18) implica que a tensão é simétrica?</w:t>
-      </w:r>
-    </w:p>
-    <w:p>
-      <w:pPr>
-        <w:pStyle w:val="Normal"/>
-        <w:jc w:val="both"/>
-        <w:rPr>
-          <w:color w:val="000000" w:themeColor="text1"/>
-          <w:shd w:fill="FFFFFF" w:val="clear"/>
-        </w:rPr>
-      </w:pPr>
-      <w:r>
-        <w:rPr>
-          <w:color w:val="000000" w:themeColor="text1"/>
-          <w:shd w:fill="FFFFFF" w:val="clear"/>
-        </w:rPr>
-      </w:r>
-    </w:p>
-    <w:p>
-      <w:pPr>
-        <w:pStyle w:val="Normal"/>
-        <w:jc w:val="both"/>
-        <w:rPr>
-          <w:rFonts w:eastAsia="Times New Roman" w:cs="Calibri" w:cstheme="minorHAnsi"/>
-          <w:color w:val="0070C0"/>
-          <w:shd w:fill="FFFFFF" w:val="clear"/>
-        </w:rPr>
-      </w:pPr>
-      <w:r>
-        <w:rPr>
-          <w:rFonts w:eastAsia="Times New Roman" w:cs="Calibri" w:cstheme="minorHAnsi"/>
-          <w:color w:val="0070C0"/>
-          <w:shd w:fill="FFFFFF" w:val="clear"/>
-        </w:rPr>
-        <w:t>5-Semi-hybrid-mixed formulation</w:t>
-      </w:r>
-    </w:p>
-    <w:p>
-      <w:pPr>
-        <w:pStyle w:val="Normal"/>
-        <w:jc w:val="both"/>
-        <w:rPr>
-          <w:rFonts w:eastAsia="Times New Roman" w:cs="Calibri" w:cstheme="minorHAnsi"/>
-          <w:color w:val="0070C0"/>
-          <w:shd w:fill="FFFFFF" w:val="clear"/>
-        </w:rPr>
-      </w:pPr>
-      <w:r>
-        <w:rPr>
-          <w:rFonts w:eastAsia="Times New Roman" w:cs="Calibri" w:cstheme="minorHAnsi"/>
-          <w:color w:val="0070C0"/>
-          <w:shd w:fill="FFFFFF" w:val="clear"/>
-        </w:rPr>
-        <w:t>-(28) is a particular equilibrium relation, only the resultant. A comment is needed</w:t>
-      </w:r>
-    </w:p>
-    <w:p>
-      <w:pPr>
-        <w:pStyle w:val="Normal"/>
-        <w:jc w:val="both"/>
-        <w:rPr>
-          <w:rFonts w:eastAsia="Times New Roman" w:cs="Calibri" w:cstheme="minorHAnsi"/>
-          <w:color w:val="0070C0"/>
-          <w:shd w:fill="FFFFFF" w:val="clear"/>
-        </w:rPr>
-      </w:pPr>
-      <w:r>
-        <w:rPr>
-          <w:rFonts w:eastAsia="Times New Roman" w:cs="Calibri" w:cstheme="minorHAnsi"/>
-          <w:color w:val="0070C0"/>
-          <w:shd w:fill="FFFFFF" w:val="clear"/>
-        </w:rPr>
-        <w:t>-It is not clear whether the proposed method is capable of calculating a symmetrical stress per element.</w:t>
-      </w:r>
-    </w:p>
-    <w:p>
-      <w:pPr>
-        <w:pStyle w:val="Normal"/>
-        <w:jc w:val="both"/>
-        <w:rPr>
-          <w:rFonts w:eastAsia="Times New Roman" w:cs="Calibri" w:cstheme="minorHAnsi"/>
-          <w:color w:val="0070C0"/>
-          <w:shd w:fill="FFFFFF" w:val="clear"/>
-        </w:rPr>
-      </w:pPr>
-      <w:r>
-        <w:rPr>
-          <w:rFonts w:eastAsia="Times New Roman" w:cs="Calibri" w:cstheme="minorHAnsi"/>
-          <w:color w:val="0070C0"/>
-          <w:shd w:fill="FFFFFF" w:val="clear"/>
-        </w:rPr>
-        <w:t>-The interest of the second hybridization of tangential stresses is not clear. A more detailed comment is needed</w:t>
-      </w:r>
-    </w:p>
-    <w:p>
-      <w:pPr>
-        <w:pStyle w:val="Normal"/>
-        <w:jc w:val="both"/>
-        <w:rPr>
-          <w:b/>
-          <w:b/>
-          <w:color w:val="000000" w:themeColor="text1"/>
-          <w:u w:val="single"/>
-          <w:shd w:fill="FFFFFF" w:val="clear"/>
-        </w:rPr>
-      </w:pPr>
-      <w:r>
-        <w:rPr>
-          <w:b/>
-          <w:color w:val="000000" w:themeColor="text1"/>
-          <w:u w:val="single"/>
-          <w:shd w:fill="FFFFFF" w:val="clear"/>
-        </w:rPr>
-      </w:r>
-    </w:p>
-    <w:p>
-      <w:pPr>
-        <w:pStyle w:val="Normal"/>
-        <w:jc w:val="both"/>
-        <w:rPr>
-          <w:color w:val="000000" w:themeColor="text1"/>
-          <w:shd w:fill="FFFFFF" w:val="clear"/>
-        </w:rPr>
-      </w:pPr>
-      <w:r>
-        <w:rPr>
-          <w:b/>
-          <w:color w:val="000000" w:themeColor="text1"/>
-          <w:u w:val="single"/>
-          <w:shd w:fill="FFFFFF" w:val="clear"/>
-        </w:rPr>
-        <w:t>Reply</w:t>
-      </w:r>
-      <w:r>
-        <w:rPr>
-          <w:color w:val="000000" w:themeColor="text1"/>
-          <w:shd w:fill="FFFFFF" w:val="clear"/>
-        </w:rPr>
-        <w:t xml:space="preserve">: </w:t>
-      </w:r>
-    </w:p>
-    <w:p>
-      <w:pPr>
-        <w:pStyle w:val="Normal"/>
-        <w:jc w:val="both"/>
-        <w:rPr>
-          <w:color w:val="000000" w:themeColor="text1"/>
-          <w:shd w:fill="FFFFFF" w:val="clear"/>
-        </w:rPr>
-      </w:pPr>
-      <w:r>
-        <w:rPr/>
-      </w:r>
-    </w:p>
-    <w:p>
-      <w:pPr>
-        <w:pStyle w:val="Normal"/>
-        <w:jc w:val="both"/>
-        <w:rPr>
-          <w:color w:val="000000" w:themeColor="text1"/>
-          <w:shd w:fill="FFFFFF" w:val="clear"/>
-        </w:rPr>
-      </w:pPr>
-      <w:r>
-        <w:rPr>
-          <w:color w:val="000000" w:themeColor="text1"/>
-          <w:highlight w:val="yellow"/>
-          <w:shd w:fill="FFFFFF" w:val="clear"/>
-        </w:rPr>
-        <w:t xml:space="preserve">- </w:t>
-      </w:r>
-      <w:r>
-        <w:rPr>
-          <w:color w:val="000000" w:themeColor="text1"/>
-          <w:highlight w:val="yellow"/>
-          <w:shd w:fill="FFFFFF" w:val="clear"/>
-        </w:rPr>
-        <w:t>Não entendi a primeira afirmação.</w:t>
-      </w:r>
-    </w:p>
-    <w:p>
-      <w:pPr>
-        <w:pStyle w:val="Normal"/>
-        <w:jc w:val="both"/>
-        <w:rPr>
-          <w:color w:val="000000" w:themeColor="text1"/>
-          <w:shd w:fill="FFFFFF" w:val="clear"/>
-        </w:rPr>
-      </w:pPr>
-      <w:r>
-        <w:rPr>
-          <w:color w:val="000000" w:themeColor="text1"/>
-          <w:highlight w:val="yellow"/>
-          <w:shd w:fill="FFFFFF" w:val="clear"/>
-        </w:rPr>
-        <w:t xml:space="preserve">- </w:t>
-      </w:r>
-      <w:r>
-        <w:rPr>
-          <w:color w:val="000000" w:themeColor="text1"/>
-          <w:highlight w:val="yellow"/>
-          <w:shd w:fill="FFFFFF" w:val="clear"/>
-        </w:rPr>
-        <w:t>Acredito que a resposta seja sim, se posprocessarmos a tensão como o gradiente dos deslocamentos, teríamos uma tensão em L2. Quanto a obter uma tensão simétrica em Hdiv, o Phil precisaria dar uma olhada.</w:t>
-      </w:r>
-      <w:r>
-        <w:rPr>
-          <w:color w:val="000000" w:themeColor="text1"/>
-          <w:highlight w:val="yellow"/>
-          <w:shd w:fill="FFFFFF" w:val="clear"/>
-        </w:rPr>
-        <w:t xml:space="preserve"> </w:t>
-      </w:r>
-    </w:p>
-    <w:p>
-      <w:pPr>
-        <w:pStyle w:val="Normal"/>
-        <w:jc w:val="both"/>
-        <w:rPr>
-          <w:color w:val="000000" w:themeColor="text1"/>
-          <w:shd w:fill="FFFFFF" w:val="clear"/>
-        </w:rPr>
-      </w:pPr>
-      <w:r>
-        <w:rPr>
-          <w:color w:val="000000" w:themeColor="text1"/>
-          <w:highlight w:val="yellow"/>
-          <w:shd w:fill="FFFFFF" w:val="clear"/>
-        </w:rPr>
-        <w:t xml:space="preserve">- </w:t>
-      </w:r>
-      <w:r>
-        <w:rPr>
-          <w:color w:val="000000" w:themeColor="text1"/>
-          <w:highlight w:val="yellow"/>
-          <w:shd w:fill="FFFFFF" w:val="clear"/>
-        </w:rPr>
-        <w:t xml:space="preserve">The purpose of the second hybridization is to mitigate some numerical drawbacks associated to the semi-hybrid formulation, i.e. </w:t>
-      </w:r>
-      <w:r>
-        <w:rPr>
-          <w:color w:val="000000" w:themeColor="text1"/>
-          <w:highlight w:val="yellow"/>
-          <w:shd w:fill="FFFFFF" w:val="clear"/>
-        </w:rPr>
-        <w:t>with</w:t>
-      </w:r>
-      <w:r>
-        <w:rPr>
-          <w:color w:val="000000" w:themeColor="text1"/>
-          <w:highlight w:val="yellow"/>
-          <w:shd w:fill="FFFFFF" w:val="clear"/>
-        </w:rPr>
-        <w:t xml:space="preserve"> a single hybridization of the tangential stresses. After performing a static condensation procedure to eliminate the internal variables of the global system, the semi-hybrid formulation gives rise to a saddle point matrix with two constraints variables, namely one average pressure per element and the tangential stresses over the element faces. </w:t>
-      </w:r>
-      <w:r>
-        <w:rPr>
-          <w:color w:val="000000" w:themeColor="text1"/>
-          <w:highlight w:val="yellow"/>
-          <w:shd w:fill="FFFFFF" w:val="clear"/>
-        </w:rPr>
-        <w:t xml:space="preserve">This specific structure makes the solving step very challenging, as it is hard to find a permutation that completely eliminates the need for pivoting. Also, we observed some instabilities when applying Neumann boundary conditions on the tangential stresses using a variational method such as the penalization </w:t>
-      </w:r>
-      <w:r>
-        <w:rPr>
-          <w:color w:val="000000" w:themeColor="text1"/>
-          <w:highlight w:val="yellow"/>
-          <w:shd w:fill="FFFFFF" w:val="clear"/>
-        </w:rPr>
-        <w:t>method</w:t>
-      </w:r>
-      <w:r>
-        <w:rPr>
-          <w:color w:val="000000" w:themeColor="text1"/>
-          <w:highlight w:val="yellow"/>
-          <w:shd w:fill="FFFFFF" w:val="clear"/>
-        </w:rPr>
-        <w:t>. Performing a second hybridization, the tangential stresses can also be condensed at element level, so the resulting linear system is reduced to a positive semi-definite block matrix related to the displacements, and a single average pressure per element, which is much more stable and easier to solve. This is detailed in the beginning of Section 5.2.</w:t>
-      </w:r>
-    </w:p>
-    <w:p>
-      <w:pPr>
-        <w:pStyle w:val="Normal"/>
-        <w:jc w:val="both"/>
-        <w:rPr>
-          <w:color w:val="000000" w:themeColor="text1"/>
-          <w:shd w:fill="FFFFFF" w:val="clear"/>
-        </w:rPr>
-      </w:pPr>
-      <w:r>
-        <w:rPr>
-          <w:color w:val="000000" w:themeColor="text1"/>
-          <w:shd w:fill="FFFFFF" w:val="clear"/>
-        </w:rPr>
-      </w:r>
-    </w:p>
-    <w:p>
-      <w:pPr>
-        <w:pStyle w:val="Normal"/>
-        <w:jc w:val="both"/>
-        <w:rPr>
-          <w:rFonts w:eastAsia="Times New Roman" w:cs="Calibri" w:cstheme="minorHAnsi"/>
-          <w:color w:val="0070C0"/>
-          <w:shd w:fill="FFFFFF" w:val="clear"/>
-        </w:rPr>
-      </w:pPr>
-      <w:r>
-        <w:rPr>
-          <w:rFonts w:eastAsia="Times New Roman" w:cs="Calibri" w:cstheme="minorHAnsi"/>
-          <w:color w:val="0070C0"/>
-          <w:shd w:fill="FFFFFF" w:val="clear"/>
-        </w:rPr>
-        <w:t>6-Uniform stretch of a non-homogeneous solid</w:t>
-      </w:r>
-    </w:p>
-    <w:p>
-      <w:pPr>
-        <w:pStyle w:val="Normal"/>
-        <w:jc w:val="both"/>
-        <w:rPr>
-          <w:rFonts w:eastAsia="Times New Roman" w:cs="Calibri" w:cstheme="minorHAnsi"/>
-          <w:color w:val="0070C0"/>
-          <w:shd w:fill="FFFFFF" w:val="clear"/>
-        </w:rPr>
-      </w:pPr>
-      <w:r>
-        <w:rPr>
-          <w:rFonts w:eastAsia="Times New Roman" w:cs="Calibri" w:cstheme="minorHAnsi"/>
-          <w:color w:val="0070C0"/>
-          <w:shd w:fill="FFFFFF" w:val="clear"/>
-        </w:rPr>
-      </w:r>
-    </w:p>
-    <w:p>
-      <w:pPr>
-        <w:pStyle w:val="Normal"/>
-        <w:jc w:val="both"/>
-        <w:rPr>
-          <w:rFonts w:eastAsia="Times New Roman" w:cs="Calibri" w:cstheme="minorHAnsi"/>
-          <w:color w:val="0070C0"/>
-          <w:shd w:fill="FFFFFF" w:val="clear"/>
-        </w:rPr>
-      </w:pPr>
-      <w:r>
-        <w:rPr>
-          <w:rFonts w:eastAsia="Times New Roman" w:cs="Calibri" w:cstheme="minorHAnsi"/>
-          <w:color w:val="0070C0"/>
-          <w:shd w:fill="FFFFFF" w:val="clear"/>
-        </w:rPr>
-        <w:t>I don't share completely the authors' comments: it's obvious with two elements that the very classical formulations, in particular those implemented in industrial software, give the exact solution (k=1 for the displacement and k=0 for the pressure, per element). This should be true for all formulations.</w:t>
-      </w:r>
-    </w:p>
-    <w:p>
-      <w:pPr>
-        <w:pStyle w:val="Normal"/>
-        <w:jc w:val="both"/>
-        <w:rPr>
-          <w:rFonts w:eastAsia="Times New Roman" w:cs="Calibri" w:cstheme="minorHAnsi"/>
-          <w:color w:val="0070C0"/>
-          <w:shd w:fill="FFFFFF" w:val="clear"/>
-        </w:rPr>
-      </w:pPr>
-      <w:r>
-        <w:rPr>
-          <w:rFonts w:eastAsia="Times New Roman" w:cs="Calibri" w:cstheme="minorHAnsi"/>
-          <w:color w:val="0070C0"/>
-          <w:shd w:fill="FFFFFF" w:val="clear"/>
-        </w:rPr>
-        <w:t>It's obvious that Taylor-Hood elements don't work because of their abnormal regularity for pressure for non-homogeneous solids.</w:t>
-      </w:r>
-    </w:p>
-    <w:p>
-      <w:pPr>
-        <w:pStyle w:val="Normal"/>
-        <w:jc w:val="both"/>
-        <w:rPr>
-          <w:b/>
-          <w:b/>
-          <w:color w:val="000000" w:themeColor="text1"/>
-          <w:u w:val="single"/>
-          <w:shd w:fill="FFFFFF" w:val="clear"/>
-        </w:rPr>
-      </w:pPr>
-      <w:r>
-        <w:rPr>
-          <w:b/>
-          <w:color w:val="000000" w:themeColor="text1"/>
-          <w:u w:val="single"/>
-          <w:shd w:fill="FFFFFF" w:val="clear"/>
-        </w:rPr>
-      </w:r>
-    </w:p>
-    <w:p>
-      <w:pPr>
-        <w:pStyle w:val="Normal"/>
-        <w:jc w:val="both"/>
-        <w:rPr>
-          <w:color w:val="000000" w:themeColor="text1"/>
-          <w:shd w:fill="FFFFFF" w:val="clear"/>
-        </w:rPr>
-      </w:pPr>
-      <w:r>
-        <w:rPr>
-          <w:b/>
-          <w:color w:val="000000" w:themeColor="text1"/>
-          <w:u w:val="single"/>
-          <w:shd w:fill="FFFFFF" w:val="clear"/>
-        </w:rPr>
-        <w:t>Reply</w:t>
-      </w:r>
-      <w:r>
-        <w:rPr>
-          <w:color w:val="000000" w:themeColor="text1"/>
-          <w:shd w:fill="FFFFFF" w:val="clear"/>
-        </w:rPr>
-        <w:t xml:space="preserve">: </w:t>
-      </w:r>
-    </w:p>
-    <w:p>
-      <w:pPr>
-        <w:pStyle w:val="Normal"/>
-        <w:jc w:val="both"/>
-        <w:rPr>
-          <w:color w:val="000000" w:themeColor="text1"/>
-          <w:shd w:fill="FFFFFF" w:val="clear"/>
-        </w:rPr>
-      </w:pPr>
-      <w:r>
-        <w:rPr>
-          <w:color w:val="000000" w:themeColor="text1"/>
-          <w:highlight w:val="yellow"/>
-          <w:shd w:fill="FFFFFF" w:val="clear"/>
-        </w:rPr>
-        <w:t xml:space="preserve">Nathan: </w:t>
-      </w:r>
-      <w:r>
-        <w:rPr>
-          <w:color w:val="000000" w:themeColor="text1"/>
-          <w:highlight w:val="yellow"/>
-          <w:shd w:fill="FFFFFF" w:val="clear"/>
-        </w:rPr>
-        <w:t>Podemos motivar que o outro revisor gostou</w:t>
-      </w:r>
-    </w:p>
-    <w:p>
-      <w:pPr>
-        <w:pStyle w:val="Normal"/>
-        <w:jc w:val="both"/>
-        <w:rPr>
-          <w:color w:val="000000" w:themeColor="text1"/>
-          <w:shd w:fill="FFFFFF" w:val="clear"/>
-        </w:rPr>
-      </w:pPr>
-      <w:r>
-        <w:rPr>
-          <w:color w:val="000000" w:themeColor="text1"/>
-          <w:highlight w:val="yellow"/>
-          <w:shd w:fill="FFFFFF" w:val="clear"/>
-        </w:rPr>
-        <w:t>Giovane: Não sei o que falar sobre isso, pois pra mim também é muito óbvio esse exemplo haha</w:t>
-      </w:r>
-    </w:p>
-    <w:p>
-      <w:pPr>
-        <w:pStyle w:val="Normal"/>
-        <w:jc w:val="both"/>
-        <w:rPr>
-          <w:color w:val="000000" w:themeColor="text1"/>
-          <w:shd w:fill="FFFFFF" w:val="clear"/>
-        </w:rPr>
-      </w:pPr>
-      <w:r>
-        <w:rPr>
-          <w:color w:val="000000" w:themeColor="text1"/>
-          <w:shd w:fill="FFFFFF" w:val="clear"/>
-        </w:rPr>
-      </w:r>
-    </w:p>
-    <w:p>
-      <w:pPr>
-        <w:pStyle w:val="Normal"/>
-        <w:jc w:val="both"/>
-        <w:rPr>
-          <w:rFonts w:eastAsia="Times New Roman" w:cs="Calibri" w:cstheme="minorHAnsi"/>
-          <w:color w:val="0070C0"/>
-          <w:shd w:fill="FFFFFF" w:val="clear"/>
-        </w:rPr>
-      </w:pPr>
-      <w:r>
-        <w:rPr>
-          <w:rFonts w:eastAsia="Times New Roman" w:cs="Calibri" w:cstheme="minorHAnsi"/>
-          <w:color w:val="0070C0"/>
-          <w:shd w:fill="FFFFFF" w:val="clear"/>
-        </w:rPr>
-        <w:t>7-Extension</w:t>
-      </w:r>
-    </w:p>
-    <w:p>
-      <w:pPr>
-        <w:pStyle w:val="Normal"/>
-        <w:jc w:val="both"/>
-        <w:rPr>
-          <w:rFonts w:eastAsia="Times New Roman" w:cs="Calibri" w:cstheme="minorHAnsi"/>
-          <w:color w:val="0070C0"/>
-          <w:shd w:fill="FFFFFF" w:val="clear"/>
-        </w:rPr>
-      </w:pPr>
-      <w:r>
-        <w:rPr>
-          <w:rFonts w:eastAsia="Times New Roman" w:cs="Calibri" w:cstheme="minorHAnsi"/>
-          <w:color w:val="0070C0"/>
-          <w:shd w:fill="FFFFFF" w:val="clear"/>
-        </w:rPr>
-      </w:r>
-    </w:p>
-    <w:p>
-      <w:pPr>
-        <w:pStyle w:val="Normal"/>
-        <w:jc w:val="both"/>
-        <w:rPr>
-          <w:color w:val="000000" w:themeColor="text1"/>
-          <w:shd w:fill="FFFFFF" w:val="clear"/>
-        </w:rPr>
-      </w:pPr>
-      <w:r>
-        <w:rPr>
-          <w:rFonts w:eastAsia="Times New Roman" w:cs="Calibri" w:cstheme="minorHAnsi"/>
-          <w:color w:val="0070C0"/>
-          <w:shd w:fill="FFFFFF" w:val="clear"/>
-        </w:rPr>
-        <w:t>Is it easy to extend the proposed formulation to large-displacement elastic problems?</w:t>
-      </w:r>
-    </w:p>
-    <w:p>
-      <w:pPr>
-        <w:pStyle w:val="Normal"/>
-        <w:jc w:val="both"/>
-        <w:rPr>
-          <w:color w:val="000000" w:themeColor="text1"/>
-          <w:shd w:fill="FFFFFF" w:val="clear"/>
-        </w:rPr>
-      </w:pPr>
-      <w:r>
-        <w:rPr>
-          <w:color w:val="000000" w:themeColor="text1"/>
-          <w:shd w:fill="FFFFFF" w:val="clear"/>
-        </w:rPr>
-      </w:r>
-    </w:p>
-    <w:p>
-      <w:pPr>
-        <w:pStyle w:val="Normal"/>
-        <w:jc w:val="both"/>
-        <w:rPr>
-          <w:color w:val="000000" w:themeColor="text1"/>
-          <w:shd w:fill="FFFFFF" w:val="clear"/>
-        </w:rPr>
-      </w:pPr>
-      <w:r>
-        <w:rPr>
-          <w:b/>
-          <w:color w:val="000000" w:themeColor="text1"/>
-          <w:u w:val="single"/>
-          <w:shd w:fill="FFFFFF" w:val="clear"/>
-        </w:rPr>
-        <w:t>Reply</w:t>
-      </w:r>
-      <w:r>
-        <w:rPr>
-          <w:color w:val="000000" w:themeColor="text1"/>
-          <w:shd w:fill="FFFFFF" w:val="clear"/>
-        </w:rPr>
-        <w:t xml:space="preserve">: </w:t>
-      </w:r>
-    </w:p>
-    <w:p>
-      <w:pPr>
-        <w:pStyle w:val="Normal"/>
-        <w:jc w:val="both"/>
-        <w:rPr>
-          <w:color w:val="000000" w:themeColor="text1"/>
-          <w:shd w:fill="FFFFFF" w:val="clear"/>
-        </w:rPr>
-      </w:pPr>
-      <w:r>
-        <w:rPr>
-          <w:color w:val="000000" w:themeColor="text1"/>
-          <w:highlight w:val="yellow"/>
-          <w:shd w:fill="FFFFFF" w:val="clear"/>
-        </w:rPr>
-        <w:t xml:space="preserve">We appreciate the reviewer’s question. Indeed, extending the proposed formulation to large-displacement problems is part of our future </w:t>
-      </w:r>
-      <w:r>
-        <w:rPr>
-          <w:color w:val="000000" w:themeColor="text1"/>
-          <w:highlight w:val="yellow"/>
-          <w:shd w:fill="FFFFFF" w:val="clear"/>
-        </w:rPr>
-        <w:t>p</w:t>
-      </w:r>
-      <w:r>
-        <w:rPr>
-          <w:color w:val="000000" w:themeColor="text1"/>
-          <w:highlight w:val="yellow"/>
-          <w:shd w:fill="FFFFFF" w:val="clear"/>
-        </w:rPr>
-        <w:t xml:space="preserve">lans. The current framework has been developed with this possibility in mind, and we plan to investigate the necessary modifications—particularly in the kinematic and constitutive modeling—to handle large deformations in upcoming work. Citar trabalho do </w:t>
-      </w:r>
-      <w:r>
-        <w:rPr>
-          <w:color w:val="000000" w:themeColor="text1"/>
-          <w:highlight w:val="yellow"/>
-          <w:shd w:fill="FFFFFF" w:val="clear"/>
-        </w:rPr>
-        <w:t xml:space="preserve">Joachim </w:t>
-      </w:r>
-      <w:r>
-        <w:rPr>
-          <w:color w:val="000000" w:themeColor="text1"/>
-          <w:highlight w:val="yellow"/>
-          <w:shd w:fill="FFFFFF" w:val="clear"/>
-        </w:rPr>
-        <w:t>e adicionar nas conclusões como future works</w:t>
-      </w:r>
-      <w:r>
-        <w:rPr>
-          <w:color w:val="000000" w:themeColor="text1"/>
-          <w:highlight w:val="yellow"/>
-          <w:shd w:fill="FFFFFF" w:val="clear"/>
-        </w:rPr>
-        <w:t xml:space="preserve">? </w:t>
-      </w:r>
-      <w:r>
-        <w:rPr>
-          <w:color w:val="000000" w:themeColor="text1"/>
-          <w:highlight w:val="yellow"/>
-          <w:shd w:fill="FFFFFF" w:val="clear"/>
-        </w:rPr>
-        <w:t>Mencionar que, como não aproximamos as tensões, é pra mudar muito pouco?</w:t>
+        <w:t xml:space="preserve"> large deformation problems.</w:t>
       </w:r>
     </w:p>
     <w:sectPr>
@@ -2289,7 +2313,7 @@
         <w:docPartGallery w:val="Page Numbers (Bottom of Page)"/>
         <w:docPartUnique w:val="true"/>
       </w:docPartObj>
-      <w:id w:val="1342062802"/>
+      <w:id w:val="298861022"/>
     </w:sdtPr>
     <w:sdtContent>
       <w:p>
@@ -2352,7 +2376,7 @@
         <w:docPartGallery w:val="Page Numbers (Bottom of Page)"/>
         <w:docPartUnique w:val="true"/>
       </w:docPartObj>
-      <w:id w:val="1107471312"/>
+      <w:id w:val="1039749078"/>
     </w:sdtPr>
     <w:sdtContent>
       <w:p>
@@ -2415,7 +2439,7 @@
         <w:docPartGallery w:val="Page Numbers (Bottom of Page)"/>
         <w:docPartUnique w:val="true"/>
       </w:docPartObj>
-      <w:id w:val="807420700"/>
+      <w:id w:val="1077074929"/>
     </w:sdtPr>
     <w:sdtContent>
       <w:p>

</xml_diff>

<commit_message>
some progress regarding reviewer 2 questions
</commit_message>
<xml_diff>
--- a/rebuttal/Rebuttal.docx
+++ b/rebuttal/Rebuttal.docx
@@ -374,17 +374,87 @@
         <w:pStyle w:val="Normal"/>
         <w:jc w:val="both"/>
         <w:rPr>
-          <w:color w:val="000000" w:themeColor="text1"/>
-          <w:shd w:fill="FFFFFF" w:val="clear"/>
-        </w:rPr>
-      </w:pPr>
-      <w:r>
-        <w:rPr>
-          <w:color w:val="000000" w:themeColor="text1"/>
-          <w:highlight w:val="yellow"/>
-          <w:shd w:fill="FFFFFF" w:val="clear"/>
-        </w:rPr>
-        <w:t>Yes, it is definitely possible to use non-uniform meshes with hanging nodes. In this thesis (citar pablo), you can see a very similar approach (the same approximation spaces setup but with a single hybridization on the tangential stresses) working with hanging nodes.</w:t>
+          <w:color w:themeColor="text1"/>
+          <w:highlight w:val="none"/>
+          <w:shd w:fill="auto" w:val="clear"/>
+        </w:rPr>
+      </w:pPr>
+      <w:r>
+        <w:rPr>
+          <w:color w:val="000000" w:themeColor="text1"/>
+          <w:shd w:fill="auto" w:val="clear"/>
+        </w:rPr>
+        <w:t xml:space="preserve">Yes, it is definitely possible to use non-uniform meshes with hanging nodes. In </w:t>
+      </w:r>
+      <w:r>
+        <w:rPr>
+          <w:color w:val="000000" w:themeColor="text1"/>
+          <w:shd w:fill="auto" w:val="clear"/>
+        </w:rPr>
+        <w:t>the</w:t>
+      </w:r>
+      <w:r>
+        <w:rPr>
+          <w:color w:val="000000" w:themeColor="text1"/>
+          <w:shd w:fill="auto" w:val="clear"/>
+        </w:rPr>
+        <w:t xml:space="preserve"> </w:t>
+      </w:r>
+      <w:r>
+        <w:rPr>
+          <w:color w:val="000000" w:themeColor="text1"/>
+          <w:shd w:fill="auto" w:val="clear"/>
+        </w:rPr>
+        <w:t xml:space="preserve">PhD </w:t>
+      </w:r>
+      <w:r>
+        <w:rPr>
+          <w:color w:val="000000" w:themeColor="text1"/>
+          <w:shd w:fill="auto" w:val="clear"/>
+        </w:rPr>
+        <w:t xml:space="preserve">thesis  </w:t>
+      </w:r>
+      <w:r>
+        <w:rPr>
+          <w:color w:val="000000" w:themeColor="text1"/>
+          <w:shd w:fill="auto" w:val="clear"/>
+        </w:rPr>
+        <w:t>of Pablo Carvalho</w:t>
+      </w:r>
+      <w:r>
+        <w:rPr>
+          <w:color w:val="000000" w:themeColor="text1"/>
+          <w:shd w:fill="auto" w:val="clear"/>
+        </w:rPr>
+        <w:t xml:space="preserve"> (</w:t>
+      </w:r>
+      <w:r>
+        <w:rPr>
+          <w:color w:val="000000" w:themeColor="text1"/>
+          <w:shd w:fill="auto" w:val="clear"/>
+        </w:rPr>
+        <w:t>available at: https://repositorio.unicamp.br/acervo/detalhe/1170781</w:t>
+      </w:r>
+      <w:r>
+        <w:rPr>
+          <w:color w:val="000000" w:themeColor="text1"/>
+          <w:shd w:fill="auto" w:val="clear"/>
+        </w:rPr>
+        <w:t>), you can see a very similar approach (</w:t>
+      </w:r>
+      <w:r>
+        <w:rPr>
+          <w:color w:val="000000" w:themeColor="text1"/>
+          <w:shd w:fill="auto" w:val="clear"/>
+        </w:rPr>
+        <w:t>similar</w:t>
+      </w:r>
+      <w:r>
+        <w:rPr>
+          <w:color w:val="000000" w:themeColor="text1"/>
+          <w:shd w:fill="auto" w:val="clear"/>
+        </w:rPr>
+        <w:t xml:space="preserve"> approximation spaces setup but with a single hybridization on the tangential stresses) working with hanging nodes.</w:t>
       </w:r>
     </w:p>
     <w:p>
@@ -581,25 +651,31 @@
         <w:pStyle w:val="Normal"/>
         <w:jc w:val="both"/>
         <w:rPr>
-          <w:color w:val="000000" w:themeColor="text1"/>
-          <w:shd w:fill="FFFFFF" w:val="clear"/>
-        </w:rPr>
-      </w:pPr>
-      <w:r>
-        <w:rPr>
-          <w:color w:val="000000" w:themeColor="text1"/>
-          <w:highlight w:val="yellow"/>
-          <w:shd w:fill="FFFFFF" w:val="clear"/>
-        </w:rPr>
-        <w:t xml:space="preserve">The suggestion of the reviewer is relevant. The computation of the condensed element stiffness has a considerable computational cost, however, it was out of the scope of the present work. We definitely plan to explore the numerical efficiency in future works. </w:t>
-      </w:r>
-      <w:r>
-        <w:rPr>
-          <w:color w:val="000000" w:themeColor="text1"/>
-          <w:highlight w:val="yellow"/>
-          <w:shd w:fill="FFFFFF" w:val="clear"/>
-        </w:rPr>
-        <w:t>It is worth to mention that the computation of the element stiffness matrix is highly parallelizable, whereas the decomposition of the global system has at least order neq</w:t>
+          <w:color w:themeColor="text1"/>
+          <w:highlight w:val="none"/>
+          <w:shd w:fill="auto" w:val="clear"/>
+        </w:rPr>
+      </w:pPr>
+      <w:r>
+        <w:rPr>
+          <w:color w:val="000000" w:themeColor="text1"/>
+          <w:shd w:fill="auto" w:val="clear"/>
+        </w:rPr>
+        <w:t xml:space="preserve">The suggestion of the reviewer is relevant. The computation of the condensed element stiffness has a considerable computational cost, however, it was out of the scope of the present work </w:t>
+      </w:r>
+      <w:r>
+        <w:rPr>
+          <w:color w:val="000000" w:themeColor="text1"/>
+          <w:shd w:fill="auto" w:val="clear"/>
+        </w:rPr>
+        <w:t>to tackle that</w:t>
+      </w:r>
+      <w:r>
+        <w:rPr>
+          <w:color w:val="000000" w:themeColor="text1"/>
+          <w:shd w:fill="auto" w:val="clear"/>
+        </w:rPr>
+        <w:t>. We definitely plan to explore the numerical efficiency in future works. It is worth to mention that the computation of the element stiffness matrix is highly parallelizable, whereas the decomposition of the global system has at least order neq</w:t>
       </w:r>
       <w:r>
         <w:rPr>
@@ -608,8 +684,7 @@
           <w:kern w:val="0"/>
           <w:sz w:val="22"/>
           <w:szCs w:val="22"/>
-          <w:highlight w:val="yellow"/>
-          <w:shd w:fill="FFFFFF" w:val="clear"/>
+          <w:shd w:fill="auto" w:val="clear"/>
           <w:lang w:val="en-US" w:eastAsia="en-US" w:bidi="ar-SA"/>
         </w:rPr>
         <w:t>^2 growth.</w:t>
@@ -682,17 +757,80 @@
         <w:pStyle w:val="Normal"/>
         <w:jc w:val="both"/>
         <w:rPr>
-          <w:color w:val="000000" w:themeColor="text1"/>
-          <w:shd w:fill="FFFFFF" w:val="clear"/>
-        </w:rPr>
-      </w:pPr>
-      <w:r>
-        <w:rPr>
-          <w:color w:val="000000" w:themeColor="text1"/>
-          <w:highlight w:val="yellow"/>
-          <w:shd w:fill="FFFFFF" w:val="clear"/>
-        </w:rPr>
-        <w:t>For all the convergence analyses, the number of DOFs considered is, in fact, the size of the global system to be solved. Thus, only the external ones are considered.</w:t>
+          <w:color w:themeColor="text1"/>
+          <w:highlight w:val="none"/>
+          <w:shd w:fill="auto" w:val="clear"/>
+        </w:rPr>
+      </w:pPr>
+      <w:r>
+        <w:rPr>
+          <w:color w:val="000000" w:themeColor="text1"/>
+          <w:shd w:fill="auto" w:val="clear"/>
+        </w:rPr>
+        <w:t xml:space="preserve">For all the convergence analyses, the number of DOFs considered is, in fact, the size of the global system to be solved. Thus, only the external ones are considered. </w:t>
+      </w:r>
+      <w:r>
+        <w:rPr>
+          <w:color w:val="000000" w:themeColor="text1"/>
+          <w:shd w:fill="auto" w:val="clear"/>
+        </w:rPr>
+        <w:t xml:space="preserve">We added this information to the text to make it </w:t>
+      </w:r>
+      <w:r>
+        <w:rPr>
+          <w:color w:val="000000" w:themeColor="text1"/>
+          <w:shd w:fill="auto" w:val="clear"/>
+        </w:rPr>
+        <w:t>more</w:t>
+      </w:r>
+      <w:r>
+        <w:rPr>
+          <w:color w:val="000000" w:themeColor="text1"/>
+          <w:shd w:fill="auto" w:val="clear"/>
+        </w:rPr>
+        <w:t xml:space="preserve"> clear for the readers:</w:t>
+      </w:r>
+    </w:p>
+    <w:p>
+      <w:pPr>
+        <w:pStyle w:val="Normal"/>
+        <w:jc w:val="both"/>
+        <w:rPr>
+          <w:color w:themeColor="text1"/>
+          <w:highlight w:val="none"/>
+          <w:shd w:fill="auto" w:val="clear"/>
+        </w:rPr>
+      </w:pPr>
+      <w:r>
+        <w:rPr>
+          <w:color w:themeColor="text1"/>
+          <w:shd w:fill="auto" w:val="clear"/>
+        </w:rPr>
+      </w:r>
+    </w:p>
+    <w:p>
+      <w:pPr>
+        <w:pStyle w:val="Normal"/>
+        <w:jc w:val="both"/>
+        <w:rPr>
+          <w:color w:themeColor="text1"/>
+          <w:highlight w:val="none"/>
+          <w:shd w:fill="auto" w:val="clear"/>
+        </w:rPr>
+      </w:pPr>
+      <w:r>
+        <w:rPr>
+          <w:color w:val="000000" w:themeColor="text1"/>
+          <w:shd w:fill="auto" w:val="clear"/>
+        </w:rPr>
+        <w:t>“</w:t>
+      </w:r>
+      <w:r>
+        <w:rPr>
+          <w:color w:val="000000" w:themeColor="text1"/>
+          <w:shd w:fill="auto" w:val="clear"/>
+        </w:rPr>
+        <w:t>We compare the error as a function of the number of degrees of freedom in the global system (external DOFs)...”</w:t>
       </w:r>
     </w:p>
     <w:p>
@@ -1354,364 +1492,40 @@
       <w:r>
         <w:rPr>
           <w:color w:val="000000" w:themeColor="text1"/>
+          <w:shd w:fill="auto" w:val="clear"/>
+        </w:rPr>
+        <w:t>Thank you for sharing your view on using Taylor-Hood elements as a reference. Although we have the same opinion regarding their capabilities of approximating pressure/stress in non-homogeneous structures, they still remain one of the most used techniques for solving</w:t>
+      </w:r>
+      <w:r>
+        <w:rPr>
+          <w:color w:val="000000" w:themeColor="text1"/>
           <w:highlight w:val="yellow"/>
           <w:shd w:fill="FFFFFF" w:val="clear"/>
         </w:rPr>
-        <w:t xml:space="preserve">Thank you for sharing your view on using Taylor-Hood elements as a reference. Although we have the same opinion regarding their capabilities of approximating pressure/stress in non-homogeneous structures, they still remain one of the most used techniques for solving incompressible elasticity/Stokes equations. We believe </w:t>
-      </w:r>
-      <w:r>
-        <w:rPr>
-          <w:color w:val="000000" w:themeColor="text1"/>
-          <w:highlight w:val="yellow"/>
-          <w:shd w:fill="FFFFFF" w:val="clear"/>
-        </w:rPr>
-        <w:t>that the defectiveness of Taylor-Hood when applied to heterogeneous structures is not sufficiently documented in the literature.</w:t>
-      </w:r>
-    </w:p>
-    <w:p>
-      <w:pPr>
-        <w:pStyle w:val="Normal"/>
-        <w:jc w:val="both"/>
-        <w:rPr>
-          <w:color w:val="000000" w:themeColor="text1"/>
-          <w:shd w:fill="FFFFFF" w:val="clear"/>
-        </w:rPr>
-      </w:pPr>
-      <w:r>
-        <w:rPr/>
-      </w:r>
-    </w:p>
-    <w:p>
-      <w:pPr>
-        <w:pStyle w:val="Normal"/>
-        <w:jc w:val="both"/>
-        <w:rPr>
-          <w:color w:val="000000" w:themeColor="text1"/>
-          <w:shd w:fill="FFFFFF" w:val="clear"/>
-        </w:rPr>
-      </w:pPr>
-      <w:r>
-        <w:rPr>
-          <w:color w:val="000000" w:themeColor="text1"/>
-          <w:highlight w:val="yellow"/>
-          <w:shd w:fill="FFFFFF" w:val="clear"/>
-        </w:rPr>
-        <w:t>With respect to the second remark, we agree with the reviewer. The basis of our numerical method is a primal approximation with hybridized tangential components. The convergence rate of the displacement will always be larger than the rate of the stresses. The quality of our scheme that we emphasized is its uniform convergence with respect to compressibility.</w:t>
-      </w:r>
-    </w:p>
-    <w:p>
-      <w:pPr>
-        <w:pStyle w:val="Normal"/>
-        <w:jc w:val="both"/>
-        <w:rPr>
-          <w:color w:val="000000" w:themeColor="text1"/>
-          <w:shd w:fill="FFFFFF" w:val="clear"/>
-        </w:rPr>
-      </w:pPr>
-      <w:r>
-        <w:rPr>
-          <w:color w:val="000000" w:themeColor="text1"/>
-          <w:shd w:fill="FFFFFF" w:val="clear"/>
-        </w:rPr>
-      </w:r>
-    </w:p>
-    <w:p>
-      <w:pPr>
-        <w:pStyle w:val="Normal"/>
-        <w:jc w:val="both"/>
-        <w:rPr>
-          <w:rFonts w:eastAsia="Times New Roman" w:cs="Calibri" w:cstheme="minorHAnsi"/>
-          <w:color w:val="0070C0"/>
-          <w:shd w:fill="FFFFFF" w:val="clear"/>
-        </w:rPr>
-      </w:pPr>
-      <w:r>
-        <w:rPr>
-          <w:rFonts w:eastAsia="Times New Roman" w:cs="Calibri" w:cstheme="minorHAnsi"/>
-          <w:color w:val="0070C0"/>
-          <w:shd w:fill="FFFFFF" w:val="clear"/>
-        </w:rPr>
-        <w:t>4-Hybrid-mixed formulation</w:t>
-      </w:r>
-    </w:p>
-    <w:p>
-      <w:pPr>
-        <w:pStyle w:val="Normal"/>
-        <w:jc w:val="both"/>
-        <w:rPr>
-          <w:rFonts w:eastAsia="Times New Roman" w:cs="Calibri" w:cstheme="minorHAnsi"/>
-          <w:color w:val="0070C0"/>
-          <w:shd w:fill="FFFFFF" w:val="clear"/>
-        </w:rPr>
-      </w:pPr>
-      <w:r>
-        <w:rPr>
-          <w:rFonts w:eastAsia="Times New Roman" w:cs="Calibri" w:cstheme="minorHAnsi"/>
-          <w:color w:val="0070C0"/>
-          <w:shd w:fill="FFFFFF" w:val="clear"/>
-        </w:rPr>
-        <w:t>-(18):. To say that what's unusual is that the stress is not symmetrical</w:t>
-      </w:r>
-    </w:p>
-    <w:p>
-      <w:pPr>
-        <w:pStyle w:val="Normal"/>
-        <w:jc w:val="both"/>
-        <w:rPr>
-          <w:b/>
-          <w:b/>
-          <w:color w:val="000000" w:themeColor="text1"/>
-          <w:u w:val="single"/>
-          <w:shd w:fill="FFFFFF" w:val="clear"/>
-        </w:rPr>
-      </w:pPr>
-      <w:r>
-        <w:rPr>
-          <w:b/>
-          <w:color w:val="000000" w:themeColor="text1"/>
-          <w:u w:val="single"/>
-          <w:shd w:fill="FFFFFF" w:val="clear"/>
-        </w:rPr>
-      </w:r>
-    </w:p>
-    <w:p>
-      <w:pPr>
-        <w:pStyle w:val="Normal"/>
-        <w:jc w:val="both"/>
-        <w:rPr>
-          <w:color w:val="000000" w:themeColor="text1"/>
-          <w:shd w:fill="FFFFFF" w:val="clear"/>
-        </w:rPr>
-      </w:pPr>
-      <w:r>
-        <w:rPr>
-          <w:b/>
-          <w:color w:val="000000" w:themeColor="text1"/>
-          <w:u w:val="single"/>
-          <w:shd w:fill="FFFFFF" w:val="clear"/>
-        </w:rPr>
-        <w:t>Reply</w:t>
-      </w:r>
-      <w:r>
-        <w:rPr>
-          <w:color w:val="000000" w:themeColor="text1"/>
-          <w:shd w:fill="FFFFFF" w:val="clear"/>
-        </w:rPr>
-        <w:t xml:space="preserve">: </w:t>
-      </w:r>
-    </w:p>
-    <w:p>
-      <w:pPr>
-        <w:pStyle w:val="Normal"/>
-        <w:jc w:val="both"/>
-        <w:rPr>
-          <w:color w:val="000000" w:themeColor="text1"/>
-          <w:shd w:fill="FFFFFF" w:val="clear"/>
-        </w:rPr>
-      </w:pPr>
-      <w:r>
-        <w:rPr>
-          <w:color w:val="000000" w:themeColor="text1"/>
-          <w:highlight w:val="yellow"/>
-          <w:shd w:fill="FFFFFF" w:val="clear"/>
-        </w:rPr>
-        <w:t>W</w:t>
-      </w:r>
-      <w:r>
-        <w:rPr>
-          <w:color w:val="000000" w:themeColor="text1"/>
-          <w:highlight w:val="yellow"/>
-          <w:shd w:fill="FFFFFF" w:val="clear"/>
-        </w:rPr>
-        <w:t xml:space="preserve">e believe that the equation is correct, in accordance with (citar… </w:t>
-      </w:r>
-      <w:r>
-        <w:rPr>
-          <w:color w:val="000000" w:themeColor="text1"/>
-          <w:highlight w:val="yellow"/>
-          <w:shd w:fill="FFFFFF" w:val="clear"/>
-        </w:rPr>
-        <w:t>Arrumar referencia</w:t>
-      </w:r>
-      <w:r>
-        <w:rPr>
-          <w:color w:val="000000" w:themeColor="text1"/>
-          <w:highlight w:val="yellow"/>
-          <w:shd w:fill="FFFFFF" w:val="clear"/>
-        </w:rPr>
-        <w:t>)</w:t>
-      </w:r>
-    </w:p>
-    <w:p>
-      <w:pPr>
-        <w:pStyle w:val="Normal"/>
-        <w:jc w:val="both"/>
-        <w:rPr>
-          <w:color w:val="000000" w:themeColor="text1"/>
-          <w:shd w:fill="FFFFFF" w:val="clear"/>
-        </w:rPr>
-      </w:pPr>
-      <w:r>
-        <w:rPr>
-          <w:color w:val="000000" w:themeColor="text1"/>
-          <w:highlight w:val="yellow"/>
-          <w:shd w:fill="FFFFFF" w:val="clear"/>
-        </w:rPr>
-        <w:t>Não entendi isso. Ele está dizendo que (18) implica que a tensão é simétrica?</w:t>
-      </w:r>
-    </w:p>
-    <w:p>
-      <w:pPr>
-        <w:pStyle w:val="Normal"/>
-        <w:jc w:val="both"/>
-        <w:rPr>
-          <w:color w:val="000000" w:themeColor="text1"/>
-          <w:shd w:fill="FFFFFF" w:val="clear"/>
-        </w:rPr>
-      </w:pPr>
-      <w:r>
-        <w:rPr>
-          <w:color w:val="000000" w:themeColor="text1"/>
-          <w:shd w:fill="FFFFFF" w:val="clear"/>
-        </w:rPr>
-      </w:r>
-    </w:p>
-    <w:p>
-      <w:pPr>
-        <w:pStyle w:val="Normal"/>
-        <w:jc w:val="both"/>
-        <w:rPr>
-          <w:rFonts w:eastAsia="Times New Roman" w:cs="Calibri" w:cstheme="minorHAnsi"/>
-          <w:color w:val="0070C0"/>
-          <w:shd w:fill="FFFFFF" w:val="clear"/>
-        </w:rPr>
-      </w:pPr>
-      <w:r>
-        <w:rPr>
-          <w:rFonts w:eastAsia="Times New Roman" w:cs="Calibri" w:cstheme="minorHAnsi"/>
-          <w:color w:val="0070C0"/>
-          <w:shd w:fill="FFFFFF" w:val="clear"/>
-        </w:rPr>
-        <w:t>5-Semi-hybrid-mixed formulation</w:t>
-      </w:r>
-    </w:p>
-    <w:p>
-      <w:pPr>
-        <w:pStyle w:val="Normal"/>
-        <w:jc w:val="both"/>
-        <w:rPr>
-          <w:rFonts w:eastAsia="Times New Roman" w:cs="Calibri" w:cstheme="minorHAnsi"/>
-          <w:color w:val="0070C0"/>
-          <w:shd w:fill="FFFFFF" w:val="clear"/>
-        </w:rPr>
-      </w:pPr>
-      <w:r>
-        <w:rPr>
-          <w:rFonts w:eastAsia="Times New Roman" w:cs="Calibri" w:cstheme="minorHAnsi"/>
-          <w:color w:val="0070C0"/>
-          <w:shd w:fill="FFFFFF" w:val="clear"/>
-        </w:rPr>
-        <w:t>-(28) is a particular equilibrium relation, only the resultant. A comment is needed</w:t>
-      </w:r>
-    </w:p>
-    <w:p>
-      <w:pPr>
-        <w:pStyle w:val="Normal"/>
-        <w:jc w:val="both"/>
-        <w:rPr>
-          <w:rFonts w:eastAsia="Times New Roman" w:cs="Calibri" w:cstheme="minorHAnsi"/>
-          <w:color w:val="0070C0"/>
-          <w:shd w:fill="FFFFFF" w:val="clear"/>
-        </w:rPr>
-      </w:pPr>
-      <w:r>
-        <w:rPr>
-          <w:rFonts w:eastAsia="Times New Roman" w:cs="Calibri" w:cstheme="minorHAnsi"/>
-          <w:color w:val="0070C0"/>
-          <w:shd w:fill="FFFFFF" w:val="clear"/>
-        </w:rPr>
-        <w:t>-It is not clear whether the proposed method is capable of calculating a symmetrical stress per element.</w:t>
-      </w:r>
-    </w:p>
-    <w:p>
-      <w:pPr>
-        <w:pStyle w:val="Normal"/>
-        <w:jc w:val="both"/>
-        <w:rPr>
-          <w:rFonts w:eastAsia="Times New Roman" w:cs="Calibri" w:cstheme="minorHAnsi"/>
-          <w:color w:val="0070C0"/>
-          <w:shd w:fill="FFFFFF" w:val="clear"/>
-        </w:rPr>
-      </w:pPr>
-      <w:r>
-        <w:rPr>
-          <w:rFonts w:eastAsia="Times New Roman" w:cs="Calibri" w:cstheme="minorHAnsi"/>
-          <w:color w:val="0070C0"/>
-          <w:shd w:fill="FFFFFF" w:val="clear"/>
-        </w:rPr>
-        <w:t>-The interest of the second hybridization of tangential stresses is not clear. A more detailed comment is needed</w:t>
-      </w:r>
-    </w:p>
-    <w:p>
-      <w:pPr>
-        <w:pStyle w:val="Normal"/>
-        <w:jc w:val="both"/>
-        <w:rPr>
-          <w:b/>
-          <w:b/>
-          <w:color w:val="000000" w:themeColor="text1"/>
-          <w:u w:val="single"/>
-          <w:shd w:fill="FFFFFF" w:val="clear"/>
-        </w:rPr>
-      </w:pPr>
-      <w:r>
-        <w:rPr>
-          <w:b/>
-          <w:color w:val="000000" w:themeColor="text1"/>
-          <w:u w:val="single"/>
-          <w:shd w:fill="FFFFFF" w:val="clear"/>
-        </w:rPr>
-      </w:r>
-    </w:p>
-    <w:p>
-      <w:pPr>
-        <w:pStyle w:val="Normal"/>
-        <w:jc w:val="both"/>
-        <w:rPr>
-          <w:color w:val="000000" w:themeColor="text1"/>
-          <w:shd w:fill="FFFFFF" w:val="clear"/>
-        </w:rPr>
-      </w:pPr>
-      <w:r>
-        <w:rPr>
-          <w:b/>
-          <w:color w:val="000000" w:themeColor="text1"/>
-          <w:u w:val="single"/>
-          <w:shd w:fill="FFFFFF" w:val="clear"/>
-        </w:rPr>
-        <w:t>Reply</w:t>
-      </w:r>
-      <w:r>
-        <w:rPr>
-          <w:color w:val="000000" w:themeColor="text1"/>
-          <w:shd w:fill="FFFFFF" w:val="clear"/>
-        </w:rPr>
-        <w:t xml:space="preserve">: </w:t>
-      </w:r>
-    </w:p>
-    <w:p>
-      <w:pPr>
-        <w:pStyle w:val="Normal"/>
-        <w:jc w:val="both"/>
-        <w:rPr>
-          <w:color w:val="000000" w:themeColor="text1"/>
-          <w:shd w:fill="FFFFFF" w:val="clear"/>
-        </w:rPr>
-      </w:pPr>
-      <w:r>
-        <w:rPr>
-          <w:color w:val="000000" w:themeColor="text1"/>
-          <w:shd w:fill="FFFFFF" w:val="clear"/>
+        <w:t xml:space="preserve"> </w:t>
+      </w:r>
+      <w:r>
+        <w:rPr>
+          <w:color w:val="000000" w:themeColor="text1"/>
+          <w:shd w:fill="auto" w:val="clear"/>
+        </w:rPr>
+        <w:t>incompressible elasticity/Stokes equations. We believe that the defectiveness of Taylor-Hood when applied to heterogeneous structures is not sufficiently documented in the literature.</w:t>
+      </w:r>
+    </w:p>
+    <w:p>
+      <w:pPr>
+        <w:pStyle w:val="Normal"/>
+        <w:jc w:val="both"/>
+        <w:rPr>
+          <w:color w:val="000000" w:themeColor="text1"/>
+          <w:highlight w:val="none"/>
+          <w:shd w:fill="auto" w:val="clear"/>
+        </w:rPr>
+      </w:pPr>
+      <w:r>
+        <w:rPr>
+          <w:color w:val="000000" w:themeColor="text1"/>
+          <w:shd w:fill="auto" w:val="clear"/>
         </w:rPr>
       </w:r>
     </w:p>
@@ -1730,28 +1544,337 @@
           <w:color w:val="000000" w:themeColor="text1"/>
           <w:shd w:fill="auto" w:val="clear"/>
         </w:rPr>
-        <w:t xml:space="preserve">- </w:t>
-      </w:r>
-      <w:r>
-        <w:rPr>
-          <w:color w:val="000000" w:themeColor="text1"/>
-          <w:shd w:fill="auto" w:val="clear"/>
-        </w:rPr>
-        <w:t xml:space="preserve">Thank you for the comment on the Eq. (28). We modified the text </w:t>
-      </w:r>
-      <w:r>
-        <w:rPr>
-          <w:color w:val="000000" w:themeColor="text1"/>
-          <w:shd w:fill="auto" w:val="clear"/>
-        </w:rPr>
-        <w:t>as follows</w:t>
-      </w:r>
-      <w:r>
-        <w:rPr>
-          <w:color w:val="000000" w:themeColor="text1"/>
-          <w:shd w:fill="auto" w:val="clear"/>
-        </w:rPr>
-        <w:t>:</w:t>
+        <w:t xml:space="preserve">With respect to the second remark, we </w:t>
+      </w:r>
+      <w:r>
+        <w:rPr>
+          <w:color w:val="000000" w:themeColor="text1"/>
+          <w:shd w:fill="auto" w:val="clear"/>
+        </w:rPr>
+        <w:t xml:space="preserve">also </w:t>
+      </w:r>
+      <w:r>
+        <w:rPr>
+          <w:color w:val="000000" w:themeColor="text1"/>
+          <w:shd w:fill="auto" w:val="clear"/>
+        </w:rPr>
+        <w:t>agree with the reviewer. The basis of our numerical method is a primal approximation with hybridized tangential components. The convergence rate of the displacement will always be larger than the rate of the stresses. The qualit</w:t>
+      </w:r>
+      <w:r>
+        <w:rPr>
+          <w:color w:val="000000" w:themeColor="text1"/>
+          <w:shd w:fill="auto" w:val="clear"/>
+        </w:rPr>
+        <w:t>ies</w:t>
+      </w:r>
+      <w:r>
+        <w:rPr>
+          <w:color w:val="000000" w:themeColor="text1"/>
+          <w:shd w:fill="auto" w:val="clear"/>
+        </w:rPr>
+        <w:t xml:space="preserve"> of our scheme that we emphasized </w:t>
+      </w:r>
+      <w:r>
+        <w:rPr>
+          <w:color w:val="000000" w:themeColor="text1"/>
+          <w:shd w:fill="auto" w:val="clear"/>
+        </w:rPr>
+        <w:t>are</w:t>
+      </w:r>
+      <w:r>
+        <w:rPr>
+          <w:color w:val="000000" w:themeColor="text1"/>
+          <w:shd w:fill="auto" w:val="clear"/>
+        </w:rPr>
+        <w:t xml:space="preserve"> its uniform convergence with respect to compressibility </w:t>
+      </w:r>
+      <w:r>
+        <w:rPr>
+          <w:color w:val="000000" w:themeColor="text1"/>
+          <w:shd w:fill="auto" w:val="clear"/>
+        </w:rPr>
+        <w:t>and the exact representation of a divergence-free solution for incompressible materials</w:t>
+      </w:r>
+      <w:r>
+        <w:rPr>
+          <w:color w:val="000000" w:themeColor="text1"/>
+          <w:shd w:fill="auto" w:val="clear"/>
+        </w:rPr>
+        <w:t>.</w:t>
+      </w:r>
+    </w:p>
+    <w:p>
+      <w:pPr>
+        <w:pStyle w:val="Normal"/>
+        <w:jc w:val="both"/>
+        <w:rPr>
+          <w:color w:val="000000" w:themeColor="text1"/>
+          <w:shd w:fill="FFFFFF" w:val="clear"/>
+        </w:rPr>
+      </w:pPr>
+      <w:r>
+        <w:rPr>
+          <w:color w:val="000000" w:themeColor="text1"/>
+          <w:shd w:fill="FFFFFF" w:val="clear"/>
+        </w:rPr>
+      </w:r>
+    </w:p>
+    <w:p>
+      <w:pPr>
+        <w:pStyle w:val="Normal"/>
+        <w:jc w:val="both"/>
+        <w:rPr>
+          <w:rFonts w:eastAsia="Times New Roman" w:cs="Calibri" w:cstheme="minorHAnsi"/>
+          <w:color w:val="0070C0"/>
+          <w:shd w:fill="FFFFFF" w:val="clear"/>
+        </w:rPr>
+      </w:pPr>
+      <w:r>
+        <w:rPr>
+          <w:rFonts w:eastAsia="Times New Roman" w:cs="Calibri" w:cstheme="minorHAnsi"/>
+          <w:color w:val="0070C0"/>
+          <w:shd w:fill="FFFFFF" w:val="clear"/>
+        </w:rPr>
+        <w:t>4-Hybrid-mixed formulation</w:t>
+      </w:r>
+    </w:p>
+    <w:p>
+      <w:pPr>
+        <w:pStyle w:val="Normal"/>
+        <w:jc w:val="both"/>
+        <w:rPr>
+          <w:rFonts w:eastAsia="Times New Roman" w:cs="Calibri" w:cstheme="minorHAnsi"/>
+          <w:color w:val="0070C0"/>
+          <w:shd w:fill="FFFFFF" w:val="clear"/>
+        </w:rPr>
+      </w:pPr>
+      <w:r>
+        <w:rPr>
+          <w:rFonts w:eastAsia="Times New Roman" w:cs="Calibri" w:cstheme="minorHAnsi"/>
+          <w:color w:val="0070C0"/>
+          <w:shd w:fill="FFFFFF" w:val="clear"/>
+        </w:rPr>
+        <w:t>-(18):. To say that what's unusual is that the stress is not symmetrical</w:t>
+      </w:r>
+    </w:p>
+    <w:p>
+      <w:pPr>
+        <w:pStyle w:val="Normal"/>
+        <w:jc w:val="both"/>
+        <w:rPr>
+          <w:b/>
+          <w:b/>
+          <w:color w:val="000000" w:themeColor="text1"/>
+          <w:u w:val="single"/>
+          <w:shd w:fill="FFFFFF" w:val="clear"/>
+        </w:rPr>
+      </w:pPr>
+      <w:r>
+        <w:rPr>
+          <w:b/>
+          <w:color w:val="000000" w:themeColor="text1"/>
+          <w:u w:val="single"/>
+          <w:shd w:fill="FFFFFF" w:val="clear"/>
+        </w:rPr>
+      </w:r>
+    </w:p>
+    <w:p>
+      <w:pPr>
+        <w:pStyle w:val="Normal"/>
+        <w:jc w:val="both"/>
+        <w:rPr>
+          <w:color w:val="000000" w:themeColor="text1"/>
+          <w:shd w:fill="FFFFFF" w:val="clear"/>
+        </w:rPr>
+      </w:pPr>
+      <w:r>
+        <w:rPr>
+          <w:b/>
+          <w:color w:val="000000" w:themeColor="text1"/>
+          <w:u w:val="single"/>
+          <w:shd w:fill="FFFFFF" w:val="clear"/>
+        </w:rPr>
+        <w:t>Reply</w:t>
+      </w:r>
+      <w:r>
+        <w:rPr>
+          <w:color w:val="000000" w:themeColor="text1"/>
+          <w:shd w:fill="FFFFFF" w:val="clear"/>
+        </w:rPr>
+        <w:t xml:space="preserve">: </w:t>
+      </w:r>
+    </w:p>
+    <w:p>
+      <w:pPr>
+        <w:pStyle w:val="Normal"/>
+        <w:jc w:val="both"/>
+        <w:rPr>
+          <w:color w:val="000000" w:themeColor="text1"/>
+          <w:shd w:fill="FFFFFF" w:val="clear"/>
+        </w:rPr>
+      </w:pPr>
+      <w:r>
+        <w:rPr>
+          <w:color w:val="000000" w:themeColor="text1"/>
+          <w:highlight w:val="yellow"/>
+          <w:shd w:fill="FFFFFF" w:val="clear"/>
+        </w:rPr>
+        <w:t>We believe that the equation is correct, in accordance with (citar… Arrumar referencia)</w:t>
+      </w:r>
+    </w:p>
+    <w:p>
+      <w:pPr>
+        <w:pStyle w:val="Normal"/>
+        <w:jc w:val="both"/>
+        <w:rPr>
+          <w:color w:val="000000" w:themeColor="text1"/>
+          <w:shd w:fill="FFFFFF" w:val="clear"/>
+        </w:rPr>
+      </w:pPr>
+      <w:r>
+        <w:rPr>
+          <w:color w:val="000000" w:themeColor="text1"/>
+          <w:shd w:fill="FFFFFF" w:val="clear"/>
+        </w:rPr>
+      </w:r>
+    </w:p>
+    <w:p>
+      <w:pPr>
+        <w:pStyle w:val="Normal"/>
+        <w:jc w:val="both"/>
+        <w:rPr>
+          <w:rFonts w:eastAsia="Times New Roman" w:cs="Calibri" w:cstheme="minorHAnsi"/>
+          <w:color w:val="0070C0"/>
+          <w:shd w:fill="FFFFFF" w:val="clear"/>
+        </w:rPr>
+      </w:pPr>
+      <w:r>
+        <w:rPr>
+          <w:rFonts w:eastAsia="Times New Roman" w:cs="Calibri" w:cstheme="minorHAnsi"/>
+          <w:color w:val="0070C0"/>
+          <w:shd w:fill="FFFFFF" w:val="clear"/>
+        </w:rPr>
+        <w:t>5-Semi-hybrid-mixed formulation</w:t>
+      </w:r>
+    </w:p>
+    <w:p>
+      <w:pPr>
+        <w:pStyle w:val="Normal"/>
+        <w:jc w:val="both"/>
+        <w:rPr>
+          <w:rFonts w:eastAsia="Times New Roman" w:cs="Calibri" w:cstheme="minorHAnsi"/>
+          <w:color w:val="0070C0"/>
+          <w:shd w:fill="FFFFFF" w:val="clear"/>
+        </w:rPr>
+      </w:pPr>
+      <w:r>
+        <w:rPr>
+          <w:rFonts w:eastAsia="Times New Roman" w:cs="Calibri" w:cstheme="minorHAnsi"/>
+          <w:color w:val="0070C0"/>
+          <w:shd w:fill="FFFFFF" w:val="clear"/>
+        </w:rPr>
+        <w:t>-(28) is a particular equilibrium relation, only the resultant. A comment is needed</w:t>
+      </w:r>
+    </w:p>
+    <w:p>
+      <w:pPr>
+        <w:pStyle w:val="Normal"/>
+        <w:jc w:val="both"/>
+        <w:rPr>
+          <w:rFonts w:eastAsia="Times New Roman" w:cs="Calibri" w:cstheme="minorHAnsi"/>
+          <w:color w:val="0070C0"/>
+          <w:shd w:fill="FFFFFF" w:val="clear"/>
+        </w:rPr>
+      </w:pPr>
+      <w:r>
+        <w:rPr>
+          <w:rFonts w:eastAsia="Times New Roman" w:cs="Calibri" w:cstheme="minorHAnsi"/>
+          <w:color w:val="0070C0"/>
+          <w:shd w:fill="FFFFFF" w:val="clear"/>
+        </w:rPr>
+        <w:t>-It is not clear whether the proposed method is capable of calculating a symmetrical stress per element.</w:t>
+      </w:r>
+    </w:p>
+    <w:p>
+      <w:pPr>
+        <w:pStyle w:val="Normal"/>
+        <w:jc w:val="both"/>
+        <w:rPr>
+          <w:rFonts w:eastAsia="Times New Roman" w:cs="Calibri" w:cstheme="minorHAnsi"/>
+          <w:color w:val="0070C0"/>
+          <w:shd w:fill="FFFFFF" w:val="clear"/>
+        </w:rPr>
+      </w:pPr>
+      <w:r>
+        <w:rPr>
+          <w:rFonts w:eastAsia="Times New Roman" w:cs="Calibri" w:cstheme="minorHAnsi"/>
+          <w:color w:val="0070C0"/>
+          <w:shd w:fill="FFFFFF" w:val="clear"/>
+        </w:rPr>
+        <w:t>-The interest of the second hybridization of tangential stresses is not clear. A more detailed comment is needed</w:t>
+      </w:r>
+    </w:p>
+    <w:p>
+      <w:pPr>
+        <w:pStyle w:val="Normal"/>
+        <w:jc w:val="both"/>
+        <w:rPr>
+          <w:b/>
+          <w:b/>
+          <w:color w:val="000000" w:themeColor="text1"/>
+          <w:u w:val="single"/>
+          <w:shd w:fill="FFFFFF" w:val="clear"/>
+        </w:rPr>
+      </w:pPr>
+      <w:r>
+        <w:rPr>
+          <w:b/>
+          <w:color w:val="000000" w:themeColor="text1"/>
+          <w:u w:val="single"/>
+          <w:shd w:fill="FFFFFF" w:val="clear"/>
+        </w:rPr>
+      </w:r>
+    </w:p>
+    <w:p>
+      <w:pPr>
+        <w:pStyle w:val="Normal"/>
+        <w:jc w:val="both"/>
+        <w:rPr>
+          <w:color w:val="000000" w:themeColor="text1"/>
+          <w:shd w:fill="FFFFFF" w:val="clear"/>
+        </w:rPr>
+      </w:pPr>
+      <w:r>
+        <w:rPr>
+          <w:b/>
+          <w:color w:val="000000" w:themeColor="text1"/>
+          <w:u w:val="single"/>
+          <w:shd w:fill="FFFFFF" w:val="clear"/>
+        </w:rPr>
+        <w:t>Reply</w:t>
+      </w:r>
+      <w:r>
+        <w:rPr>
+          <w:color w:val="000000" w:themeColor="text1"/>
+          <w:shd w:fill="FFFFFF" w:val="clear"/>
+        </w:rPr>
+        <w:t xml:space="preserve">: </w:t>
+      </w:r>
+    </w:p>
+    <w:p>
+      <w:pPr>
+        <w:pStyle w:val="Normal"/>
+        <w:jc w:val="both"/>
+        <w:rPr>
+          <w:color w:val="000000" w:themeColor="text1"/>
+          <w:shd w:fill="FFFFFF" w:val="clear"/>
+        </w:rPr>
+      </w:pPr>
+      <w:r>
+        <w:rPr>
+          <w:color w:val="000000" w:themeColor="text1"/>
+          <w:shd w:fill="FFFFFF" w:val="clear"/>
+        </w:rPr>
       </w:r>
     </w:p>
     <w:p>
@@ -1766,9 +1889,10 @@
       </w:pPr>
       <w:r>
         <w:rPr>
-          <w:color w:themeColor="text1"/>
-          <w:shd w:fill="auto" w:val="clear"/>
-        </w:rPr>
+          <w:color w:val="000000" w:themeColor="text1"/>
+          <w:shd w:fill="auto" w:val="clear"/>
+        </w:rPr>
+        <w:t>- Thank you for the comment on the Eq. (28). We modified the text as follows:</w:t>
       </w:r>
     </w:p>
     <w:p>
@@ -1783,17 +1907,9 @@
       </w:pPr>
       <w:r>
         <w:rPr>
-          <w:color w:val="000000" w:themeColor="text1"/>
-          <w:shd w:fill="auto" w:val="clear"/>
-        </w:rPr>
-        <w:t>“</w:t>
-      </w:r>
-      <w:r>
-        <w:rPr>
-          <w:color w:val="000000" w:themeColor="text1"/>
-          <w:shd w:fill="auto" w:val="clear"/>
-        </w:rPr>
-        <w:t>We then conclude that the integral of the computed normal tractions are in equilibrium with the</w:t>
+          <w:color w:themeColor="text1"/>
+          <w:shd w:fill="auto" w:val="clear"/>
+        </w:rPr>
       </w:r>
     </w:p>
     <w:p>
@@ -1811,20 +1927,14 @@
           <w:color w:val="000000" w:themeColor="text1"/>
           <w:shd w:fill="auto" w:val="clear"/>
         </w:rPr>
-        <w:t>integral of the body forces b, both in value and moment.”</w:t>
-      </w:r>
-    </w:p>
-    <w:p>
-      <w:pPr>
-        <w:pStyle w:val="Normal"/>
-        <w:jc w:val="both"/>
-        <w:rPr>
-          <w:color w:val="000000" w:themeColor="text1"/>
-          <w:shd w:fill="FFFFFF" w:val="clear"/>
-        </w:rPr>
-      </w:pPr>
-      <w:r>
-        <w:rPr/>
+        <w:t>“</w:t>
+      </w:r>
+      <w:r>
+        <w:rPr>
+          <w:color w:val="000000" w:themeColor="text1"/>
+          <w:shd w:fill="auto" w:val="clear"/>
+        </w:rPr>
+        <w:t>We then conclude that the integral of the computed normal traction are in equilibrium with the</w:t>
       </w:r>
     </w:p>
     <w:p>
@@ -1842,28 +1952,55 @@
           <w:color w:val="000000" w:themeColor="text1"/>
           <w:shd w:fill="auto" w:val="clear"/>
         </w:rPr>
-        <w:t xml:space="preserve">- </w:t>
-      </w:r>
-      <w:r>
-        <w:rPr>
-          <w:color w:val="000000" w:themeColor="text1"/>
-          <w:shd w:fill="auto" w:val="clear"/>
-        </w:rPr>
-        <w:t>The proposed method is based on a primal hybridized formulation. The stress computed within an element are obtained by the constitutive relation between stresses and strains (</w:t>
-      </w:r>
-      <w:r>
-        <w:rPr>
-          <w:color w:val="000000" w:themeColor="text1"/>
-          <w:shd w:fill="auto" w:val="clear"/>
-        </w:rPr>
-        <w:t xml:space="preserve">symmetric part of displacement </w:t>
-      </w:r>
-      <w:r>
-        <w:rPr>
-          <w:color w:val="000000" w:themeColor="text1"/>
-          <w:shd w:fill="auto" w:val="clear"/>
-        </w:rPr>
-        <w:t>gradient).</w:t>
+        <w:t>integral of the body forces b, both in value and moment.”</w:t>
+      </w:r>
+    </w:p>
+    <w:p>
+      <w:pPr>
+        <w:pStyle w:val="Normal"/>
+        <w:jc w:val="both"/>
+        <w:rPr>
+          <w:color w:val="000000" w:themeColor="text1"/>
+          <w:shd w:fill="FFFFFF" w:val="clear"/>
+        </w:rPr>
+      </w:pPr>
+      <w:r>
+        <w:rPr>
+          <w:color w:val="000000" w:themeColor="text1"/>
+          <w:shd w:fill="FFFFFF" w:val="clear"/>
+        </w:rPr>
+      </w:r>
+    </w:p>
+    <w:p>
+      <w:pPr>
+        <w:pStyle w:val="Normal"/>
+        <w:jc w:val="both"/>
+        <w:rPr>
+          <w:color w:themeColor="text1"/>
+          <w:highlight w:val="none"/>
+          <w:shd w:fill="auto" w:val="clear"/>
+        </w:rPr>
+      </w:pPr>
+      <w:r>
+        <w:rPr>
+          <w:color w:val="000000" w:themeColor="text1"/>
+          <w:shd w:fill="auto" w:val="clear"/>
+        </w:rPr>
+        <w:t xml:space="preserve">- The proposed method is based on a primal hybridized formulation. The stress computed within an element are obtained by the constitutive relation between stresses and strains (symmetric </w:t>
+      </w:r>
+      <w:r>
+        <w:rPr>
+          <w:color w:val="000000" w:themeColor="text1"/>
+          <w:shd w:fill="auto" w:val="clear"/>
+        </w:rPr>
+        <w:t>counter</w:t>
+      </w:r>
+      <w:r>
+        <w:rPr>
+          <w:color w:val="000000" w:themeColor="text1"/>
+          <w:shd w:fill="auto" w:val="clear"/>
+        </w:rPr>
+        <w:t>part of displacement gradient).</w:t>
       </w:r>
     </w:p>
     <w:p>
@@ -1876,43 +2013,524 @@
       </w:pPr>
       <w:r>
         <w:rPr>
+          <w:color w:val="000000"/>
+        </w:rPr>
+      </w:r>
+    </w:p>
+    <w:p>
+      <w:pPr>
+        <w:pStyle w:val="Normal"/>
+        <w:jc w:val="both"/>
+        <w:rPr>
+          <w:color w:val="000000" w:themeColor="text1"/>
+          <w:shd w:fill="FFFFFF" w:val="clear"/>
+        </w:rPr>
+      </w:pPr>
+      <w:r>
+        <w:rPr>
+          <w:color w:val="000000" w:themeColor="text1"/>
+          <w:highlight w:val="yellow"/>
+          <w:shd w:fill="FFFFFF" w:val="clear"/>
+        </w:rPr>
+        <w:t>- The purpose of the double hybridization is to obtain a positive semi-definite element stiffness matrix with one single constraint related to incompressibility. In the case of compressible elasticity, the constraint equation can be statically condensed, leading to a positive  semi-definite matrix. These arguments are mentioned in Section (citar)</w:t>
+      </w:r>
+    </w:p>
+    <w:p>
+      <w:pPr>
+        <w:pStyle w:val="Normal"/>
+        <w:jc w:val="both"/>
+        <w:rPr>
+          <w:color w:val="000000" w:themeColor="text1"/>
+          <w:shd w:fill="FFFFFF" w:val="clear"/>
+        </w:rPr>
+      </w:pPr>
+      <w:r>
+        <w:rPr>
+          <w:color w:val="000000" w:themeColor="text1"/>
+          <w:shd w:fill="FFFFFF" w:val="clear"/>
+        </w:rPr>
+      </w:r>
+    </w:p>
+    <w:p>
+      <w:pPr>
+        <w:pStyle w:val="Normal"/>
+        <w:jc w:val="both"/>
+        <w:rPr>
+          <w:color w:val="000000" w:themeColor="text1"/>
+          <w:shd w:fill="FFFFFF" w:val="clear"/>
+        </w:rPr>
+      </w:pPr>
+      <w:r>
+        <w:rPr>
+          <w:color w:val="000000" w:themeColor="text1"/>
+          <w:highlight w:val="yellow"/>
+          <w:shd w:fill="FFFFFF" w:val="clear"/>
+        </w:rPr>
+        <w:t>The purpose of the second hybridization is to mitigate some numerical drawbacks associated to the semi-hybrid formulation, i.e. with a single hybridization of the tangential stresses. After performing a static condensation procedure to eliminate the internal variables of the global system, the semi-hybrid formulation gives rise to a saddle point matrix with two constraints variables, namely one average pressure per element and the tangential stresses over the element faces. This specific structure makes the solving step very challenging, as it is hard to find a permutation that completely eliminates the need for pivoting. Also, we observed some instabilities when applying Neumann boundary conditions on the tangential stresses using a variational method such as the penalization method. Performing a second hybridization, the tangential stresses can also be condensed at element level, so the resulting linear system is reduced to a positive semi-definite block matrix related to the displacements, and a single average pressure per element, which is much more stable and easier to solve. This is detailed in the beginning of Section 5.2.</w:t>
+      </w:r>
+    </w:p>
+    <w:p>
+      <w:pPr>
+        <w:pStyle w:val="Normal"/>
+        <w:jc w:val="both"/>
+        <w:rPr>
+          <w:color w:val="000000" w:themeColor="text1"/>
+          <w:shd w:fill="FFFFFF" w:val="clear"/>
+        </w:rPr>
+      </w:pPr>
+      <w:r>
+        <w:rPr>
+          <w:color w:val="000000" w:themeColor="text1"/>
+          <w:shd w:fill="FFFFFF" w:val="clear"/>
+        </w:rPr>
+      </w:r>
+    </w:p>
+    <w:p>
+      <w:pPr>
+        <w:pStyle w:val="Normal"/>
+        <w:jc w:val="both"/>
+        <w:rPr>
+          <w:rFonts w:eastAsia="Times New Roman" w:cs="Calibri" w:cstheme="minorHAnsi"/>
+          <w:color w:val="0070C0"/>
+          <w:shd w:fill="FFFFFF" w:val="clear"/>
+        </w:rPr>
+      </w:pPr>
+      <w:r>
+        <w:rPr>
+          <w:rFonts w:eastAsia="Times New Roman" w:cs="Calibri" w:cstheme="minorHAnsi"/>
+          <w:color w:val="0070C0"/>
+          <w:shd w:fill="FFFFFF" w:val="clear"/>
+        </w:rPr>
+        <w:t>6-Uniform stretch of a non-homogeneous solid</w:t>
+      </w:r>
+    </w:p>
+    <w:p>
+      <w:pPr>
+        <w:pStyle w:val="Normal"/>
+        <w:jc w:val="both"/>
+        <w:rPr>
+          <w:rFonts w:eastAsia="Times New Roman" w:cs="Calibri" w:cstheme="minorHAnsi"/>
+          <w:color w:val="0070C0"/>
+          <w:shd w:fill="FFFFFF" w:val="clear"/>
+        </w:rPr>
+      </w:pPr>
+      <w:r>
+        <w:rPr>
+          <w:rFonts w:eastAsia="Times New Roman" w:cs="Calibri" w:cstheme="minorHAnsi"/>
+          <w:color w:val="0070C0"/>
+          <w:shd w:fill="FFFFFF" w:val="clear"/>
+        </w:rPr>
+      </w:r>
+    </w:p>
+    <w:p>
+      <w:pPr>
+        <w:pStyle w:val="Normal"/>
+        <w:jc w:val="both"/>
+        <w:rPr>
+          <w:rFonts w:eastAsia="Times New Roman" w:cs="Calibri" w:cstheme="minorHAnsi"/>
+          <w:color w:val="0070C0"/>
+          <w:shd w:fill="FFFFFF" w:val="clear"/>
+        </w:rPr>
+      </w:pPr>
+      <w:r>
+        <w:rPr>
+          <w:rFonts w:eastAsia="Times New Roman" w:cs="Calibri" w:cstheme="minorHAnsi"/>
+          <w:color w:val="0070C0"/>
+          <w:shd w:fill="FFFFFF" w:val="clear"/>
+        </w:rPr>
+        <w:t>I don't share completely the authors' comments: it's obvious with two elements that the very classical formulations, in particular those implemented in industrial software, give the exact solution (k=1 for the displacement and k=0 for the pressure, per element). This should be true for all formulations.</w:t>
+      </w:r>
+    </w:p>
+    <w:p>
+      <w:pPr>
+        <w:pStyle w:val="Normal"/>
+        <w:jc w:val="both"/>
+        <w:rPr>
+          <w:rFonts w:eastAsia="Times New Roman" w:cs="Calibri" w:cstheme="minorHAnsi"/>
+          <w:color w:val="0070C0"/>
+          <w:shd w:fill="FFFFFF" w:val="clear"/>
+        </w:rPr>
+      </w:pPr>
+      <w:r>
+        <w:rPr>
+          <w:rFonts w:eastAsia="Times New Roman" w:cs="Calibri" w:cstheme="minorHAnsi"/>
+          <w:color w:val="0070C0"/>
+          <w:shd w:fill="FFFFFF" w:val="clear"/>
+        </w:rPr>
+        <w:t>It's obvious that Taylor-Hood elements don't work because of their abnormal regularity for pressure for non-homogeneous solids.</w:t>
+      </w:r>
+    </w:p>
+    <w:p>
+      <w:pPr>
+        <w:pStyle w:val="Normal"/>
+        <w:jc w:val="both"/>
+        <w:rPr>
+          <w:b/>
+          <w:b/>
+          <w:color w:val="000000" w:themeColor="text1"/>
+          <w:u w:val="single"/>
+          <w:shd w:fill="FFFFFF" w:val="clear"/>
+        </w:rPr>
+      </w:pPr>
+      <w:r>
+        <w:rPr>
+          <w:b/>
+          <w:color w:val="000000" w:themeColor="text1"/>
+          <w:u w:val="single"/>
+          <w:shd w:fill="FFFFFF" w:val="clear"/>
+        </w:rPr>
+      </w:r>
+    </w:p>
+    <w:p>
+      <w:pPr>
+        <w:pStyle w:val="Normal"/>
+        <w:jc w:val="both"/>
+        <w:rPr>
+          <w:color w:val="000000" w:themeColor="text1"/>
+          <w:shd w:fill="FFFFFF" w:val="clear"/>
+        </w:rPr>
+      </w:pPr>
+      <w:r>
+        <w:rPr>
+          <w:b/>
+          <w:color w:val="000000" w:themeColor="text1"/>
+          <w:u w:val="single"/>
+          <w:shd w:fill="FFFFFF" w:val="clear"/>
+        </w:rPr>
+        <w:t>Reply</w:t>
+      </w:r>
+      <w:r>
+        <w:rPr>
+          <w:color w:val="000000" w:themeColor="text1"/>
+          <w:shd w:fill="FFFFFF" w:val="clear"/>
+        </w:rPr>
+        <w:t xml:space="preserve">: </w:t>
+      </w:r>
+    </w:p>
+    <w:p>
+      <w:pPr>
+        <w:pStyle w:val="Normal"/>
+        <w:jc w:val="both"/>
+        <w:rPr>
           <w:color w:themeColor="text1"/>
-          <w:shd w:fill="auto" w:val="clear"/>
-        </w:rPr>
-      </w:r>
-    </w:p>
-    <w:p>
-      <w:pPr>
-        <w:pStyle w:val="Normal"/>
-        <w:jc w:val="both"/>
-        <w:rPr>
-          <w:color w:val="000000" w:themeColor="text1"/>
-          <w:shd w:fill="FFFFFF" w:val="clear"/>
-        </w:rPr>
-      </w:pPr>
-      <w:r>
-        <w:rPr>
-          <w:color w:val="000000" w:themeColor="text1"/>
-          <w:highlight w:val="yellow"/>
-          <w:shd w:fill="FFFFFF" w:val="clear"/>
-        </w:rPr>
-        <w:t xml:space="preserve">- </w:t>
-      </w:r>
-      <w:r>
-        <w:rPr>
-          <w:color w:val="000000" w:themeColor="text1"/>
-          <w:highlight w:val="yellow"/>
-          <w:shd w:fill="FFFFFF" w:val="clear"/>
-        </w:rPr>
-        <w:t xml:space="preserve">The purpose of the double hybridization is to obtain a positive semi-definite element stiffness matrix with one single constraint related to incompressibility. In the case of compressible elasticity, the constraint equation can be statically condensed, leading to a positive  semi-definite matrix. </w:t>
-      </w:r>
-      <w:r>
-        <w:rPr>
-          <w:color w:val="000000" w:themeColor="text1"/>
-          <w:highlight w:val="yellow"/>
-          <w:shd w:fill="FFFFFF" w:val="clear"/>
-        </w:rPr>
-        <w:t>These arguments are mentioned in Section (citar)</w:t>
+          <w:highlight w:val="none"/>
+          <w:shd w:fill="auto" w:val="clear"/>
+        </w:rPr>
+      </w:pPr>
+      <w:r>
+        <w:rPr>
+          <w:color w:val="000000" w:themeColor="text1"/>
+          <w:shd w:fill="auto" w:val="clear"/>
+        </w:rPr>
+        <w:t>We agree with the reviewer. On the other hand, the bad performance of Taylor Hood approximations for heterogeneous materials are rarely emphasized in the literature.</w:t>
+      </w:r>
+    </w:p>
+    <w:p>
+      <w:pPr>
+        <w:pStyle w:val="Normal"/>
+        <w:jc w:val="both"/>
+        <w:rPr>
+          <w:color w:val="000000" w:themeColor="text1"/>
+          <w:shd w:fill="FFFFFF" w:val="clear"/>
+        </w:rPr>
+      </w:pPr>
+      <w:r>
+        <w:rPr>
+          <w:color w:val="000000" w:themeColor="text1"/>
+          <w:shd w:fill="FFFFFF" w:val="clear"/>
+        </w:rPr>
+      </w:r>
+    </w:p>
+    <w:p>
+      <w:pPr>
+        <w:pStyle w:val="Normal"/>
+        <w:jc w:val="both"/>
+        <w:rPr>
+          <w:rFonts w:eastAsia="Times New Roman" w:cs="Calibri" w:cstheme="minorHAnsi"/>
+          <w:color w:val="0070C0"/>
+          <w:shd w:fill="FFFFFF" w:val="clear"/>
+        </w:rPr>
+      </w:pPr>
+      <w:r>
+        <w:rPr>
+          <w:rFonts w:eastAsia="Times New Roman" w:cs="Calibri" w:cstheme="minorHAnsi"/>
+          <w:color w:val="0070C0"/>
+          <w:shd w:fill="FFFFFF" w:val="clear"/>
+        </w:rPr>
+        <w:t>7-Extension</w:t>
+      </w:r>
+    </w:p>
+    <w:p>
+      <w:pPr>
+        <w:pStyle w:val="Normal"/>
+        <w:jc w:val="both"/>
+        <w:rPr>
+          <w:rFonts w:eastAsia="Times New Roman" w:cs="Calibri" w:cstheme="minorHAnsi"/>
+          <w:color w:val="0070C0"/>
+          <w:shd w:fill="FFFFFF" w:val="clear"/>
+        </w:rPr>
+      </w:pPr>
+      <w:r>
+        <w:rPr>
+          <w:rFonts w:eastAsia="Times New Roman" w:cs="Calibri" w:cstheme="minorHAnsi"/>
+          <w:color w:val="0070C0"/>
+          <w:shd w:fill="FFFFFF" w:val="clear"/>
+        </w:rPr>
+      </w:r>
+    </w:p>
+    <w:p>
+      <w:pPr>
+        <w:pStyle w:val="Normal"/>
+        <w:jc w:val="both"/>
+        <w:rPr>
+          <w:color w:val="000000" w:themeColor="text1"/>
+          <w:shd w:fill="FFFFFF" w:val="clear"/>
+        </w:rPr>
+      </w:pPr>
+      <w:r>
+        <w:rPr>
+          <w:rFonts w:eastAsia="Times New Roman" w:cs="Calibri" w:cstheme="minorHAnsi"/>
+          <w:color w:val="0070C0"/>
+          <w:shd w:fill="FFFFFF" w:val="clear"/>
+        </w:rPr>
+        <w:t>Is it easy to extend the proposed formulation to large-displacement elastic problems?</w:t>
+      </w:r>
+    </w:p>
+    <w:p>
+      <w:pPr>
+        <w:pStyle w:val="Normal"/>
+        <w:jc w:val="both"/>
+        <w:rPr>
+          <w:color w:val="000000" w:themeColor="text1"/>
+          <w:shd w:fill="FFFFFF" w:val="clear"/>
+        </w:rPr>
+      </w:pPr>
+      <w:r>
+        <w:rPr>
+          <w:color w:val="000000" w:themeColor="text1"/>
+          <w:shd w:fill="FFFFFF" w:val="clear"/>
+        </w:rPr>
+      </w:r>
+    </w:p>
+    <w:p>
+      <w:pPr>
+        <w:pStyle w:val="Normal"/>
+        <w:jc w:val="both"/>
+        <w:rPr>
+          <w:color w:val="000000" w:themeColor="text1"/>
+          <w:shd w:fill="FFFFFF" w:val="clear"/>
+        </w:rPr>
+      </w:pPr>
+      <w:r>
+        <w:rPr>
+          <w:b/>
+          <w:color w:val="000000" w:themeColor="text1"/>
+          <w:u w:val="single"/>
+          <w:shd w:fill="FFFFFF" w:val="clear"/>
+        </w:rPr>
+        <w:t>Reply</w:t>
+      </w:r>
+      <w:r>
+        <w:rPr>
+          <w:color w:val="000000" w:themeColor="text1"/>
+          <w:shd w:fill="FFFFFF" w:val="clear"/>
+        </w:rPr>
+        <w:t xml:space="preserve">: </w:t>
+      </w:r>
+    </w:p>
+    <w:p>
+      <w:pPr>
+        <w:pStyle w:val="Normal"/>
+        <w:jc w:val="both"/>
+        <w:rPr>
+          <w:color w:themeColor="text1"/>
+          <w:highlight w:val="none"/>
+          <w:shd w:fill="auto" w:val="clear"/>
+        </w:rPr>
+      </w:pPr>
+      <w:r>
+        <w:rPr>
+          <w:color w:val="000000" w:themeColor="text1"/>
+          <w:shd w:fill="auto" w:val="clear"/>
+        </w:rPr>
+        <w:t xml:space="preserve">We appreciate the reviewer’s question. Indeed, extending the proposed formulation to large-displacement problems is part of our future plans. As the method is based on a primal formulation where stresses are not approximated </w:t>
+      </w:r>
+      <w:r>
+        <w:rPr>
+          <w:color w:val="000000" w:themeColor="text1"/>
+          <w:shd w:fill="auto" w:val="clear"/>
+        </w:rPr>
+        <w:t>within an element</w:t>
+      </w:r>
+      <w:r>
+        <w:rPr>
+          <w:color w:val="000000" w:themeColor="text1"/>
+          <w:shd w:fill="auto" w:val="clear"/>
+        </w:rPr>
+        <w:t xml:space="preserve">, we don’t expect there to be any restrictions to extend it to large displacement and/or large deformation problems. </w:t>
+      </w:r>
+      <w:r>
+        <w:rPr>
+          <w:color w:val="000000" w:themeColor="text1"/>
+          <w:shd w:fill="auto" w:val="clear"/>
+        </w:rPr>
+        <w:t xml:space="preserve">We believe it will be a matter of adjusting the kinematics, strain and stress measures. </w:t>
+      </w:r>
+      <w:r>
+        <w:rPr>
+          <w:color w:val="000000" w:themeColor="text1"/>
+          <w:shd w:fill="auto" w:val="clear"/>
+        </w:rPr>
+        <w:t xml:space="preserve">There </w:t>
+      </w:r>
+      <w:r>
+        <w:rPr>
+          <w:color w:val="000000" w:themeColor="text1"/>
+          <w:shd w:fill="auto" w:val="clear"/>
+        </w:rPr>
+        <w:t>is</w:t>
+      </w:r>
+      <w:r>
+        <w:rPr>
+          <w:color w:val="000000" w:themeColor="text1"/>
+          <w:shd w:fill="auto" w:val="clear"/>
+        </w:rPr>
+        <w:t xml:space="preserve"> </w:t>
+      </w:r>
+      <w:r>
+        <w:rPr>
+          <w:color w:val="000000" w:themeColor="text1"/>
+          <w:shd w:fill="auto" w:val="clear"/>
+        </w:rPr>
+        <w:t>an</w:t>
+      </w:r>
+      <w:r>
+        <w:rPr>
+          <w:color w:val="000000" w:themeColor="text1"/>
+          <w:shd w:fill="auto" w:val="clear"/>
+        </w:rPr>
+        <w:t xml:space="preserve"> insightful paper that </w:t>
+      </w:r>
+      <w:r>
+        <w:rPr>
+          <w:color w:val="000000" w:themeColor="text1"/>
+          <w:shd w:fill="auto" w:val="clear"/>
+        </w:rPr>
+        <w:t>tackles this problem and it could be very useful for us in the future:</w:t>
+      </w:r>
+    </w:p>
+    <w:p>
+      <w:pPr>
+        <w:pStyle w:val="Normal"/>
+        <w:jc w:val="both"/>
+        <w:rPr>
+          <w:color w:themeColor="text1"/>
+          <w:highlight w:val="none"/>
+          <w:shd w:fill="auto" w:val="clear"/>
+        </w:rPr>
+      </w:pPr>
+      <w:r>
+        <w:rPr>
+          <w:color w:themeColor="text1"/>
+          <w:shd w:fill="auto" w:val="clear"/>
+        </w:rPr>
+      </w:r>
+    </w:p>
+    <w:p>
+      <w:pPr>
+        <w:pStyle w:val="Normal"/>
+        <w:jc w:val="both"/>
+        <w:rPr>
+          <w:rFonts w:ascii="Arial" w:hAnsi="Arial" w:eastAsia="Arial" w:cs="Arial"/>
+          <w:color w:val="000000" w:themeColor="text1"/>
+          <w:kern w:val="0"/>
+          <w:sz w:val="22"/>
+          <w:szCs w:val="22"/>
+          <w:highlight w:val="none"/>
+          <w:shd w:fill="auto" w:val="clear"/>
+          <w:lang w:val="en-US" w:eastAsia="en-US" w:bidi="ar-SA"/>
+        </w:rPr>
+      </w:pPr>
+      <w:r>
+        <w:rPr>
+          <w:rFonts w:eastAsia="Arial" w:cs="Arial"/>
+          <w:b w:val="false"/>
+          <w:i w:val="false"/>
+          <w:caps w:val="false"/>
+          <w:smallCaps w:val="false"/>
+          <w:color w:val="000000" w:themeColor="text1"/>
+          <w:spacing w:val="0"/>
+          <w:kern w:val="0"/>
+          <w:sz w:val="22"/>
+          <w:szCs w:val="22"/>
+          <w:shd w:fill="auto" w:val="clear"/>
+          <w:lang w:val="en-US" w:eastAsia="en-US" w:bidi="ar-SA"/>
+        </w:rPr>
+        <w:t xml:space="preserve">Fu, G., Neunteufel, M., Schöberl, J. and Zdunek, A., 2025. A four-field mixed formulation for incompressible finite elasticity. </w:t>
+      </w:r>
+      <w:r>
+        <w:rPr>
+          <w:rFonts w:eastAsia="Arial" w:cs="Arial"/>
+          <w:b w:val="false"/>
+          <w:i/>
+          <w:color w:val="000000" w:themeColor="text1"/>
+          <w:spacing w:val="0"/>
+          <w:kern w:val="0"/>
+          <w:sz w:val="22"/>
+          <w:szCs w:val="22"/>
+          <w:shd w:fill="auto" w:val="clear"/>
+          <w:lang w:val="en-US" w:eastAsia="en-US" w:bidi="ar-SA"/>
+        </w:rPr>
+        <w:t>Computer Methods in Applied Mechanics and Engineering</w:t>
+      </w:r>
+      <w:r>
+        <w:rPr>
+          <w:rFonts w:eastAsia="Arial" w:cs="Arial"/>
+          <w:b w:val="false"/>
+          <w:i w:val="false"/>
+          <w:caps w:val="false"/>
+          <w:smallCaps w:val="false"/>
+          <w:color w:val="000000" w:themeColor="text1"/>
+          <w:spacing w:val="0"/>
+          <w:kern w:val="0"/>
+          <w:sz w:val="22"/>
+          <w:szCs w:val="22"/>
+          <w:shd w:fill="auto" w:val="clear"/>
+          <w:lang w:val="en-US" w:eastAsia="en-US" w:bidi="ar-SA"/>
+        </w:rPr>
+        <w:t xml:space="preserve">, </w:t>
+      </w:r>
+      <w:r>
+        <w:rPr>
+          <w:rFonts w:eastAsia="Arial" w:cs="Arial"/>
+          <w:b w:val="false"/>
+          <w:i/>
+          <w:color w:val="000000" w:themeColor="text1"/>
+          <w:spacing w:val="0"/>
+          <w:kern w:val="0"/>
+          <w:sz w:val="22"/>
+          <w:szCs w:val="22"/>
+          <w:shd w:fill="auto" w:val="clear"/>
+          <w:lang w:val="en-US" w:eastAsia="en-US" w:bidi="ar-SA"/>
+        </w:rPr>
+        <w:t>444</w:t>
+      </w:r>
+      <w:r>
+        <w:rPr>
+          <w:rFonts w:eastAsia="Arial" w:cs="Arial"/>
+          <w:b w:val="false"/>
+          <w:i w:val="false"/>
+          <w:caps w:val="false"/>
+          <w:smallCaps w:val="false"/>
+          <w:color w:val="000000" w:themeColor="text1"/>
+          <w:spacing w:val="0"/>
+          <w:kern w:val="0"/>
+          <w:sz w:val="22"/>
+          <w:szCs w:val="22"/>
+          <w:shd w:fill="auto" w:val="clear"/>
+          <w:lang w:val="en-US" w:eastAsia="en-US" w:bidi="ar-SA"/>
+        </w:rPr>
+        <w:t>, p.118082.</w:t>
       </w:r>
     </w:p>
     <w:p>
@@ -1938,355 +2556,7 @@
         </w:rPr>
       </w:pPr>
       <w:r>
-        <w:rPr>
-          <w:color w:val="000000" w:themeColor="text1"/>
-          <w:highlight w:val="yellow"/>
-          <w:shd w:fill="FFFFFF" w:val="clear"/>
-        </w:rPr>
-        <w:t>The purpose of the second hybridization is to mitigate some numerical drawbacks associated to the semi-hybrid formulation, i.e. with a single hybridization of the tangential stresses. After performing a static condensation procedure to eliminate the internal variables of the global system, the semi-hybrid formulation gives rise to a saddle point matrix with two constraints variables, namely one average pressure per element and the tangential stresses over the element faces. This specific structure makes the solving step very challenging, as it is hard to find a permutation that completely eliminates the need for pivoting. Also, we observed some instabilities when applying Neumann boundary conditions on the tangential stresses using a variational method such as the penalization method. Performing a second hybridization, the tangential stresses can also be condensed at element level, so the resulting linear system is reduced to a positive semi-definite block matrix related to the displacements, and a single average pressure per element, which is much more stable and easier to solve. This is detailed in the beginning of Section 5.2.</w:t>
-      </w:r>
-    </w:p>
-    <w:p>
-      <w:pPr>
-        <w:pStyle w:val="Normal"/>
-        <w:jc w:val="both"/>
-        <w:rPr>
-          <w:color w:val="000000" w:themeColor="text1"/>
-          <w:shd w:fill="FFFFFF" w:val="clear"/>
-        </w:rPr>
-      </w:pPr>
-      <w:r>
-        <w:rPr>
-          <w:color w:val="000000" w:themeColor="text1"/>
-          <w:shd w:fill="FFFFFF" w:val="clear"/>
-        </w:rPr>
-      </w:r>
-    </w:p>
-    <w:p>
-      <w:pPr>
-        <w:pStyle w:val="Normal"/>
-        <w:jc w:val="both"/>
-        <w:rPr>
-          <w:rFonts w:eastAsia="Times New Roman" w:cs="Calibri" w:cstheme="minorHAnsi"/>
-          <w:color w:val="0070C0"/>
-          <w:shd w:fill="FFFFFF" w:val="clear"/>
-        </w:rPr>
-      </w:pPr>
-      <w:r>
-        <w:rPr>
-          <w:rFonts w:eastAsia="Times New Roman" w:cs="Calibri" w:cstheme="minorHAnsi"/>
-          <w:color w:val="0070C0"/>
-          <w:shd w:fill="FFFFFF" w:val="clear"/>
-        </w:rPr>
-        <w:t>6-Uniform stretch of a non-homogeneous solid</w:t>
-      </w:r>
-    </w:p>
-    <w:p>
-      <w:pPr>
-        <w:pStyle w:val="Normal"/>
-        <w:jc w:val="both"/>
-        <w:rPr>
-          <w:rFonts w:eastAsia="Times New Roman" w:cs="Calibri" w:cstheme="minorHAnsi"/>
-          <w:color w:val="0070C0"/>
-          <w:shd w:fill="FFFFFF" w:val="clear"/>
-        </w:rPr>
-      </w:pPr>
-      <w:r>
-        <w:rPr>
-          <w:rFonts w:eastAsia="Times New Roman" w:cs="Calibri" w:cstheme="minorHAnsi"/>
-          <w:color w:val="0070C0"/>
-          <w:shd w:fill="FFFFFF" w:val="clear"/>
-        </w:rPr>
-      </w:r>
-    </w:p>
-    <w:p>
-      <w:pPr>
-        <w:pStyle w:val="Normal"/>
-        <w:jc w:val="both"/>
-        <w:rPr>
-          <w:rFonts w:eastAsia="Times New Roman" w:cs="Calibri" w:cstheme="minorHAnsi"/>
-          <w:color w:val="0070C0"/>
-          <w:shd w:fill="FFFFFF" w:val="clear"/>
-        </w:rPr>
-      </w:pPr>
-      <w:r>
-        <w:rPr>
-          <w:rFonts w:eastAsia="Times New Roman" w:cs="Calibri" w:cstheme="minorHAnsi"/>
-          <w:color w:val="0070C0"/>
-          <w:shd w:fill="FFFFFF" w:val="clear"/>
-        </w:rPr>
-        <w:t>I don't share completely the authors' comments: it's obvious with two elements that the very classical formulations, in particular those implemented in industrial software, give the exact solution (k=1 for the displacement and k=0 for the pressure, per element). This should be true for all formulations.</w:t>
-      </w:r>
-    </w:p>
-    <w:p>
-      <w:pPr>
-        <w:pStyle w:val="Normal"/>
-        <w:jc w:val="both"/>
-        <w:rPr>
-          <w:rFonts w:eastAsia="Times New Roman" w:cs="Calibri" w:cstheme="minorHAnsi"/>
-          <w:color w:val="0070C0"/>
-          <w:shd w:fill="FFFFFF" w:val="clear"/>
-        </w:rPr>
-      </w:pPr>
-      <w:r>
-        <w:rPr>
-          <w:rFonts w:eastAsia="Times New Roman" w:cs="Calibri" w:cstheme="minorHAnsi"/>
-          <w:color w:val="0070C0"/>
-          <w:shd w:fill="FFFFFF" w:val="clear"/>
-        </w:rPr>
-        <w:t>It's obvious that Taylor-Hood elements don't work because of their abnormal regularity for pressure for non-homogeneous solids.</w:t>
-      </w:r>
-    </w:p>
-    <w:p>
-      <w:pPr>
-        <w:pStyle w:val="Normal"/>
-        <w:jc w:val="both"/>
-        <w:rPr>
-          <w:b/>
-          <w:b/>
-          <w:color w:val="000000" w:themeColor="text1"/>
-          <w:u w:val="single"/>
-          <w:shd w:fill="FFFFFF" w:val="clear"/>
-        </w:rPr>
-      </w:pPr>
-      <w:r>
-        <w:rPr>
-          <w:b/>
-          <w:color w:val="000000" w:themeColor="text1"/>
-          <w:u w:val="single"/>
-          <w:shd w:fill="FFFFFF" w:val="clear"/>
-        </w:rPr>
-      </w:r>
-    </w:p>
-    <w:p>
-      <w:pPr>
-        <w:pStyle w:val="Normal"/>
-        <w:jc w:val="both"/>
-        <w:rPr>
-          <w:color w:val="000000" w:themeColor="text1"/>
-          <w:shd w:fill="FFFFFF" w:val="clear"/>
-        </w:rPr>
-      </w:pPr>
-      <w:r>
-        <w:rPr>
-          <w:b/>
-          <w:color w:val="000000" w:themeColor="text1"/>
-          <w:u w:val="single"/>
-          <w:shd w:fill="FFFFFF" w:val="clear"/>
-        </w:rPr>
-        <w:t>Reply</w:t>
-      </w:r>
-      <w:r>
-        <w:rPr>
-          <w:color w:val="000000" w:themeColor="text1"/>
-          <w:shd w:fill="FFFFFF" w:val="clear"/>
-        </w:rPr>
-        <w:t xml:space="preserve">: </w:t>
-      </w:r>
-    </w:p>
-    <w:p>
-      <w:pPr>
-        <w:pStyle w:val="Normal"/>
-        <w:jc w:val="both"/>
-        <w:rPr>
-          <w:color w:val="000000" w:themeColor="text1"/>
-          <w:shd w:fill="FFFFFF" w:val="clear"/>
-        </w:rPr>
-      </w:pPr>
-      <w:r>
-        <w:rPr>
-          <w:color w:val="000000" w:themeColor="text1"/>
-          <w:highlight w:val="yellow"/>
-          <w:shd w:fill="FFFFFF" w:val="clear"/>
-        </w:rPr>
-        <w:t>We agree with the reviewer. On the other hand, the bad performance of Taylor Hood approximations for heterogeneous materials are rarely emphasized in the literature.</w:t>
-      </w:r>
-    </w:p>
-    <w:p>
-      <w:pPr>
-        <w:pStyle w:val="Normal"/>
-        <w:jc w:val="both"/>
-        <w:rPr>
-          <w:color w:val="000000" w:themeColor="text1"/>
-          <w:shd w:fill="FFFFFF" w:val="clear"/>
-        </w:rPr>
-      </w:pPr>
-      <w:r>
-        <w:rPr>
-          <w:color w:val="000000" w:themeColor="text1"/>
-          <w:shd w:fill="FFFFFF" w:val="clear"/>
-        </w:rPr>
-      </w:r>
-    </w:p>
-    <w:p>
-      <w:pPr>
-        <w:pStyle w:val="Normal"/>
-        <w:jc w:val="both"/>
-        <w:rPr>
-          <w:rFonts w:eastAsia="Times New Roman" w:cs="Calibri" w:cstheme="minorHAnsi"/>
-          <w:color w:val="0070C0"/>
-          <w:shd w:fill="FFFFFF" w:val="clear"/>
-        </w:rPr>
-      </w:pPr>
-      <w:r>
-        <w:rPr>
-          <w:rFonts w:eastAsia="Times New Roman" w:cs="Calibri" w:cstheme="minorHAnsi"/>
-          <w:color w:val="0070C0"/>
-          <w:shd w:fill="FFFFFF" w:val="clear"/>
-        </w:rPr>
-        <w:t>7-Extension</w:t>
-      </w:r>
-    </w:p>
-    <w:p>
-      <w:pPr>
-        <w:pStyle w:val="Normal"/>
-        <w:jc w:val="both"/>
-        <w:rPr>
-          <w:rFonts w:eastAsia="Times New Roman" w:cs="Calibri" w:cstheme="minorHAnsi"/>
-          <w:color w:val="0070C0"/>
-          <w:shd w:fill="FFFFFF" w:val="clear"/>
-        </w:rPr>
-      </w:pPr>
-      <w:r>
-        <w:rPr>
-          <w:rFonts w:eastAsia="Times New Roman" w:cs="Calibri" w:cstheme="minorHAnsi"/>
-          <w:color w:val="0070C0"/>
-          <w:shd w:fill="FFFFFF" w:val="clear"/>
-        </w:rPr>
-      </w:r>
-    </w:p>
-    <w:p>
-      <w:pPr>
-        <w:pStyle w:val="Normal"/>
-        <w:jc w:val="both"/>
-        <w:rPr>
-          <w:color w:val="000000" w:themeColor="text1"/>
-          <w:shd w:fill="FFFFFF" w:val="clear"/>
-        </w:rPr>
-      </w:pPr>
-      <w:r>
-        <w:rPr>
-          <w:rFonts w:eastAsia="Times New Roman" w:cs="Calibri" w:cstheme="minorHAnsi"/>
-          <w:color w:val="0070C0"/>
-          <w:shd w:fill="FFFFFF" w:val="clear"/>
-        </w:rPr>
-        <w:t>Is it easy to extend the proposed formulation to large-displacement elastic problems?</w:t>
-      </w:r>
-    </w:p>
-    <w:p>
-      <w:pPr>
-        <w:pStyle w:val="Normal"/>
-        <w:jc w:val="both"/>
-        <w:rPr>
-          <w:color w:val="000000" w:themeColor="text1"/>
-          <w:shd w:fill="FFFFFF" w:val="clear"/>
-        </w:rPr>
-      </w:pPr>
-      <w:r>
-        <w:rPr>
-          <w:color w:val="000000" w:themeColor="text1"/>
-          <w:shd w:fill="FFFFFF" w:val="clear"/>
-        </w:rPr>
-      </w:r>
-    </w:p>
-    <w:p>
-      <w:pPr>
-        <w:pStyle w:val="Normal"/>
-        <w:jc w:val="both"/>
-        <w:rPr>
-          <w:color w:val="000000" w:themeColor="text1"/>
-          <w:shd w:fill="FFFFFF" w:val="clear"/>
-        </w:rPr>
-      </w:pPr>
-      <w:r>
-        <w:rPr>
-          <w:b/>
-          <w:color w:val="000000" w:themeColor="text1"/>
-          <w:u w:val="single"/>
-          <w:shd w:fill="FFFFFF" w:val="clear"/>
-        </w:rPr>
-        <w:t>Reply</w:t>
-      </w:r>
-      <w:r>
-        <w:rPr>
-          <w:color w:val="000000" w:themeColor="text1"/>
-          <w:shd w:fill="FFFFFF" w:val="clear"/>
-        </w:rPr>
-        <w:t xml:space="preserve">: </w:t>
-      </w:r>
-    </w:p>
-    <w:p>
-      <w:pPr>
-        <w:pStyle w:val="Normal"/>
-        <w:jc w:val="both"/>
-        <w:rPr>
-          <w:color w:val="000000" w:themeColor="text1"/>
-          <w:shd w:fill="FFFFFF" w:val="clear"/>
-        </w:rPr>
-      </w:pPr>
-      <w:r>
-        <w:rPr>
-          <w:color w:val="000000" w:themeColor="text1"/>
-          <w:highlight w:val="yellow"/>
-          <w:shd w:fill="FFFFFF" w:val="clear"/>
-        </w:rPr>
-        <w:t xml:space="preserve">We appreciate the reviewer’s question. Indeed, extending the proposed formulation to large-displacement problems is part of our future plans. </w:t>
-      </w:r>
-      <w:r>
-        <w:rPr>
-          <w:color w:val="000000" w:themeColor="text1"/>
-          <w:highlight w:val="yellow"/>
-          <w:shd w:fill="FFFFFF" w:val="clear"/>
-        </w:rPr>
-        <w:t xml:space="preserve">As the method is based on a primal formulation </w:t>
-      </w:r>
-      <w:r>
-        <w:rPr>
-          <w:color w:val="000000" w:themeColor="text1"/>
-          <w:highlight w:val="yellow"/>
-          <w:shd w:fill="FFFFFF" w:val="clear"/>
-        </w:rPr>
-        <w:t>where stresses are not approximated</w:t>
-      </w:r>
-      <w:r>
-        <w:rPr>
-          <w:color w:val="000000" w:themeColor="text1"/>
-          <w:highlight w:val="yellow"/>
-          <w:shd w:fill="FFFFFF" w:val="clear"/>
-        </w:rPr>
-        <w:t xml:space="preserve">, we don’t expect there to be any restrictions to extend </w:t>
-      </w:r>
-      <w:r>
-        <w:rPr>
-          <w:color w:val="000000" w:themeColor="text1"/>
-          <w:highlight w:val="yellow"/>
-          <w:shd w:fill="FFFFFF" w:val="clear"/>
-        </w:rPr>
-        <w:t xml:space="preserve">it </w:t>
-      </w:r>
-      <w:r>
-        <w:rPr>
-          <w:color w:val="000000" w:themeColor="text1"/>
-          <w:highlight w:val="yellow"/>
-          <w:shd w:fill="FFFFFF" w:val="clear"/>
-        </w:rPr>
-        <w:t>to large displacement and/</w:t>
-      </w:r>
-      <w:r>
-        <w:rPr>
-          <w:color w:val="000000" w:themeColor="text1"/>
-          <w:highlight w:val="yellow"/>
-          <w:shd w:fill="FFFFFF" w:val="clear"/>
-        </w:rPr>
-        <w:t>or</w:t>
-      </w:r>
-      <w:r>
-        <w:rPr>
-          <w:color w:val="000000" w:themeColor="text1"/>
-          <w:highlight w:val="yellow"/>
-          <w:shd w:fill="FFFFFF" w:val="clear"/>
-        </w:rPr>
-        <w:t xml:space="preserve"> large deformation problems.</w:t>
+        <w:rPr/>
       </w:r>
     </w:p>
     <w:sectPr>
@@ -2313,7 +2583,7 @@
         <w:docPartGallery w:val="Page Numbers (Bottom of Page)"/>
         <w:docPartUnique w:val="true"/>
       </w:docPartObj>
-      <w:id w:val="298861022"/>
+      <w:id w:val="1912899717"/>
     </w:sdtPr>
     <w:sdtContent>
       <w:p>
@@ -2376,7 +2646,7 @@
         <w:docPartGallery w:val="Page Numbers (Bottom of Page)"/>
         <w:docPartUnique w:val="true"/>
       </w:docPartObj>
-      <w:id w:val="1039749078"/>
+      <w:id w:val="1043133147"/>
     </w:sdtPr>
     <w:sdtContent>
       <w:p>
@@ -2439,7 +2709,7 @@
         <w:docPartGallery w:val="Page Numbers (Bottom of Page)"/>
         <w:docPartUnique w:val="true"/>
       </w:docPartObj>
-      <w:id w:val="1077074929"/>
+      <w:id w:val="552905006"/>
     </w:sdtPr>
     <w:sdtContent>
       <w:p>

</xml_diff>

<commit_message>
corrections and comments to rebuttal
</commit_message>
<xml_diff>
--- a/rebuttal/Rebuttal.docx
+++ b/rebuttal/Rebuttal.docx
@@ -249,25 +249,7 @@
           <w:color w:val="0070C0"/>
           <w:shd w:val="clear" w:color="auto" w:fill="FFFFFF"/>
         </w:rPr>
-        <w:t xml:space="preserve">1) The number of degrees of freedom in the global system depends on the number of </w:t>
-      </w:r>
-      <w:proofErr w:type="gramStart"/>
-      <w:r>
-        <w:rPr>
-          <w:rFonts w:eastAsia="Times New Roman" w:cstheme="minorHAnsi"/>
-          <w:color w:val="0070C0"/>
-          <w:shd w:val="clear" w:color="auto" w:fill="FFFFFF"/>
-        </w:rPr>
-        <w:t>element</w:t>
-      </w:r>
-      <w:proofErr w:type="gramEnd"/>
-      <w:r>
-        <w:rPr>
-          <w:rFonts w:eastAsia="Times New Roman" w:cstheme="minorHAnsi"/>
-          <w:color w:val="0070C0"/>
-          <w:shd w:val="clear" w:color="auto" w:fill="FFFFFF"/>
-        </w:rPr>
-        <w:t xml:space="preserve"> faces in a mesh. Thus, a mesh composed of hexahedron elements results in fewer degrees of freedom than one with tetrahedron elements, given the same number of nodes. This is demonstrated in the last problem solved in the paper. Local mesh refinement of hexahedron meshes generally leads to hanging nodes. Is the proposed formulation suitable for discretization with hanging nodes?</w:t>
+        <w:t>1) The number of degrees of freedom in the global system depends on the number of element faces in a mesh. Thus, a mesh composed of hexahedron elements results in fewer degrees of freedom than one with tetrahedron elements, given the same number of nodes. This is demonstrated in the last problem solved in the paper. Local mesh refinement of hexahedron meshes generally leads to hanging nodes. Is the proposed formulation suitable for discretization with hanging nodes?</w:t>
       </w:r>
     </w:p>
     <w:p>
@@ -315,58 +297,63 @@
         <w:rPr>
           <w:color w:val="000000" w:themeColor="text1"/>
         </w:rPr>
-        <w:t xml:space="preserve">Yes, it is </w:t>
-      </w:r>
-      <w:proofErr w:type="gramStart"/>
-      <w:r>
-        <w:rPr>
-          <w:color w:val="000000" w:themeColor="text1"/>
-        </w:rPr>
-        <w:t>definitely possible</w:t>
-      </w:r>
-      <w:proofErr w:type="gramEnd"/>
-      <w:r>
-        <w:rPr>
-          <w:color w:val="000000" w:themeColor="text1"/>
-        </w:rPr>
-        <w:t xml:space="preserve"> to use non-uniform meshes with hanging nodes. In the PhD </w:t>
-      </w:r>
-      <w:proofErr w:type="gramStart"/>
-      <w:r>
-        <w:rPr>
-          <w:color w:val="000000" w:themeColor="text1"/>
-        </w:rPr>
-        <w:t>thesis  of</w:t>
-      </w:r>
-      <w:proofErr w:type="gramEnd"/>
-      <w:r>
-        <w:rPr>
-          <w:color w:val="000000" w:themeColor="text1"/>
-        </w:rPr>
-        <w:t xml:space="preserve"> Pablo Carvalho (available at</w:t>
-      </w:r>
-      <w:proofErr w:type="gramStart"/>
-      <w:r>
-        <w:rPr>
-          <w:color w:val="000000" w:themeColor="text1"/>
-        </w:rPr>
-        <w:t>: https://repositorio.unicamp.br/acervo/detalhe/1170781), you can see a very similar approach (similar approximation spaces</w:t>
-      </w:r>
-      <w:proofErr w:type="gramEnd"/>
-      <w:r>
-        <w:rPr>
-          <w:color w:val="000000" w:themeColor="text1"/>
-        </w:rPr>
-        <w:t xml:space="preserve"> </w:t>
-      </w:r>
-      <w:proofErr w:type="gramStart"/>
-      <w:r>
-        <w:rPr>
-          <w:color w:val="000000" w:themeColor="text1"/>
-        </w:rPr>
-        <w:t>setup but with a single hybridization on the tangential stresses) working with hanging nodes.</w:t>
-      </w:r>
-      <w:proofErr w:type="gramEnd"/>
+        <w:t>Yes, it is possible to use non-uniform meshes with hanging nodes. In the Ph</w:t>
+      </w:r>
+      <w:r>
+        <w:rPr>
+          <w:color w:val="000000" w:themeColor="text1"/>
+        </w:rPr>
+        <w:t>.</w:t>
+      </w:r>
+      <w:r>
+        <w:rPr>
+          <w:color w:val="000000" w:themeColor="text1"/>
+        </w:rPr>
+        <w:t>D</w:t>
+      </w:r>
+      <w:r>
+        <w:rPr>
+          <w:color w:val="000000" w:themeColor="text1"/>
+        </w:rPr>
+        <w:t>.</w:t>
+      </w:r>
+      <w:r>
+        <w:rPr>
+          <w:color w:val="000000" w:themeColor="text1"/>
+        </w:rPr>
+        <w:t xml:space="preserve"> thesis of Pablo Carvalho (available at: https://repositorio.unicamp.br/acervo/detalhe/1170781), </w:t>
+      </w:r>
+      <w:r>
+        <w:rPr>
+          <w:color w:val="000000" w:themeColor="text1"/>
+        </w:rPr>
+        <w:t xml:space="preserve">examples </w:t>
+      </w:r>
+      <w:r>
+        <w:rPr>
+          <w:color w:val="000000" w:themeColor="text1"/>
+        </w:rPr>
+        <w:t xml:space="preserve">are provided that work with hanging nodes, using a very similar approach to the one presented in the </w:t>
+      </w:r>
+      <w:r>
+        <w:rPr>
+          <w:color w:val="000000" w:themeColor="text1"/>
+        </w:rPr>
+        <w:lastRenderedPageBreak/>
+        <w:t>manuscript (a similar approximation space setup,</w:t>
+      </w:r>
+      <w:r>
+        <w:rPr>
+          <w:color w:val="000000" w:themeColor="text1"/>
+        </w:rPr>
+        <w:t xml:space="preserve"> but with a single hybridization on the tangential stresses)</w:t>
+      </w:r>
+      <w:r>
+        <w:rPr>
+          <w:color w:val="000000" w:themeColor="text1"/>
+        </w:rPr>
+        <w:t>.</w:t>
+      </w:r>
     </w:p>
     <w:p>
       <w:pPr>
@@ -450,23 +437,7 @@
           <w:color w:val="000000" w:themeColor="text1"/>
           <w:shd w:val="clear" w:color="auto" w:fill="FFFFFF"/>
         </w:rPr>
-        <w:t xml:space="preserve">Thank you for noticing that. We corrected the definition of </w:t>
-      </w:r>
-      <w:proofErr w:type="gramStart"/>
-      <w:r>
-        <w:rPr>
-          <w:color w:val="000000" w:themeColor="text1"/>
-          <w:shd w:val="clear" w:color="auto" w:fill="FFFFFF"/>
-        </w:rPr>
-        <w:t>the space</w:t>
-      </w:r>
-      <w:proofErr w:type="gramEnd"/>
-      <w:r>
-        <w:rPr>
-          <w:color w:val="000000" w:themeColor="text1"/>
-          <w:shd w:val="clear" w:color="auto" w:fill="FFFFFF"/>
-        </w:rPr>
-        <w:t>.</w:t>
+        <w:t>Thank you for noticing that. We corrected the definition of the space.</w:t>
       </w:r>
     </w:p>
     <w:p>
@@ -540,58 +511,38 @@
         <w:rPr>
           <w:color w:val="000000" w:themeColor="text1"/>
         </w:rPr>
-        <w:t xml:space="preserve">The suggestion of the reviewer is relevant. The computation of the condensed element stiffness has a considerable computational </w:t>
-      </w:r>
-      <w:proofErr w:type="gramStart"/>
-      <w:r>
-        <w:rPr>
-          <w:color w:val="000000" w:themeColor="text1"/>
-        </w:rPr>
-        <w:t>cost,</w:t>
-      </w:r>
-      <w:proofErr w:type="gramEnd"/>
-      <w:r>
-        <w:rPr>
-          <w:color w:val="000000" w:themeColor="text1"/>
-        </w:rPr>
-        <w:t xml:space="preserve"> however, it was out of the scope of the present work to tackle that. We </w:t>
-      </w:r>
-      <w:proofErr w:type="gramStart"/>
-      <w:r>
-        <w:rPr>
-          <w:color w:val="000000" w:themeColor="text1"/>
-        </w:rPr>
-        <w:t>definitely plan</w:t>
-      </w:r>
-      <w:proofErr w:type="gramEnd"/>
-      <w:r>
-        <w:rPr>
-          <w:color w:val="000000" w:themeColor="text1"/>
-        </w:rPr>
-        <w:t xml:space="preserve"> to explore the numerical efficiency in future </w:t>
-      </w:r>
-      <w:proofErr w:type="gramStart"/>
-      <w:r>
-        <w:rPr>
-          <w:color w:val="000000" w:themeColor="text1"/>
-        </w:rPr>
-        <w:t>works</w:t>
-      </w:r>
-      <w:proofErr w:type="gramEnd"/>
-      <w:r>
-        <w:rPr>
-          <w:color w:val="000000" w:themeColor="text1"/>
-        </w:rPr>
-        <w:t xml:space="preserve">. It is worth </w:t>
-      </w:r>
-      <w:proofErr w:type="gramStart"/>
-      <w:r>
-        <w:rPr>
-          <w:color w:val="000000" w:themeColor="text1"/>
-        </w:rPr>
-        <w:t>to mention</w:t>
-      </w:r>
-      <w:proofErr w:type="gramEnd"/>
+        <w:t>The suggestion of the reviewer is relevant. The computation of the condensed element stiffness has a considerable computational cost</w:t>
+      </w:r>
+      <w:r>
+        <w:rPr>
+          <w:color w:val="000000" w:themeColor="text1"/>
+        </w:rPr>
+        <w:t>.</w:t>
+      </w:r>
+      <w:r>
+        <w:rPr>
+          <w:color w:val="000000" w:themeColor="text1"/>
+        </w:rPr>
+        <w:t xml:space="preserve"> </w:t>
+      </w:r>
+      <w:r>
+        <w:rPr>
+          <w:color w:val="000000" w:themeColor="text1"/>
+        </w:rPr>
+        <w:t>H</w:t>
+      </w:r>
+      <w:r>
+        <w:rPr>
+          <w:color w:val="000000" w:themeColor="text1"/>
+        </w:rPr>
+        <w:t xml:space="preserve">owever, it was out of the scope of the present work to tackle that. We plan to explore the numerical efficiency in future work. It is worth </w:t>
+      </w:r>
+      <w:r>
+        <w:rPr>
+          <w:color w:val="000000" w:themeColor="text1"/>
+        </w:rPr>
+        <w:t>mentioning</w:t>
+      </w:r>
       <w:r>
         <w:rPr>
           <w:color w:val="000000" w:themeColor="text1"/>
@@ -707,55 +658,47 @@
         </w:rPr>
         <w:t xml:space="preserve">For all the convergence analyses, the number of DOFs considered is, in fact, the size of the global system to be solved. Thus, only the external ones are considered. We added this information to the text to make it </w:t>
       </w:r>
-      <w:proofErr w:type="gramStart"/>
-      <w:r>
-        <w:rPr>
-          <w:color w:val="000000" w:themeColor="text1"/>
-        </w:rPr>
-        <w:t>more clear</w:t>
-      </w:r>
-      <w:proofErr w:type="gramEnd"/>
-      <w:r>
-        <w:rPr>
-          <w:color w:val="000000" w:themeColor="text1"/>
-        </w:rPr>
-        <w:t xml:space="preserve"> for the readers:</w:t>
-      </w:r>
-    </w:p>
-    <w:p>
-      <w:pPr>
-        <w:jc w:val="both"/>
-        <w:rPr>
-          <w:color w:val="000000" w:themeColor="text1"/>
-        </w:rPr>
-      </w:pPr>
-    </w:p>
-    <w:p>
-      <w:pPr>
-        <w:jc w:val="both"/>
-        <w:rPr>
-          <w:color w:val="000000" w:themeColor="text1"/>
-        </w:rPr>
-      </w:pPr>
-      <w:r>
-        <w:rPr>
-          <w:color w:val="000000" w:themeColor="text1"/>
-        </w:rPr>
-        <w:t xml:space="preserve">“We compare the error as a function of the number of degrees of freedom in the global system (external </w:t>
-      </w:r>
-      <w:proofErr w:type="gramStart"/>
-      <w:r>
-        <w:rPr>
-          <w:color w:val="000000" w:themeColor="text1"/>
-        </w:rPr>
-        <w:t>DOFs)...</w:t>
-      </w:r>
-      <w:proofErr w:type="gramEnd"/>
-      <w:r>
-        <w:rPr>
-          <w:color w:val="000000" w:themeColor="text1"/>
-        </w:rPr>
-        <w:t>”</w:t>
+      <w:r>
+        <w:rPr>
+          <w:color w:val="000000" w:themeColor="text1"/>
+        </w:rPr>
+        <w:t>cleare</w:t>
+      </w:r>
+      <w:r>
+        <w:rPr>
+          <w:color w:val="000000" w:themeColor="text1"/>
+        </w:rPr>
+        <w:t>r for the readers:</w:t>
+      </w:r>
+    </w:p>
+    <w:p>
+      <w:pPr>
+        <w:jc w:val="both"/>
+        <w:rPr>
+          <w:color w:val="000000" w:themeColor="text1"/>
+        </w:rPr>
+      </w:pPr>
+    </w:p>
+    <w:p>
+      <w:pPr>
+        <w:jc w:val="both"/>
+        <w:rPr>
+          <w:color w:val="000000" w:themeColor="text1"/>
+        </w:rPr>
+      </w:pPr>
+      <w:commentRangeStart w:id="0"/>
+      <w:r>
+        <w:rPr>
+          <w:color w:val="000000" w:themeColor="text1"/>
+        </w:rPr>
+        <w:t>“We compare the error as a function of the number of degrees of freedom in the global system (external DOFs)...”</w:t>
+      </w:r>
+      <w:commentRangeEnd w:id="0"/>
+      <w:r>
+        <w:rPr>
+          <w:rStyle w:val="CommentReference"/>
+        </w:rPr>
+        <w:commentReference w:id="0"/>
       </w:r>
     </w:p>
     <w:p>
@@ -836,6 +779,7 @@
         <w:rPr>
           <w:color w:val="0070C0"/>
         </w:rPr>
+        <w:lastRenderedPageBreak/>
         <w:t>In this paper, which is of interest, is the adaptation of a numerical formulation that the authors have already proposed and developed in several papers to such elasticity problems, where, as in all approaches, pressure is considered as an additional unknown.</w:t>
       </w:r>
     </w:p>
@@ -849,7 +793,6 @@
         <w:rPr>
           <w:color w:val="0070C0"/>
         </w:rPr>
-        <w:lastRenderedPageBreak/>
         <w:t>In the proposed formulation, called semi-hybrid-mixed formulation, only the normal component of the displacement is continuous, while the continuity of the tangent component is satisfied in a mean sense.</w:t>
       </w:r>
     </w:p>
@@ -926,6 +869,7 @@
           <w:shd w:val="clear" w:color="auto" w:fill="FFFFFF"/>
         </w:rPr>
       </w:pPr>
+      <w:commentRangeStart w:id="1"/>
       <w:r>
         <w:rPr>
           <w:bCs/>
@@ -939,33 +883,8 @@
           <w:bCs/>
           <w:shd w:val="clear" w:color="auto" w:fill="FFFFFF"/>
         </w:rPr>
-        <w:t xml:space="preserve">… Examples of these techniques </w:t>
-      </w:r>
-      <w:proofErr w:type="gramStart"/>
-      <w:r>
-        <w:rPr>
-          <w:bCs/>
-          <w:shd w:val="clear" w:color="auto" w:fill="FFFFFF"/>
-        </w:rPr>
-        <w:t>include:</w:t>
-      </w:r>
-      <w:proofErr w:type="gramEnd"/>
-      <w:r>
-        <w:rPr>
-          <w:bCs/>
-          <w:shd w:val="clear" w:color="auto" w:fill="FFFFFF"/>
-        </w:rPr>
-        <w:t xml:space="preserve"> using reduced integration with hourglass control [20, 21], average nodal pressure formulations [22, 23], extended variational principles with mean pressure function [</w:t>
-      </w:r>
-      <w:proofErr w:type="gramStart"/>
-      <w:r>
-        <w:rPr>
-          <w:bCs/>
-          <w:shd w:val="clear" w:color="auto" w:fill="FFFFFF"/>
-        </w:rPr>
-        <w:t>24]...</w:t>
-      </w:r>
-      <w:proofErr w:type="gramEnd"/>
+        <w:t>… Examples of these techniques include: using reduced integration with hourglass control [20, 21], average nodal pressure formulations [22, 23], extended variational principles with mean pressure function [24]...</w:t>
+      </w:r>
       <w:r>
         <w:rPr>
           <w:bCs/>
@@ -974,6 +893,13 @@
         </w:rPr>
         <w:t>”.</w:t>
       </w:r>
+      <w:commentRangeEnd w:id="1"/>
+      <w:r>
+        <w:rPr>
+          <w:rStyle w:val="CommentReference"/>
+        </w:rPr>
+        <w:commentReference w:id="1"/>
+      </w:r>
     </w:p>
     <w:p>
       <w:pPr>
@@ -1159,7 +1085,6 @@
         <w:t>-(</w:t>
       </w:r>
       <w:proofErr w:type="spellStart"/>
-      <w:proofErr w:type="gramStart"/>
       <w:r>
         <w:rPr>
           <w:rFonts w:eastAsia="Times New Roman" w:cstheme="minorHAnsi"/>
@@ -1175,16 +1100,7 @@
           <w:color w:val="0070C0"/>
           <w:shd w:val="clear" w:color="auto" w:fill="FFFFFF"/>
         </w:rPr>
-        <w:t>) :not</w:t>
-      </w:r>
-      <w:proofErr w:type="gramEnd"/>
-      <w:r>
-        <w:rPr>
-          <w:rFonts w:eastAsia="Times New Roman" w:cstheme="minorHAnsi"/>
-          <w:color w:val="0070C0"/>
-          <w:shd w:val="clear" w:color="auto" w:fill="FFFFFF"/>
-        </w:rPr>
-        <w:t xml:space="preserve"> defined</w:t>
+        <w:t>) :not defined</w:t>
       </w:r>
     </w:p>
     <w:p>
@@ -1239,7 +1155,6 @@
         <w:t>Thank you for noticing about the definition of the H1 space, it has been corrected. Also, we included the definition of the L2 product of (</w:t>
       </w:r>
       <w:proofErr w:type="spellStart"/>
-      <w:proofErr w:type="gramStart"/>
       <w:r>
         <w:rPr>
           <w:color w:val="000000" w:themeColor="text1"/>
@@ -1248,7 +1163,6 @@
         <w:t>u,v</w:t>
       </w:r>
       <w:proofErr w:type="spellEnd"/>
-      <w:proofErr w:type="gramEnd"/>
       <w:r>
         <w:rPr>
           <w:color w:val="000000" w:themeColor="text1"/>
@@ -1299,43 +1213,7 @@
           <w:color w:val="0070C0"/>
           <w:shd w:val="clear" w:color="auto" w:fill="FFFFFF"/>
         </w:rPr>
-        <w:t xml:space="preserve">Such elements are seen in the paper as a reference, which is highly debatable. They approximate the pressure by very regular functions that are not compatible with non-homogeneous structures. Moreover, in solid mechanics, one does not like to have k' &gt; k - 1 where the pressure </w:t>
-      </w:r>
-      <w:proofErr w:type="gramStart"/>
-      <w:r>
-        <w:rPr>
-          <w:rFonts w:eastAsia="Times New Roman" w:cstheme="minorHAnsi"/>
-          <w:color w:val="0070C0"/>
-          <w:shd w:val="clear" w:color="auto" w:fill="FFFFFF"/>
-        </w:rPr>
-        <w:t>( a</w:t>
-      </w:r>
-      <w:proofErr w:type="gramEnd"/>
-      <w:r>
-        <w:rPr>
-          <w:rFonts w:eastAsia="Times New Roman" w:cstheme="minorHAnsi"/>
-          <w:color w:val="0070C0"/>
-          <w:shd w:val="clear" w:color="auto" w:fill="FFFFFF"/>
-        </w:rPr>
-        <w:t xml:space="preserve"> stress) is approximated by polynomials of degree k' and the displacement by polynomials of degree k. It is worth noting that the </w:t>
-      </w:r>
-      <w:proofErr w:type="gramStart"/>
-      <w:r>
-        <w:rPr>
-          <w:rFonts w:eastAsia="Times New Roman" w:cstheme="minorHAnsi"/>
-          <w:color w:val="0070C0"/>
-          <w:shd w:val="clear" w:color="auto" w:fill="FFFFFF"/>
-        </w:rPr>
-        <w:t>authors '</w:t>
-      </w:r>
-      <w:proofErr w:type="gramEnd"/>
-      <w:r>
-        <w:rPr>
-          <w:rFonts w:eastAsia="Times New Roman" w:cstheme="minorHAnsi"/>
-          <w:color w:val="0070C0"/>
-          <w:shd w:val="clear" w:color="auto" w:fill="FFFFFF"/>
-        </w:rPr>
-        <w:t xml:space="preserve"> approach is compatible with this remark.</w:t>
+        <w:t>Such elements are seen in the paper as a reference, which is highly debatable. They approximate the pressure by very regular functions that are not compatible with non-homogeneous structures. Moreover, in solid mechanics, one does not like to have k' &gt; k - 1 where the pressure ( a stress) is approximated by polynomials of degree k' and the displacement by polynomials of degree k. It is worth noting that the authors ' approach is compatible with this remark.</w:t>
       </w:r>
     </w:p>
     <w:p>
@@ -1386,21 +1264,8 @@
         <w:rPr>
           <w:color w:val="000000" w:themeColor="text1"/>
         </w:rPr>
-        <w:t xml:space="preserve">Thank you for sharing your view on using Taylor-Hood elements as a reference. Although we have the same opinion regarding their capabilities of approximating pressure/stress in non-homogeneous structures, they </w:t>
-      </w:r>
-      <w:proofErr w:type="gramStart"/>
-      <w:r>
-        <w:rPr>
-          <w:color w:val="000000" w:themeColor="text1"/>
-        </w:rPr>
-        <w:t>still remain</w:t>
-      </w:r>
-      <w:proofErr w:type="gramEnd"/>
-      <w:r>
-        <w:rPr>
-          <w:color w:val="000000" w:themeColor="text1"/>
-        </w:rPr>
-        <w:t xml:space="preserve"> one of the most used techniques for solving</w:t>
+        <w:lastRenderedPageBreak/>
+        <w:t>Thank you for sharing your view on using Taylor-Hood elements as a reference. Although we have the same opinion regarding their capabilities of approximating pressure/stress in non-homogeneous structures, they still remain one of the most used techniques for solving</w:t>
       </w:r>
       <w:r>
         <w:rPr>
@@ -1414,7 +1279,6 @@
         <w:rPr>
           <w:color w:val="000000" w:themeColor="text1"/>
         </w:rPr>
-        <w:lastRenderedPageBreak/>
         <w:t>incompressible elasticity/Stokes equations. We believe that the defectiveness of Taylor-Hood when applied to heterogeneous structures is not sufficiently documented in the literature.</w:t>
       </w:r>
     </w:p>
@@ -1437,35 +1301,7 @@
         <w:rPr>
           <w:color w:val="000000" w:themeColor="text1"/>
         </w:rPr>
-        <w:t xml:space="preserve">With respect to the second remark, we also agree with the reviewer. The basis of our numerical method is a primal approximation with hybridized tangential components. The convergence rate of </w:t>
-      </w:r>
-      <w:proofErr w:type="gramStart"/>
-      <w:r>
-        <w:rPr>
-          <w:color w:val="000000" w:themeColor="text1"/>
-        </w:rPr>
-        <w:t>the displacement</w:t>
-      </w:r>
-      <w:proofErr w:type="gramEnd"/>
-      <w:r>
-        <w:rPr>
-          <w:color w:val="000000" w:themeColor="text1"/>
-        </w:rPr>
-        <w:t xml:space="preserve"> will always be larger than the rate </w:t>
-      </w:r>
-      <w:proofErr w:type="gramStart"/>
-      <w:r>
-        <w:rPr>
-          <w:color w:val="000000" w:themeColor="text1"/>
-        </w:rPr>
-        <w:t>of the stresses</w:t>
-      </w:r>
-      <w:proofErr w:type="gramEnd"/>
-      <w:r>
-        <w:rPr>
-          <w:color w:val="000000" w:themeColor="text1"/>
-        </w:rPr>
-        <w:t>. The qualities of our scheme that we emphasized are its uniform convergence with respect to compressibility and the exact representation of a divergence-free solution for incompressible materials.</w:t>
+        <w:t>With respect to the second remark, we also agree with the reviewer. The basis of our numerical method is a primal approximation with hybridized tangential components. The convergence rate of the displacement will always be larger than the rate of the stresses. The qualities of our scheme that we emphasized are its uniform convergence with respect to compressibility and the exact representation of a divergence-free solution for incompressible materials.</w:t>
       </w:r>
     </w:p>
     <w:p>
@@ -1510,43 +1346,7 @@
           <w:color w:val="0070C0"/>
           <w:shd w:val="clear" w:color="auto" w:fill="FFFFFF"/>
         </w:rPr>
-        <w:t>-(18</w:t>
-      </w:r>
-      <w:proofErr w:type="gramStart"/>
-      <w:r>
-        <w:rPr>
-          <w:rFonts w:eastAsia="Times New Roman" w:cstheme="minorHAnsi"/>
-          <w:color w:val="0070C0"/>
-          <w:shd w:val="clear" w:color="auto" w:fill="FFFFFF"/>
-        </w:rPr>
-        <w:t>):.</w:t>
-      </w:r>
-      <w:proofErr w:type="gramEnd"/>
-      <w:r>
-        <w:rPr>
-          <w:rFonts w:eastAsia="Times New Roman" w:cstheme="minorHAnsi"/>
-          <w:color w:val="0070C0"/>
-          <w:shd w:val="clear" w:color="auto" w:fill="FFFFFF"/>
-        </w:rPr>
-        <w:t xml:space="preserve"> To say that what's unusual is that </w:t>
-      </w:r>
-      <w:proofErr w:type="gramStart"/>
-      <w:r>
-        <w:rPr>
-          <w:rFonts w:eastAsia="Times New Roman" w:cstheme="minorHAnsi"/>
-          <w:color w:val="0070C0"/>
-          <w:shd w:val="clear" w:color="auto" w:fill="FFFFFF"/>
-        </w:rPr>
-        <w:t>the stress</w:t>
-      </w:r>
-      <w:proofErr w:type="gramEnd"/>
-      <w:r>
-        <w:rPr>
-          <w:rFonts w:eastAsia="Times New Roman" w:cstheme="minorHAnsi"/>
-          <w:color w:val="0070C0"/>
-          <w:shd w:val="clear" w:color="auto" w:fill="FFFFFF"/>
-        </w:rPr>
-        <w:t xml:space="preserve"> is not symmetrical</w:t>
+        <w:t>-(18):. To say that what's unusual is that the stress is not symmetrical</w:t>
       </w:r>
     </w:p>
     <w:p>
@@ -1725,46 +1525,339 @@
         </w:rPr>
         <w:t xml:space="preserve"> </w:t>
       </w:r>
-      <w:proofErr w:type="gramStart"/>
       <w:r>
         <w:rPr>
           <w:color w:val="000000" w:themeColor="text1"/>
           <w:shd w:val="clear" w:color="auto" w:fill="FFFFFF"/>
           <w:lang w:val="en-GB"/>
         </w:rPr>
-        <w:t>exactly the same</w:t>
-      </w:r>
-      <w:proofErr w:type="gramEnd"/>
+        <w:t>exactly the same space used in our formulation and in the two previously cited references.</w:t>
+      </w:r>
       <w:r>
         <w:rPr>
           <w:color w:val="000000" w:themeColor="text1"/>
           <w:shd w:val="clear" w:color="auto" w:fill="FFFFFF"/>
           <w:lang w:val="en-GB"/>
         </w:rPr>
-        <w:t xml:space="preserve"> space used in our formulation and in the two previously cited references.</w:t>
-      </w:r>
-      <w:r>
+        <w:t xml:space="preserve"> </w:t>
+      </w:r>
+      <w:r>
+        <w:rPr>
+          <w:color w:val="000000" w:themeColor="text1"/>
+          <w:shd w:val="clear" w:color="auto" w:fill="FFFFFF"/>
+        </w:rPr>
+        <w:t>Therefore, it is not entirely clear to us whether there is a uniquely correct way to define this space</w:t>
+      </w:r>
+      <w:r>
+        <w:rPr>
+          <w:color w:val="000000" w:themeColor="text1"/>
+          <w:shd w:val="clear" w:color="auto" w:fill="FFFFFF"/>
+        </w:rPr>
+        <w:t>.</w:t>
+      </w:r>
+    </w:p>
+    <w:p>
+      <w:pPr>
+        <w:jc w:val="both"/>
         <w:rPr>
           <w:color w:val="000000" w:themeColor="text1"/>
           <w:shd w:val="clear" w:color="auto" w:fill="FFFFFF"/>
           <w:lang w:val="en-GB"/>
         </w:rPr>
+      </w:pPr>
+    </w:p>
+    <w:p>
+      <w:pPr>
+        <w:jc w:val="both"/>
+        <w:rPr>
+          <w:color w:val="000000" w:themeColor="text1"/>
+          <w:shd w:val="clear" w:color="auto" w:fill="FFFFFF"/>
+          <w:lang w:val="en-GB"/>
+        </w:rPr>
+      </w:pPr>
+      <w:r>
+        <w:rPr>
+          <w:color w:val="000000" w:themeColor="text1"/>
+          <w:shd w:val="clear" w:color="auto" w:fill="FFFFFF"/>
+          <w:lang w:val="en-GB"/>
+        </w:rPr>
+        <w:t>Moreover, we emphasize that in our scheme</w:t>
+      </w:r>
+      <w:r>
+        <w:rPr>
+          <w:color w:val="000000" w:themeColor="text1"/>
+          <w:shd w:val="clear" w:color="auto" w:fill="FFFFFF"/>
+          <w:lang w:val="en-GB"/>
+        </w:rPr>
+        <w:t>,</w:t>
+      </w:r>
+      <w:r>
+        <w:rPr>
+          <w:color w:val="000000" w:themeColor="text1"/>
+          <w:shd w:val="clear" w:color="auto" w:fill="FFFFFF"/>
+          <w:lang w:val="en-GB"/>
+        </w:rPr>
+        <w:t xml:space="preserve"> the stress field is not being approximated. For this reason, we chose to maintain generality and define the tractions in the same way as </w:t>
+      </w:r>
+      <w:r>
+        <w:rPr>
+          <w:color w:val="000000" w:themeColor="text1"/>
+          <w:shd w:val="clear" w:color="auto" w:fill="FFFFFF"/>
+          <w:lang w:val="en-GB"/>
+        </w:rPr>
+        <w:t xml:space="preserve">is </w:t>
+      </w:r>
+      <w:r>
+        <w:rPr>
+          <w:color w:val="000000" w:themeColor="text1"/>
+          <w:shd w:val="clear" w:color="auto" w:fill="FFFFFF"/>
+          <w:lang w:val="en-GB"/>
+        </w:rPr>
+        <w:t>done in the first two references.</w:t>
+      </w:r>
+    </w:p>
+    <w:p>
+      <w:pPr>
+        <w:jc w:val="both"/>
+        <w:rPr>
+          <w:color w:val="000000" w:themeColor="text1"/>
+          <w:shd w:val="clear" w:color="auto" w:fill="FFFFFF"/>
+        </w:rPr>
+      </w:pPr>
+    </w:p>
+    <w:p>
+      <w:pPr>
+        <w:jc w:val="both"/>
+        <w:rPr>
+          <w:rFonts w:eastAsia="Times New Roman" w:cstheme="minorHAnsi"/>
+          <w:color w:val="0070C0"/>
+          <w:shd w:val="clear" w:color="auto" w:fill="FFFFFF"/>
+        </w:rPr>
+      </w:pPr>
+      <w:r>
+        <w:rPr>
+          <w:rFonts w:eastAsia="Times New Roman" w:cstheme="minorHAnsi"/>
+          <w:color w:val="0070C0"/>
+          <w:shd w:val="clear" w:color="auto" w:fill="FFFFFF"/>
+        </w:rPr>
+        <w:t>5-Semi-hybrid-mixed formulation</w:t>
+      </w:r>
+    </w:p>
+    <w:p>
+      <w:pPr>
+        <w:jc w:val="both"/>
+        <w:rPr>
+          <w:rFonts w:eastAsia="Times New Roman" w:cstheme="minorHAnsi"/>
+          <w:color w:val="0070C0"/>
+          <w:shd w:val="clear" w:color="auto" w:fill="FFFFFF"/>
+        </w:rPr>
+      </w:pPr>
+      <w:r>
+        <w:rPr>
+          <w:rFonts w:eastAsia="Times New Roman" w:cstheme="minorHAnsi"/>
+          <w:color w:val="0070C0"/>
+          <w:shd w:val="clear" w:color="auto" w:fill="FFFFFF"/>
+        </w:rPr>
+        <w:t>-(28) is a particular equilibrium relation, only the resultant. A comment is needed</w:t>
+      </w:r>
+    </w:p>
+    <w:p>
+      <w:pPr>
+        <w:jc w:val="both"/>
+        <w:rPr>
+          <w:rFonts w:eastAsia="Times New Roman" w:cstheme="minorHAnsi"/>
+          <w:color w:val="0070C0"/>
+          <w:shd w:val="clear" w:color="auto" w:fill="FFFFFF"/>
+        </w:rPr>
+      </w:pPr>
+      <w:r>
+        <w:rPr>
+          <w:rFonts w:eastAsia="Times New Roman" w:cstheme="minorHAnsi"/>
+          <w:color w:val="0070C0"/>
+          <w:shd w:val="clear" w:color="auto" w:fill="FFFFFF"/>
+        </w:rPr>
+        <w:t>-It is not clear whether the proposed method is capable of calculating a symmetrical stress per element.</w:t>
+      </w:r>
+    </w:p>
+    <w:p>
+      <w:pPr>
+        <w:jc w:val="both"/>
+        <w:rPr>
+          <w:rFonts w:eastAsia="Times New Roman" w:cstheme="minorHAnsi"/>
+          <w:color w:val="0070C0"/>
+          <w:shd w:val="clear" w:color="auto" w:fill="FFFFFF"/>
+        </w:rPr>
+      </w:pPr>
+      <w:r>
+        <w:rPr>
+          <w:rFonts w:eastAsia="Times New Roman" w:cstheme="minorHAnsi"/>
+          <w:color w:val="0070C0"/>
+          <w:shd w:val="clear" w:color="auto" w:fill="FFFFFF"/>
+        </w:rPr>
+        <w:t>-The interest of the second hybridization of tangential stresses is not clear. A more detailed comment is needed</w:t>
+      </w:r>
+    </w:p>
+    <w:p>
+      <w:pPr>
+        <w:jc w:val="both"/>
+        <w:rPr>
+          <w:b/>
+          <w:color w:val="000000" w:themeColor="text1"/>
+          <w:u w:val="single"/>
+          <w:shd w:val="clear" w:color="auto" w:fill="FFFFFF"/>
+        </w:rPr>
+      </w:pPr>
+    </w:p>
+    <w:p>
+      <w:pPr>
+        <w:jc w:val="both"/>
+        <w:rPr>
+          <w:color w:val="000000" w:themeColor="text1"/>
+          <w:shd w:val="clear" w:color="auto" w:fill="FFFFFF"/>
+        </w:rPr>
+      </w:pPr>
+      <w:r>
+        <w:rPr>
+          <w:b/>
+          <w:color w:val="000000" w:themeColor="text1"/>
+          <w:u w:val="single"/>
+          <w:shd w:val="clear" w:color="auto" w:fill="FFFFFF"/>
+        </w:rPr>
+        <w:t>Reply</w:t>
+      </w:r>
+      <w:r>
+        <w:rPr>
+          <w:color w:val="000000" w:themeColor="text1"/>
+          <w:shd w:val="clear" w:color="auto" w:fill="FFFFFF"/>
+        </w:rPr>
+        <w:t xml:space="preserve">: </w:t>
+      </w:r>
+    </w:p>
+    <w:p>
+      <w:pPr>
+        <w:jc w:val="both"/>
+        <w:rPr>
+          <w:color w:val="000000" w:themeColor="text1"/>
+          <w:shd w:val="clear" w:color="auto" w:fill="FFFFFF"/>
+        </w:rPr>
+      </w:pPr>
+    </w:p>
+    <w:p>
+      <w:pPr>
+        <w:jc w:val="both"/>
+        <w:rPr>
+          <w:color w:val="000000" w:themeColor="text1"/>
+        </w:rPr>
+      </w:pPr>
+      <w:r>
+        <w:rPr>
+          <w:color w:val="000000" w:themeColor="text1"/>
+        </w:rPr>
+        <w:t>- Thank you for the comment on Eq. (28). We modified the text as follows:</w:t>
+      </w:r>
+    </w:p>
+    <w:p>
+      <w:pPr>
+        <w:jc w:val="both"/>
+        <w:rPr>
+          <w:color w:val="000000" w:themeColor="text1"/>
+        </w:rPr>
+      </w:pPr>
+    </w:p>
+    <w:p>
+      <w:pPr>
+        <w:jc w:val="both"/>
+        <w:rPr>
+          <w:color w:val="000000" w:themeColor="text1"/>
+        </w:rPr>
+      </w:pPr>
+      <w:commentRangeStart w:id="2"/>
+      <w:r>
+        <w:rPr>
+          <w:color w:val="000000" w:themeColor="text1"/>
+        </w:rPr>
+        <w:t xml:space="preserve">“We then conclude that the integral of the computed normal traction </w:t>
+      </w:r>
+      <w:r>
+        <w:rPr>
+          <w:color w:val="000000" w:themeColor="text1"/>
+        </w:rPr>
+        <w:t>is</w:t>
+      </w:r>
+      <w:r>
+        <w:rPr>
+          <w:color w:val="000000" w:themeColor="text1"/>
+        </w:rPr>
+        <w:t xml:space="preserve"> in equilibrium with the</w:t>
+      </w:r>
+    </w:p>
+    <w:p>
+      <w:pPr>
+        <w:jc w:val="both"/>
+        <w:rPr>
+          <w:color w:val="000000" w:themeColor="text1"/>
+        </w:rPr>
+      </w:pPr>
+      <w:r>
+        <w:rPr>
+          <w:color w:val="000000" w:themeColor="text1"/>
+        </w:rPr>
+        <w:t>integral of the body forces b, both in value and moment.”</w:t>
+      </w:r>
+      <w:commentRangeEnd w:id="2"/>
+      <w:r>
+        <w:rPr>
+          <w:rStyle w:val="CommentReference"/>
+        </w:rPr>
+        <w:commentReference w:id="2"/>
+      </w:r>
+    </w:p>
+    <w:p>
+      <w:pPr>
+        <w:jc w:val="both"/>
+        <w:rPr>
+          <w:color w:val="000000" w:themeColor="text1"/>
+          <w:shd w:val="clear" w:color="auto" w:fill="FFFFFF"/>
+        </w:rPr>
+      </w:pPr>
+    </w:p>
+    <w:p>
+      <w:pPr>
+        <w:jc w:val="both"/>
+        <w:rPr>
+          <w:color w:val="000000" w:themeColor="text1"/>
+          <w:u w:val="single"/>
+        </w:rPr>
+      </w:pPr>
+      <w:r>
+        <w:rPr>
+          <w:color w:val="000000" w:themeColor="text1"/>
+        </w:rPr>
+        <w:t xml:space="preserve">- </w:t>
+      </w:r>
+      <w:r>
+        <w:rPr>
+          <w:color w:val="000000" w:themeColor="text1"/>
+        </w:rPr>
+        <w:t>The proposed method is based on a primal hybridized formulation. The stresses within each element are computed using the constitutive relation between stress and strain. Therefore, in practical terms, the method is indeed capable of computing a symmetric stress tensor per element. However, these stresses do not belong to the H(div) space of symmetric tensor functions.</w:t>
+      </w:r>
+      <w:r>
+        <w:rPr>
+          <w:color w:val="000000" w:themeColor="text1"/>
+        </w:rPr>
         <w:t xml:space="preserve"> </w:t>
       </w:r>
       <w:r>
         <w:rPr>
           <w:color w:val="000000" w:themeColor="text1"/>
-          <w:shd w:val="clear" w:color="auto" w:fill="FFFFFF"/>
-        </w:rPr>
-        <w:t>Therefore, it is not entirely clear to us whether there is a uniquely correct way to define this space</w:t>
-      </w:r>
-      <w:r>
-        <w:rPr>
-          <w:color w:val="000000" w:themeColor="text1"/>
-          <w:shd w:val="clear" w:color="auto" w:fill="FFFFFF"/>
-        </w:rPr>
-        <w:t>.</w:t>
-      </w:r>
+        </w:rPr>
+        <w:t>To achieve this, one would need to add an extra step involving the solution of a local Neumann problem using a mixed formulation with symmetric tensor functions for the stresses, where the imposed tractions are those given in Eq. (28).</w:t>
+      </w:r>
+    </w:p>
+    <w:p>
+      <w:pPr>
+        <w:jc w:val="both"/>
+      </w:pPr>
     </w:p>
     <w:p>
       <w:pPr>
@@ -1775,158 +1868,121 @@
           <w:lang w:val="en-GB"/>
         </w:rPr>
       </w:pPr>
-    </w:p>
-    <w:p>
-      <w:pPr>
-        <w:jc w:val="both"/>
+      <w:r>
+        <w:rPr>
+          <w:color w:val="000000" w:themeColor="text1"/>
+          <w:shd w:val="clear" w:color="auto" w:fill="FFFFFF"/>
+        </w:rPr>
+        <w:t xml:space="preserve">- </w:t>
+      </w:r>
+      <w:r>
         <w:rPr>
           <w:color w:val="000000" w:themeColor="text1"/>
           <w:shd w:val="clear" w:color="auto" w:fill="FFFFFF"/>
           <w:lang w:val="en-GB"/>
         </w:rPr>
-      </w:pPr>
-      <w:r>
+        <w:t>The purpose of the double hybridization is to obtain a positive semi-definite element stiffness matrix with a single constraint related to incompressibility. In the case of compressible elasticity, this constraint equation can be statically condensed, resulting in a positive semi-definite matrix. These arguments are discussed in the last paragraph of Section 5.4, which is highlighted in green in the revised manuscript.</w:t>
+      </w:r>
+    </w:p>
+    <w:p>
+      <w:pPr>
+        <w:jc w:val="both"/>
         <w:rPr>
           <w:color w:val="000000" w:themeColor="text1"/>
           <w:shd w:val="clear" w:color="auto" w:fill="FFFFFF"/>
           <w:lang w:val="en-GB"/>
         </w:rPr>
-        <w:t>Moreover, we emphasize that in our scheme the stress field is not being approximated. For this reason, we chose to maintain generality and define the tractions in the same way as done in the first two references.</w:t>
-      </w:r>
-    </w:p>
-    <w:p>
-      <w:pPr>
-        <w:jc w:val="both"/>
-        <w:rPr>
-          <w:color w:val="000000" w:themeColor="text1"/>
-          <w:shd w:val="clear" w:color="auto" w:fill="FFFFFF"/>
-        </w:rPr>
-      </w:pPr>
-    </w:p>
-    <w:p>
-      <w:pPr>
-        <w:jc w:val="both"/>
-        <w:rPr>
-          <w:rFonts w:eastAsia="Times New Roman" w:cstheme="minorHAnsi"/>
-          <w:color w:val="0070C0"/>
-          <w:shd w:val="clear" w:color="auto" w:fill="FFFFFF"/>
-        </w:rPr>
-      </w:pPr>
-      <w:r>
-        <w:rPr>
-          <w:rFonts w:eastAsia="Times New Roman" w:cstheme="minorHAnsi"/>
-          <w:color w:val="0070C0"/>
-          <w:shd w:val="clear" w:color="auto" w:fill="FFFFFF"/>
-        </w:rPr>
-        <w:t>5-Semi-hybrid-mixed formulation</w:t>
-      </w:r>
-    </w:p>
-    <w:p>
-      <w:pPr>
-        <w:jc w:val="both"/>
-        <w:rPr>
-          <w:rFonts w:eastAsia="Times New Roman" w:cstheme="minorHAnsi"/>
-          <w:color w:val="0070C0"/>
-          <w:shd w:val="clear" w:color="auto" w:fill="FFFFFF"/>
-        </w:rPr>
-      </w:pPr>
-      <w:r>
-        <w:rPr>
-          <w:rFonts w:eastAsia="Times New Roman" w:cstheme="minorHAnsi"/>
-          <w:color w:val="0070C0"/>
-          <w:shd w:val="clear" w:color="auto" w:fill="FFFFFF"/>
-        </w:rPr>
-        <w:t>-(28) is a particular equilibrium relation, only the resultant. A comment is needed</w:t>
-      </w:r>
-    </w:p>
-    <w:p>
-      <w:pPr>
-        <w:jc w:val="both"/>
-        <w:rPr>
-          <w:rFonts w:eastAsia="Times New Roman" w:cstheme="minorHAnsi"/>
-          <w:color w:val="0070C0"/>
-          <w:shd w:val="clear" w:color="auto" w:fill="FFFFFF"/>
-        </w:rPr>
-      </w:pPr>
-      <w:r>
-        <w:rPr>
-          <w:rFonts w:eastAsia="Times New Roman" w:cstheme="minorHAnsi"/>
-          <w:color w:val="0070C0"/>
-          <w:shd w:val="clear" w:color="auto" w:fill="FFFFFF"/>
-        </w:rPr>
-        <w:t xml:space="preserve">-It is not clear whether the proposed method </w:t>
-      </w:r>
-      <w:proofErr w:type="gramStart"/>
-      <w:r>
-        <w:rPr>
-          <w:rFonts w:eastAsia="Times New Roman" w:cstheme="minorHAnsi"/>
-          <w:color w:val="0070C0"/>
-          <w:shd w:val="clear" w:color="auto" w:fill="FFFFFF"/>
-        </w:rPr>
-        <w:t>is capable of calculating</w:t>
-      </w:r>
-      <w:proofErr w:type="gramEnd"/>
-      <w:r>
-        <w:rPr>
-          <w:rFonts w:eastAsia="Times New Roman" w:cstheme="minorHAnsi"/>
-          <w:color w:val="0070C0"/>
-          <w:shd w:val="clear" w:color="auto" w:fill="FFFFFF"/>
-        </w:rPr>
-        <w:t xml:space="preserve"> </w:t>
-      </w:r>
-      <w:proofErr w:type="gramStart"/>
-      <w:r>
-        <w:rPr>
-          <w:rFonts w:eastAsia="Times New Roman" w:cstheme="minorHAnsi"/>
-          <w:color w:val="0070C0"/>
-          <w:shd w:val="clear" w:color="auto" w:fill="FFFFFF"/>
-        </w:rPr>
-        <w:t>a symmetrical</w:t>
-      </w:r>
-      <w:proofErr w:type="gramEnd"/>
-      <w:r>
-        <w:rPr>
-          <w:rFonts w:eastAsia="Times New Roman" w:cstheme="minorHAnsi"/>
-          <w:color w:val="0070C0"/>
-          <w:shd w:val="clear" w:color="auto" w:fill="FFFFFF"/>
-        </w:rPr>
-        <w:t xml:space="preserve"> stress per element.</w:t>
-      </w:r>
-    </w:p>
-    <w:p>
-      <w:pPr>
-        <w:jc w:val="both"/>
-        <w:rPr>
-          <w:rFonts w:eastAsia="Times New Roman" w:cstheme="minorHAnsi"/>
-          <w:color w:val="0070C0"/>
-          <w:shd w:val="clear" w:color="auto" w:fill="FFFFFF"/>
-        </w:rPr>
-      </w:pPr>
-      <w:r>
-        <w:rPr>
-          <w:rFonts w:eastAsia="Times New Roman" w:cstheme="minorHAnsi"/>
-          <w:color w:val="0070C0"/>
-          <w:shd w:val="clear" w:color="auto" w:fill="FFFFFF"/>
-        </w:rPr>
-        <w:t xml:space="preserve">-The interest of the second hybridization of tangential </w:t>
-      </w:r>
-      <w:proofErr w:type="gramStart"/>
-      <w:r>
-        <w:rPr>
-          <w:rFonts w:eastAsia="Times New Roman" w:cstheme="minorHAnsi"/>
-          <w:color w:val="0070C0"/>
-          <w:shd w:val="clear" w:color="auto" w:fill="FFFFFF"/>
-        </w:rPr>
-        <w:t>stresses</w:t>
-      </w:r>
-      <w:proofErr w:type="gramEnd"/>
-      <w:r>
-        <w:rPr>
-          <w:rFonts w:eastAsia="Times New Roman" w:cstheme="minorHAnsi"/>
-          <w:color w:val="0070C0"/>
-          <w:shd w:val="clear" w:color="auto" w:fill="FFFFFF"/>
-        </w:rPr>
-        <w:t xml:space="preserve"> is not clear. A more detailed comment is needed</w:t>
+      </w:pPr>
+    </w:p>
+    <w:p>
+      <w:pPr>
+        <w:jc w:val="both"/>
+        <w:rPr>
+          <w:color w:val="000000" w:themeColor="text1"/>
+          <w:shd w:val="clear" w:color="auto" w:fill="FFFFFF"/>
+          <w:lang w:val="en-GB"/>
+        </w:rPr>
+      </w:pPr>
+      <w:r>
+        <w:rPr>
+          <w:color w:val="000000" w:themeColor="text1"/>
+          <w:shd w:val="clear" w:color="auto" w:fill="FFFFFF"/>
+          <w:lang w:val="en-GB"/>
+        </w:rPr>
+        <w:t>This approach was motivated by numerical issues associated with the matrix structure arising from the semi-hybrid formulation, as detailed in the first two paragraphs of Section 5.2, also highlighted in green in the revised manuscript.</w:t>
+      </w:r>
+    </w:p>
+    <w:p>
+      <w:pPr>
+        <w:jc w:val="both"/>
+        <w:rPr>
+          <w:color w:val="000000" w:themeColor="text1"/>
+          <w:shd w:val="clear" w:color="auto" w:fill="FFFFFF"/>
+        </w:rPr>
+      </w:pPr>
+    </w:p>
+    <w:p>
+      <w:pPr>
+        <w:jc w:val="both"/>
+        <w:rPr>
+          <w:rFonts w:eastAsia="Times New Roman" w:cstheme="minorHAnsi"/>
+          <w:color w:val="0070C0"/>
+          <w:shd w:val="clear" w:color="auto" w:fill="FFFFFF"/>
+        </w:rPr>
+      </w:pPr>
+      <w:r>
+        <w:rPr>
+          <w:rFonts w:eastAsia="Times New Roman" w:cstheme="minorHAnsi"/>
+          <w:color w:val="0070C0"/>
+          <w:shd w:val="clear" w:color="auto" w:fill="FFFFFF"/>
+        </w:rPr>
+        <w:t>6-Uniform stretch of a non-homogeneous solid</w:t>
+      </w:r>
+    </w:p>
+    <w:p>
+      <w:pPr>
+        <w:jc w:val="both"/>
+        <w:rPr>
+          <w:rFonts w:eastAsia="Times New Roman" w:cstheme="minorHAnsi"/>
+          <w:color w:val="0070C0"/>
+          <w:shd w:val="clear" w:color="auto" w:fill="FFFFFF"/>
+        </w:rPr>
+      </w:pPr>
+    </w:p>
+    <w:p>
+      <w:pPr>
+        <w:jc w:val="both"/>
+        <w:rPr>
+          <w:rFonts w:eastAsia="Times New Roman" w:cstheme="minorHAnsi"/>
+          <w:color w:val="0070C0"/>
+          <w:shd w:val="clear" w:color="auto" w:fill="FFFFFF"/>
+        </w:rPr>
+      </w:pPr>
+      <w:r>
+        <w:rPr>
+          <w:rFonts w:eastAsia="Times New Roman" w:cstheme="minorHAnsi"/>
+          <w:color w:val="0070C0"/>
+          <w:shd w:val="clear" w:color="auto" w:fill="FFFFFF"/>
+        </w:rPr>
+        <w:t>I don't share completely the authors' comments: it's obvious with two elements that the very classical formulations, in particular those implemented in industrial software, give the exact solution (k=1 for the displacement and k=0 for the pressure, per element). This should be true for all formulations.</w:t>
+      </w:r>
+    </w:p>
+    <w:p>
+      <w:pPr>
+        <w:jc w:val="both"/>
+        <w:rPr>
+          <w:rFonts w:eastAsia="Times New Roman" w:cstheme="minorHAnsi"/>
+          <w:color w:val="0070C0"/>
+          <w:shd w:val="clear" w:color="auto" w:fill="FFFFFF"/>
+        </w:rPr>
+      </w:pPr>
+      <w:r>
+        <w:rPr>
+          <w:rFonts w:eastAsia="Times New Roman" w:cstheme="minorHAnsi"/>
+          <w:color w:val="0070C0"/>
+          <w:shd w:val="clear" w:color="auto" w:fill="FFFFFF"/>
+        </w:rPr>
+        <w:t>It's obvious that Taylor-Hood elements don't work because of their abnormal regularity for pressure for non-homogeneous solids.</w:t>
       </w:r>
     </w:p>
     <w:p>
@@ -1970,9 +2026,102 @@
         <w:jc w:val="both"/>
         <w:rPr>
           <w:color w:val="000000" w:themeColor="text1"/>
-          <w:shd w:val="clear" w:color="auto" w:fill="FFFFFF"/>
-        </w:rPr>
-      </w:pPr>
+        </w:rPr>
+      </w:pPr>
+      <w:r>
+        <w:rPr>
+          <w:color w:val="000000" w:themeColor="text1"/>
+        </w:rPr>
+        <w:t>We agree with the reviewer. On the other hand, the bad performance of Taylor Hood approximations for heterogeneous materials is rarely emphasized in the literature.</w:t>
+      </w:r>
+    </w:p>
+    <w:p>
+      <w:pPr>
+        <w:jc w:val="both"/>
+        <w:rPr>
+          <w:color w:val="000000" w:themeColor="text1"/>
+          <w:shd w:val="clear" w:color="auto" w:fill="FFFFFF"/>
+        </w:rPr>
+      </w:pPr>
+    </w:p>
+    <w:p>
+      <w:pPr>
+        <w:jc w:val="both"/>
+        <w:rPr>
+          <w:rFonts w:eastAsia="Times New Roman" w:cstheme="minorHAnsi"/>
+          <w:color w:val="0070C0"/>
+          <w:shd w:val="clear" w:color="auto" w:fill="FFFFFF"/>
+        </w:rPr>
+      </w:pPr>
+      <w:r>
+        <w:rPr>
+          <w:rFonts w:eastAsia="Times New Roman" w:cstheme="minorHAnsi"/>
+          <w:color w:val="0070C0"/>
+          <w:shd w:val="clear" w:color="auto" w:fill="FFFFFF"/>
+        </w:rPr>
+        <w:t>7-Extension</w:t>
+      </w:r>
+    </w:p>
+    <w:p>
+      <w:pPr>
+        <w:jc w:val="both"/>
+        <w:rPr>
+          <w:rFonts w:eastAsia="Times New Roman" w:cstheme="minorHAnsi"/>
+          <w:color w:val="0070C0"/>
+          <w:shd w:val="clear" w:color="auto" w:fill="FFFFFF"/>
+        </w:rPr>
+      </w:pPr>
+    </w:p>
+    <w:p>
+      <w:pPr>
+        <w:jc w:val="both"/>
+        <w:rPr>
+          <w:color w:val="000000" w:themeColor="text1"/>
+          <w:shd w:val="clear" w:color="auto" w:fill="FFFFFF"/>
+        </w:rPr>
+      </w:pPr>
+      <w:r>
+        <w:rPr>
+          <w:rFonts w:eastAsia="Times New Roman" w:cstheme="minorHAnsi"/>
+          <w:color w:val="0070C0"/>
+          <w:shd w:val="clear" w:color="auto" w:fill="FFFFFF"/>
+        </w:rPr>
+        <w:t>Is it easy to extend the proposed formulation to large-displacement elastic problems?</w:t>
+      </w:r>
+    </w:p>
+    <w:p>
+      <w:pPr>
+        <w:jc w:val="both"/>
+        <w:rPr>
+          <w:color w:val="000000" w:themeColor="text1"/>
+          <w:shd w:val="clear" w:color="auto" w:fill="FFFFFF"/>
+        </w:rPr>
+      </w:pPr>
+    </w:p>
+    <w:p>
+      <w:pPr>
+        <w:jc w:val="both"/>
+        <w:rPr>
+          <w:color w:val="000000" w:themeColor="text1"/>
+          <w:shd w:val="clear" w:color="auto" w:fill="FFFFFF"/>
+        </w:rPr>
+      </w:pPr>
+      <w:r>
+        <w:rPr>
+          <w:b/>
+          <w:color w:val="000000" w:themeColor="text1"/>
+          <w:u w:val="single"/>
+          <w:shd w:val="clear" w:color="auto" w:fill="FFFFFF"/>
+        </w:rPr>
+        <w:t>Reply</w:t>
+      </w:r>
+      <w:r>
+        <w:rPr>
+          <w:color w:val="000000" w:themeColor="text1"/>
+          <w:shd w:val="clear" w:color="auto" w:fill="FFFFFF"/>
+        </w:rPr>
+        <w:t xml:space="preserve">: </w:t>
+      </w:r>
     </w:p>
     <w:p>
       <w:pPr>
@@ -1986,433 +2135,25 @@
           <w:color w:val="000000" w:themeColor="text1"/>
         </w:rPr>
         <w:lastRenderedPageBreak/>
-        <w:t>- Thank you for the comment on the Eq. (28). We modified the text as follows:</w:t>
-      </w:r>
-    </w:p>
-    <w:p>
-      <w:pPr>
-        <w:jc w:val="both"/>
-        <w:rPr>
-          <w:color w:val="000000" w:themeColor="text1"/>
-        </w:rPr>
-      </w:pPr>
-    </w:p>
-    <w:p>
-      <w:pPr>
-        <w:jc w:val="both"/>
-        <w:rPr>
-          <w:color w:val="000000" w:themeColor="text1"/>
-        </w:rPr>
-      </w:pPr>
-      <w:r>
-        <w:rPr>
-          <w:color w:val="000000" w:themeColor="text1"/>
-        </w:rPr>
-        <w:t xml:space="preserve">“We then conclude that the integral of the computed normal traction </w:t>
-      </w:r>
-      <w:r>
-        <w:rPr>
-          <w:color w:val="000000" w:themeColor="text1"/>
-        </w:rPr>
-        <w:t>is</w:t>
-      </w:r>
-      <w:r>
-        <w:rPr>
-          <w:color w:val="000000" w:themeColor="text1"/>
-        </w:rPr>
-        <w:t xml:space="preserve"> in equilibrium with the</w:t>
-      </w:r>
-    </w:p>
-    <w:p>
-      <w:pPr>
-        <w:jc w:val="both"/>
-        <w:rPr>
-          <w:color w:val="000000" w:themeColor="text1"/>
-        </w:rPr>
-      </w:pPr>
-      <w:r>
-        <w:rPr>
-          <w:color w:val="000000" w:themeColor="text1"/>
-        </w:rPr>
-        <w:t>integral of the body forces b, both in value and moment.”</w:t>
-      </w:r>
-    </w:p>
-    <w:p>
-      <w:pPr>
-        <w:jc w:val="both"/>
-        <w:rPr>
-          <w:color w:val="000000" w:themeColor="text1"/>
-          <w:shd w:val="clear" w:color="auto" w:fill="FFFFFF"/>
-        </w:rPr>
-      </w:pPr>
-    </w:p>
-    <w:p>
-      <w:pPr>
-        <w:jc w:val="both"/>
-        <w:rPr>
-          <w:color w:val="000000" w:themeColor="text1"/>
-          <w:u w:val="single"/>
-        </w:rPr>
-      </w:pPr>
-      <w:r>
-        <w:rPr>
-          <w:color w:val="000000" w:themeColor="text1"/>
-        </w:rPr>
-        <w:t xml:space="preserve">- </w:t>
-      </w:r>
-      <w:r>
-        <w:rPr>
-          <w:color w:val="000000" w:themeColor="text1"/>
-        </w:rPr>
-        <w:t>The proposed method is based on a primal hybridized formulation. The stresses within each element are computed using the constitutive relation between stress and strain. Therefore, in practical terms, the method is indeed capable of computing a symmetric stress tensor per element. However, these stresses do not belong to the H(div) space of symmetric tensor functions.</w:t>
-      </w:r>
-      <w:r>
-        <w:rPr>
-          <w:color w:val="000000" w:themeColor="text1"/>
-        </w:rPr>
-        <w:t xml:space="preserve"> </w:t>
-      </w:r>
-      <w:r>
-        <w:rPr>
-          <w:color w:val="000000" w:themeColor="text1"/>
-        </w:rPr>
-        <w:t>To achieve this, one would need to add an extra step involving the solution of a local Neumann problem using a mixed formulation with symmetric tensor functions for the stresses, where the imposed tractions are those given in Eq. (28).</w:t>
-      </w:r>
-    </w:p>
-    <w:p>
-      <w:pPr>
-        <w:jc w:val="both"/>
-      </w:pPr>
-    </w:p>
-    <w:p>
-      <w:pPr>
-        <w:jc w:val="both"/>
-        <w:rPr>
-          <w:color w:val="000000" w:themeColor="text1"/>
-          <w:shd w:val="clear" w:color="auto" w:fill="FFFFFF"/>
-          <w:lang w:val="en-GB"/>
-        </w:rPr>
-      </w:pPr>
-      <w:r>
-        <w:rPr>
-          <w:color w:val="000000" w:themeColor="text1"/>
-          <w:shd w:val="clear" w:color="auto" w:fill="FFFFFF"/>
-        </w:rPr>
-        <w:t xml:space="preserve">- </w:t>
-      </w:r>
-      <w:r>
-        <w:rPr>
-          <w:color w:val="000000" w:themeColor="text1"/>
-          <w:shd w:val="clear" w:color="auto" w:fill="FFFFFF"/>
-          <w:lang w:val="en-GB"/>
-        </w:rPr>
-        <w:t>The purpose of the double hybridization is to obtain a positive semi-definite element stiffness matrix with a single constraint related to incompressibility. In the case of compressible elasticity, this constraint equation can be statically condensed, resulting in a positive semi-definite matrix. These arguments are discussed in the last paragraph of Section 5.4, which is highlighted in green in the revised manuscript.</w:t>
-      </w:r>
-    </w:p>
-    <w:p>
-      <w:pPr>
-        <w:jc w:val="both"/>
-        <w:rPr>
-          <w:color w:val="000000" w:themeColor="text1"/>
-          <w:shd w:val="clear" w:color="auto" w:fill="FFFFFF"/>
-          <w:lang w:val="en-GB"/>
-        </w:rPr>
-      </w:pPr>
-    </w:p>
-    <w:p>
-      <w:pPr>
-        <w:jc w:val="both"/>
-        <w:rPr>
-          <w:color w:val="000000" w:themeColor="text1"/>
-          <w:shd w:val="clear" w:color="auto" w:fill="FFFFFF"/>
-          <w:lang w:val="en-GB"/>
-        </w:rPr>
-      </w:pPr>
-      <w:r>
-        <w:rPr>
-          <w:color w:val="000000" w:themeColor="text1"/>
-          <w:shd w:val="clear" w:color="auto" w:fill="FFFFFF"/>
-          <w:lang w:val="en-GB"/>
-        </w:rPr>
-        <w:t>This approach was motivated by numerical issues associated with the matrix structure arising from the semi-hybrid formulation, as detailed in the first two paragraphs of Section 5.2, also highlighted in green in the revised manuscript.</w:t>
-      </w:r>
-    </w:p>
-    <w:p>
-      <w:pPr>
-        <w:jc w:val="both"/>
-        <w:rPr>
-          <w:color w:val="000000" w:themeColor="text1"/>
-          <w:shd w:val="clear" w:color="auto" w:fill="FFFFFF"/>
-        </w:rPr>
-      </w:pPr>
-    </w:p>
-    <w:p>
-      <w:pPr>
-        <w:jc w:val="both"/>
-        <w:rPr>
-          <w:rFonts w:eastAsia="Times New Roman" w:cstheme="minorHAnsi"/>
-          <w:color w:val="0070C0"/>
-          <w:shd w:val="clear" w:color="auto" w:fill="FFFFFF"/>
-        </w:rPr>
-      </w:pPr>
-      <w:r>
-        <w:rPr>
-          <w:rFonts w:eastAsia="Times New Roman" w:cstheme="minorHAnsi"/>
-          <w:color w:val="0070C0"/>
-          <w:shd w:val="clear" w:color="auto" w:fill="FFFFFF"/>
-        </w:rPr>
-        <w:t>6-Uniform stretch of a non-homogeneous solid</w:t>
-      </w:r>
-    </w:p>
-    <w:p>
-      <w:pPr>
-        <w:jc w:val="both"/>
-        <w:rPr>
-          <w:rFonts w:eastAsia="Times New Roman" w:cstheme="minorHAnsi"/>
-          <w:color w:val="0070C0"/>
-          <w:shd w:val="clear" w:color="auto" w:fill="FFFFFF"/>
-        </w:rPr>
-      </w:pPr>
-    </w:p>
-    <w:p>
-      <w:pPr>
-        <w:jc w:val="both"/>
-        <w:rPr>
-          <w:rFonts w:eastAsia="Times New Roman" w:cstheme="minorHAnsi"/>
-          <w:color w:val="0070C0"/>
-          <w:shd w:val="clear" w:color="auto" w:fill="FFFFFF"/>
-        </w:rPr>
-      </w:pPr>
-      <w:r>
-        <w:rPr>
-          <w:rFonts w:eastAsia="Times New Roman" w:cstheme="minorHAnsi"/>
-          <w:color w:val="0070C0"/>
-          <w:shd w:val="clear" w:color="auto" w:fill="FFFFFF"/>
-        </w:rPr>
-        <w:t xml:space="preserve">I don't share completely the authors' comments: it's obvious with two elements that the very classical formulations, </w:t>
-      </w:r>
-      <w:proofErr w:type="gramStart"/>
-      <w:r>
-        <w:rPr>
-          <w:rFonts w:eastAsia="Times New Roman" w:cstheme="minorHAnsi"/>
-          <w:color w:val="0070C0"/>
-          <w:shd w:val="clear" w:color="auto" w:fill="FFFFFF"/>
-        </w:rPr>
-        <w:t>in particular</w:t>
-      </w:r>
-      <w:proofErr w:type="gramEnd"/>
-      <w:r>
-        <w:rPr>
-          <w:rFonts w:eastAsia="Times New Roman" w:cstheme="minorHAnsi"/>
-          <w:color w:val="0070C0"/>
-          <w:shd w:val="clear" w:color="auto" w:fill="FFFFFF"/>
-        </w:rPr>
-        <w:t xml:space="preserve"> those implemented in industrial software, give the exact solution (k=1 for the displacement and k=0 for the pressure, per element). This should be true for all formulations.</w:t>
-      </w:r>
-    </w:p>
-    <w:p>
-      <w:pPr>
-        <w:jc w:val="both"/>
-        <w:rPr>
-          <w:rFonts w:eastAsia="Times New Roman" w:cstheme="minorHAnsi"/>
-          <w:color w:val="0070C0"/>
-          <w:shd w:val="clear" w:color="auto" w:fill="FFFFFF"/>
-        </w:rPr>
-      </w:pPr>
-      <w:r>
-        <w:rPr>
-          <w:rFonts w:eastAsia="Times New Roman" w:cstheme="minorHAnsi"/>
-          <w:color w:val="0070C0"/>
-          <w:shd w:val="clear" w:color="auto" w:fill="FFFFFF"/>
-        </w:rPr>
-        <w:t>It's obvious that Taylor-Hood elements don't work because of their abnormal regularity for pressure for non-homogeneous solids.</w:t>
-      </w:r>
-    </w:p>
-    <w:p>
-      <w:pPr>
-        <w:jc w:val="both"/>
-        <w:rPr>
-          <w:b/>
-          <w:color w:val="000000" w:themeColor="text1"/>
-          <w:u w:val="single"/>
-          <w:shd w:val="clear" w:color="auto" w:fill="FFFFFF"/>
-        </w:rPr>
-      </w:pPr>
-    </w:p>
-    <w:p>
-      <w:pPr>
-        <w:jc w:val="both"/>
-        <w:rPr>
-          <w:color w:val="000000" w:themeColor="text1"/>
-          <w:shd w:val="clear" w:color="auto" w:fill="FFFFFF"/>
-        </w:rPr>
-      </w:pPr>
-      <w:r>
-        <w:rPr>
-          <w:b/>
-          <w:color w:val="000000" w:themeColor="text1"/>
-          <w:u w:val="single"/>
-          <w:shd w:val="clear" w:color="auto" w:fill="FFFFFF"/>
-        </w:rPr>
-        <w:t>Reply</w:t>
-      </w:r>
-      <w:r>
-        <w:rPr>
-          <w:color w:val="000000" w:themeColor="text1"/>
-          <w:shd w:val="clear" w:color="auto" w:fill="FFFFFF"/>
-        </w:rPr>
-        <w:t xml:space="preserve">: </w:t>
-      </w:r>
-    </w:p>
-    <w:p>
-      <w:pPr>
-        <w:jc w:val="both"/>
-        <w:rPr>
-          <w:color w:val="000000" w:themeColor="text1"/>
-        </w:rPr>
-      </w:pPr>
-      <w:r>
-        <w:rPr>
-          <w:color w:val="000000" w:themeColor="text1"/>
-        </w:rPr>
-        <w:t xml:space="preserve">We agree with the reviewer. On the other hand, the bad performance of Taylor Hood approximations for heterogeneous materials is rarely emphasized in </w:t>
-      </w:r>
-      <w:proofErr w:type="gramStart"/>
-      <w:r>
-        <w:rPr>
-          <w:color w:val="000000" w:themeColor="text1"/>
-        </w:rPr>
-        <w:t>the literature</w:t>
-      </w:r>
-      <w:proofErr w:type="gramEnd"/>
-      <w:r>
-        <w:rPr>
-          <w:color w:val="000000" w:themeColor="text1"/>
-        </w:rPr>
-        <w:t>.</w:t>
-      </w:r>
-    </w:p>
-    <w:p>
-      <w:pPr>
-        <w:jc w:val="both"/>
-        <w:rPr>
-          <w:color w:val="000000" w:themeColor="text1"/>
-          <w:shd w:val="clear" w:color="auto" w:fill="FFFFFF"/>
-        </w:rPr>
-      </w:pPr>
-    </w:p>
-    <w:p>
-      <w:pPr>
-        <w:jc w:val="both"/>
-        <w:rPr>
-          <w:rFonts w:eastAsia="Times New Roman" w:cstheme="minorHAnsi"/>
-          <w:color w:val="0070C0"/>
-          <w:shd w:val="clear" w:color="auto" w:fill="FFFFFF"/>
-        </w:rPr>
-      </w:pPr>
-      <w:r>
-        <w:rPr>
-          <w:rFonts w:eastAsia="Times New Roman" w:cstheme="minorHAnsi"/>
-          <w:color w:val="0070C0"/>
-          <w:shd w:val="clear" w:color="auto" w:fill="FFFFFF"/>
-        </w:rPr>
-        <w:t>7-Extension</w:t>
-      </w:r>
-    </w:p>
-    <w:p>
-      <w:pPr>
-        <w:jc w:val="both"/>
-        <w:rPr>
-          <w:rFonts w:eastAsia="Times New Roman" w:cstheme="minorHAnsi"/>
-          <w:color w:val="0070C0"/>
-          <w:shd w:val="clear" w:color="auto" w:fill="FFFFFF"/>
-        </w:rPr>
-      </w:pPr>
-    </w:p>
-    <w:p>
-      <w:pPr>
-        <w:jc w:val="both"/>
-        <w:rPr>
-          <w:color w:val="000000" w:themeColor="text1"/>
-          <w:shd w:val="clear" w:color="auto" w:fill="FFFFFF"/>
-        </w:rPr>
-      </w:pPr>
-      <w:r>
-        <w:rPr>
-          <w:rFonts w:eastAsia="Times New Roman" w:cstheme="minorHAnsi"/>
-          <w:color w:val="0070C0"/>
-          <w:shd w:val="clear" w:color="auto" w:fill="FFFFFF"/>
-        </w:rPr>
-        <w:t>Is it easy to extend the proposed formulation to large-displacement elastic problems?</w:t>
-      </w:r>
-    </w:p>
-    <w:p>
-      <w:pPr>
-        <w:jc w:val="both"/>
-        <w:rPr>
-          <w:color w:val="000000" w:themeColor="text1"/>
-          <w:shd w:val="clear" w:color="auto" w:fill="FFFFFF"/>
-        </w:rPr>
-      </w:pPr>
-    </w:p>
-    <w:p>
-      <w:pPr>
-        <w:jc w:val="both"/>
-        <w:rPr>
-          <w:color w:val="000000" w:themeColor="text1"/>
-          <w:shd w:val="clear" w:color="auto" w:fill="FFFFFF"/>
-        </w:rPr>
-      </w:pPr>
-      <w:r>
-        <w:rPr>
-          <w:b/>
-          <w:color w:val="000000" w:themeColor="text1"/>
-          <w:u w:val="single"/>
-          <w:shd w:val="clear" w:color="auto" w:fill="FFFFFF"/>
-        </w:rPr>
-        <w:t>Reply</w:t>
-      </w:r>
-      <w:r>
-        <w:rPr>
-          <w:color w:val="000000" w:themeColor="text1"/>
-          <w:shd w:val="clear" w:color="auto" w:fill="FFFFFF"/>
-        </w:rPr>
-        <w:t xml:space="preserve">: </w:t>
-      </w:r>
-    </w:p>
-    <w:p>
-      <w:pPr>
-        <w:jc w:val="both"/>
-        <w:rPr>
-          <w:color w:val="000000" w:themeColor="text1"/>
-        </w:rPr>
-      </w:pPr>
-      <w:r>
-        <w:rPr>
-          <w:color w:val="000000" w:themeColor="text1"/>
-        </w:rPr>
-        <w:t xml:space="preserve">We appreciate the reviewer’s question. Indeed, extending the proposed formulation to large-displacement problems is part of our </w:t>
-      </w:r>
-      <w:proofErr w:type="gramStart"/>
-      <w:r>
-        <w:rPr>
-          <w:color w:val="000000" w:themeColor="text1"/>
-        </w:rPr>
-        <w:t>future plans</w:t>
-      </w:r>
-      <w:proofErr w:type="gramEnd"/>
-      <w:r>
-        <w:rPr>
-          <w:color w:val="000000" w:themeColor="text1"/>
-        </w:rPr>
-        <w:t xml:space="preserve">. As the method is based on a primal formulation where stresses are not approximated within an element, we don’t expect there to be any </w:t>
-      </w:r>
-      <w:r>
-        <w:rPr>
-          <w:color w:val="000000" w:themeColor="text1"/>
-        </w:rPr>
-        <w:lastRenderedPageBreak/>
-        <w:t>restrictions to extend it to large displacement and/or large deformation problems. We believe it will be a matter of adjusting the kinematics, strain and stress measures. There is an insightful paper that tackles this problem, and it could be very useful for us in the future:</w:t>
+        <w:t>We appreciate the reviewer’s question. Indeed, extending the proposed formulation to large-displacement problems is part of our plans. As the method is based on a primal formulation where stresses are not approximated within an element, we don’t expect there to be any restrictions to extend it to large displacement and/or large deformation problems. We believe it will be a matter of adjusting the kinematics, strain</w:t>
+      </w:r>
+      <w:r>
+        <w:rPr>
+          <w:color w:val="000000" w:themeColor="text1"/>
+        </w:rPr>
+        <w:t>,</w:t>
+      </w:r>
+      <w:r>
+        <w:rPr>
+          <w:color w:val="000000" w:themeColor="text1"/>
+        </w:rPr>
+        <w:t xml:space="preserve"> and stress measures. </w:t>
+      </w:r>
+      <w:r>
+        <w:rPr>
+          <w:color w:val="000000" w:themeColor="text1"/>
+        </w:rPr>
+        <w:t>In this context, we have been studying the following reference, which directly addresses these challenges:</w:t>
       </w:r>
     </w:p>
     <w:p>
@@ -2510,9 +2251,9 @@
       </w:pPr>
     </w:p>
     <w:sectPr>
-      <w:footerReference w:type="even" r:id="rId7"/>
-      <w:footerReference w:type="default" r:id="rId8"/>
-      <w:footerReference w:type="first" r:id="rId9"/>
+      <w:footerReference w:type="even" r:id="rId11"/>
+      <w:footerReference w:type="default" r:id="rId12"/>
+      <w:footerReference w:type="first" r:id="rId13"/>
       <w:pgSz w:w="12240" w:h="15840"/>
       <w:pgMar w:top="1440" w:right="1440" w:bottom="1593" w:left="1440" w:header="0" w:footer="0" w:gutter="0"/>
       <w:pgNumType w:start="1"/>
@@ -2522,6 +2263,86 @@
     </w:sectPr>
   </w:body>
 </w:document>
+</file>
+
+<file path=word/comments.xml><?xml version="1.0" encoding="utf-8"?>
+<w:comments xmlns:wpc="http://schemas.microsoft.com/office/word/2010/wordprocessingCanvas" xmlns:cx="http://schemas.microsoft.com/office/drawing/2014/chartex" xmlns:cx1="http://schemas.microsoft.com/office/drawing/2015/9/8/chartex" xmlns:cx2="http://schemas.microsoft.com/office/drawing/2015/10/21/chartex" xmlns:cx3="http://schemas.microsoft.com/office/drawing/2016/5/9/chartex" xmlns:cx4="http://schemas.microsoft.com/office/drawing/2016/5/10/chartex" xmlns:cx5="http://schemas.microsoft.com/office/drawing/2016/5/11/chartex" xmlns:cx6="http://schemas.microsoft.com/office/drawing/2016/5/12/chartex" xmlns:cx7="http://schemas.microsoft.com/office/drawing/2016/5/13/chartex" xmlns:cx8="http://schemas.microsoft.com/office/drawing/2016/5/14/chartex" xmlns:mc="http://schemas.openxmlformats.org/markup-compatibility/2006" xmlns:aink="http://schemas.microsoft.com/office/drawing/2016/ink" xmlns:am3d="http://schemas.microsoft.com/office/drawing/2017/model3d" xmlns:o="urn:schemas-microsoft-com:office:office" xmlns:oel="http://schemas.microsoft.com/office/2019/extlst" xmlns:r="http://schemas.openxmlformats.org/officeDocument/2006/relationships" xmlns:m="http://schemas.openxmlformats.org/officeDocument/2006/math" xmlns:v="urn:schemas-microsoft-com:vml" xmlns:wp14="http://schemas.microsoft.com/office/word/2010/wordprocessingDrawing" xmlns:wp="http://schemas.openxmlformats.org/drawingml/2006/wordprocessingDrawing" xmlns:w10="urn:schemas-microsoft-com:office:word" xmlns:w="http://schemas.openxmlformats.org/wordprocessingml/2006/main" xmlns:w14="http://schemas.microsoft.com/office/word/2010/wordml" xmlns:w15="http://schemas.microsoft.com/office/word/2012/wordml" xmlns:w16cex="http://schemas.microsoft.com/office/word/2018/wordml/cex" xmlns:w16cid="http://schemas.microsoft.com/office/word/2016/wordml/cid" xmlns:w16="http://schemas.microsoft.com/office/word/2018/wordml" xmlns:w16du="http://schemas.microsoft.com/office/word/2023/wordml/word16du" xmlns:w16sdtdh="http://schemas.microsoft.com/office/word/2020/wordml/sdtdatahash" xmlns:w16sdtfl="http://schemas.microsoft.com/office/word/2024/wordml/sdtformatlock" xmlns:w16se="http://schemas.microsoft.com/office/word/2015/wordml/symex" xmlns:wpg="http://schemas.microsoft.com/office/word/2010/wordprocessingGroup" xmlns:wpi="http://schemas.microsoft.com/office/word/2010/wordprocessingInk" xmlns:wne="http://schemas.microsoft.com/office/word/2006/wordml" xmlns:wps="http://schemas.microsoft.com/office/word/2010/wordprocessingShape" mc:Ignorable="w14 w15 w16se w16cid w16 w16cex w16sdtdh w16sdtfl w16du wp14">
+  <w:comment w:id="0" w:author="Nathan Shauer" w:date="2025-07-09T17:57:00Z" w:initials="NS">
+    <w:p>
+      <w:r>
+        <w:rPr>
+          <w:rStyle w:val="CommentReference"/>
+        </w:rPr>
+        <w:annotationRef/>
+      </w:r>
+      <w:r>
+        <w:rPr>
+          <w:sz w:val="20"/>
+          <w:szCs w:val="20"/>
+        </w:rPr>
+        <w:t>Should this be red?</w:t>
+      </w:r>
+    </w:p>
+  </w:comment>
+  <w:comment w:id="1" w:author="Nathan Shauer" w:date="2025-07-09T17:57:00Z" w:initials="NS">
+    <w:p>
+      <w:r>
+        <w:rPr>
+          <w:rStyle w:val="CommentReference"/>
+        </w:rPr>
+        <w:annotationRef/>
+      </w:r>
+      <w:r>
+        <w:rPr>
+          <w:sz w:val="20"/>
+          <w:szCs w:val="20"/>
+        </w:rPr>
+        <w:t>Red?</w:t>
+      </w:r>
+    </w:p>
+  </w:comment>
+  <w:comment w:id="2" w:author="Nathan Shauer" w:date="2025-07-09T18:00:00Z" w:initials="NS">
+    <w:p>
+      <w:r>
+        <w:rPr>
+          <w:rStyle w:val="CommentReference"/>
+        </w:rPr>
+        <w:annotationRef/>
+      </w:r>
+      <w:r>
+        <w:rPr>
+          <w:sz w:val="20"/>
+          <w:szCs w:val="20"/>
+        </w:rPr>
+        <w:t>Red?</w:t>
+      </w:r>
+    </w:p>
+  </w:comment>
+</w:comments>
+</file>
+
+<file path=word/commentsExtended.xml><?xml version="1.0" encoding="utf-8"?>
+<w15:commentsEx xmlns:wpc="http://schemas.microsoft.com/office/word/2010/wordprocessingCanvas" xmlns:cx="http://schemas.microsoft.com/office/drawing/2014/chartex" xmlns:cx1="http://schemas.microsoft.com/office/drawing/2015/9/8/chartex" xmlns:cx2="http://schemas.microsoft.com/office/drawing/2015/10/21/chartex" xmlns:cx3="http://schemas.microsoft.com/office/drawing/2016/5/9/chartex" xmlns:cx4="http://schemas.microsoft.com/office/drawing/2016/5/10/chartex" xmlns:cx5="http://schemas.microsoft.com/office/drawing/2016/5/11/chartex" xmlns:cx6="http://schemas.microsoft.com/office/drawing/2016/5/12/chartex" xmlns:cx7="http://schemas.microsoft.com/office/drawing/2016/5/13/chartex" xmlns:cx8="http://schemas.microsoft.com/office/drawing/2016/5/14/chartex" xmlns:mc="http://schemas.openxmlformats.org/markup-compatibility/2006" xmlns:aink="http://schemas.microsoft.com/office/drawing/2016/ink" xmlns:am3d="http://schemas.microsoft.com/office/drawing/2017/model3d" xmlns:o="urn:schemas-microsoft-com:office:office" xmlns:oel="http://schemas.microsoft.com/office/2019/extlst" xmlns:r="http://schemas.openxmlformats.org/officeDocument/2006/relationships" xmlns:m="http://schemas.openxmlformats.org/officeDocument/2006/math" xmlns:v="urn:schemas-microsoft-com:vml" xmlns:wp14="http://schemas.microsoft.com/office/word/2010/wordprocessingDrawing" xmlns:wp="http://schemas.openxmlformats.org/drawingml/2006/wordprocessingDrawing" xmlns:w10="urn:schemas-microsoft-com:office:word" xmlns:w="http://schemas.openxmlformats.org/wordprocessingml/2006/main" xmlns:w14="http://schemas.microsoft.com/office/word/2010/wordml" xmlns:w15="http://schemas.microsoft.com/office/word/2012/wordml" xmlns:w16cex="http://schemas.microsoft.com/office/word/2018/wordml/cex" xmlns:w16cid="http://schemas.microsoft.com/office/word/2016/wordml/cid" xmlns:w16="http://schemas.microsoft.com/office/word/2018/wordml" xmlns:w16du="http://schemas.microsoft.com/office/word/2023/wordml/word16du" xmlns:w16sdtdh="http://schemas.microsoft.com/office/word/2020/wordml/sdtdatahash" xmlns:w16sdtfl="http://schemas.microsoft.com/office/word/2024/wordml/sdtformatlock" xmlns:w16se="http://schemas.microsoft.com/office/word/2015/wordml/symex" xmlns:wpg="http://schemas.microsoft.com/office/word/2010/wordprocessingGroup" xmlns:wpi="http://schemas.microsoft.com/office/word/2010/wordprocessingInk" xmlns:wne="http://schemas.microsoft.com/office/word/2006/wordml" xmlns:wps="http://schemas.microsoft.com/office/word/2010/wordprocessingShape" mc:Ignorable="w14 w15 w16se w16cid w16 w16cex w16sdtdh w16sdtfl w16du wp14">
+  <w15:commentEx w15:paraId="5775D3FD" w15:done="0"/>
+  <w15:commentEx w15:paraId="2589B3A5" w15:done="0"/>
+  <w15:commentEx w15:paraId="0CB106D0" w15:done="0"/>
+</w15:commentsEx>
+</file>
+
+<file path=word/commentsExtensible.xml><?xml version="1.0" encoding="utf-8"?>
+<w16cex:commentsExtensible xmlns:wpc="http://schemas.microsoft.com/office/word/2010/wordprocessingCanvas" xmlns:cx="http://schemas.microsoft.com/office/drawing/2014/chartex" xmlns:cx1="http://schemas.microsoft.com/office/drawing/2015/9/8/chartex" xmlns:cx2="http://schemas.microsoft.com/office/drawing/2015/10/21/chartex" xmlns:cx3="http://schemas.microsoft.com/office/drawing/2016/5/9/chartex" xmlns:cx4="http://schemas.microsoft.com/office/drawing/2016/5/10/chartex" xmlns:cx5="http://schemas.microsoft.com/office/drawing/2016/5/11/chartex" xmlns:cx6="http://schemas.microsoft.com/office/drawing/2016/5/12/chartex" xmlns:cx7="http://schemas.microsoft.com/office/drawing/2016/5/13/chartex" xmlns:cx8="http://schemas.microsoft.com/office/drawing/2016/5/14/chartex" xmlns:cr="http://schemas.microsoft.com/office/comments/2020/reactions" xmlns:mc="http://schemas.openxmlformats.org/markup-compatibility/2006" xmlns:aink="http://schemas.microsoft.com/office/drawing/2016/ink" xmlns:am3d="http://schemas.microsoft.com/office/drawing/2017/model3d" xmlns:o="urn:schemas-microsoft-com:office:office" xmlns:oel="http://schemas.microsoft.com/office/2019/extlst" xmlns:r="http://schemas.openxmlformats.org/officeDocument/2006/relationships" xmlns:m="http://schemas.openxmlformats.org/officeDocument/2006/math" xmlns:v="urn:schemas-microsoft-com:vml" xmlns:wp14="http://schemas.microsoft.com/office/word/2010/wordprocessingDrawing" xmlns:wp="http://schemas.openxmlformats.org/drawingml/2006/wordprocessingDrawing" xmlns:w10="urn:schemas-microsoft-com:office:word" xmlns:w="http://schemas.openxmlformats.org/wordprocessingml/2006/main" xmlns:w14="http://schemas.microsoft.com/office/word/2010/wordml" xmlns:w15="http://schemas.microsoft.com/office/word/2012/wordml" xmlns:w16cex="http://schemas.microsoft.com/office/word/2018/wordml/cex" xmlns:w16cid="http://schemas.microsoft.com/office/word/2016/wordml/cid" xmlns:w16="http://schemas.microsoft.com/office/word/2018/wordml" xmlns:w16du="http://schemas.microsoft.com/office/word/2023/wordml/word16du" xmlns:w16sdtdh="http://schemas.microsoft.com/office/word/2020/wordml/sdtdatahash" xmlns:w16sdtfl="http://schemas.microsoft.com/office/word/2024/wordml/sdtformatlock" xmlns:w16se="http://schemas.microsoft.com/office/word/2015/wordml/symex" xmlns:wpg="http://schemas.microsoft.com/office/word/2010/wordprocessingGroup" xmlns:wpi="http://schemas.microsoft.com/office/word/2010/wordprocessingInk" xmlns:wne="http://schemas.microsoft.com/office/word/2006/wordml" xmlns:wps="http://schemas.microsoft.com/office/word/2010/wordprocessingShape" mc:Ignorable="w14 w15 w16se w16cid w16 w16cex w16sdtdh w16sdtfl cr w16du wp14">
+  <w16cex:commentExtensible w16cex:durableId="4BA5E7E2" w16cex:dateUtc="2025-07-09T20:57:00Z"/>
+  <w16cex:commentExtensible w16cex:durableId="305904A1" w16cex:dateUtc="2025-07-09T20:57:00Z"/>
+  <w16cex:commentExtensible w16cex:durableId="6424EF35" w16cex:dateUtc="2025-07-09T21:00:00Z"/>
+</w16cex:commentsExtensible>
+</file>
+
+<file path=word/commentsIds.xml><?xml version="1.0" encoding="utf-8"?>
+<w16cid:commentsIds xmlns:wpc="http://schemas.microsoft.com/office/word/2010/wordprocessingCanvas" xmlns:cx="http://schemas.microsoft.com/office/drawing/2014/chartex" xmlns:cx1="http://schemas.microsoft.com/office/drawing/2015/9/8/chartex" xmlns:cx2="http://schemas.microsoft.com/office/drawing/2015/10/21/chartex" xmlns:cx3="http://schemas.microsoft.com/office/drawing/2016/5/9/chartex" xmlns:cx4="http://schemas.microsoft.com/office/drawing/2016/5/10/chartex" xmlns:cx5="http://schemas.microsoft.com/office/drawing/2016/5/11/chartex" xmlns:cx6="http://schemas.microsoft.com/office/drawing/2016/5/12/chartex" xmlns:cx7="http://schemas.microsoft.com/office/drawing/2016/5/13/chartex" xmlns:cx8="http://schemas.microsoft.com/office/drawing/2016/5/14/chartex" xmlns:mc="http://schemas.openxmlformats.org/markup-compatibility/2006" xmlns:aink="http://schemas.microsoft.com/office/drawing/2016/ink" xmlns:am3d="http://schemas.microsoft.com/office/drawing/2017/model3d" xmlns:o="urn:schemas-microsoft-com:office:office" xmlns:oel="http://schemas.microsoft.com/office/2019/extlst" xmlns:r="http://schemas.openxmlformats.org/officeDocument/2006/relationships" xmlns:m="http://schemas.openxmlformats.org/officeDocument/2006/math" xmlns:v="urn:schemas-microsoft-com:vml" xmlns:wp14="http://schemas.microsoft.com/office/word/2010/wordprocessingDrawing" xmlns:wp="http://schemas.openxmlformats.org/drawingml/2006/wordprocessingDrawing" xmlns:w10="urn:schemas-microsoft-com:office:word" xmlns:w="http://schemas.openxmlformats.org/wordprocessingml/2006/main" xmlns:w14="http://schemas.microsoft.com/office/word/2010/wordml" xmlns:w15="http://schemas.microsoft.com/office/word/2012/wordml" xmlns:w16cex="http://schemas.microsoft.com/office/word/2018/wordml/cex" xmlns:w16cid="http://schemas.microsoft.com/office/word/2016/wordml/cid" xmlns:w16="http://schemas.microsoft.com/office/word/2018/wordml" xmlns:w16du="http://schemas.microsoft.com/office/word/2023/wordml/word16du" xmlns:w16sdtdh="http://schemas.microsoft.com/office/word/2020/wordml/sdtdatahash" xmlns:w16sdtfl="http://schemas.microsoft.com/office/word/2024/wordml/sdtformatlock" xmlns:w16se="http://schemas.microsoft.com/office/word/2015/wordml/symex" xmlns:wpg="http://schemas.microsoft.com/office/word/2010/wordprocessingGroup" xmlns:wpi="http://schemas.microsoft.com/office/word/2010/wordprocessingInk" xmlns:wne="http://schemas.microsoft.com/office/word/2006/wordml" xmlns:wps="http://schemas.microsoft.com/office/word/2010/wordprocessingShape" mc:Ignorable="w14 w15 w16se w16cid w16 w16cex w16sdtdh w16sdtfl w16du wp14">
+  <w16cid:commentId w16cid:paraId="5775D3FD" w16cid:durableId="4BA5E7E2"/>
+  <w16cid:commentId w16cid:paraId="2589B3A5" w16cid:durableId="305904A1"/>
+  <w16cid:commentId w16cid:paraId="0CB106D0" w16cid:durableId="6424EF35"/>
+</w16cid:commentsIds>
 </file>
 
 <file path=word/endnotes.xml><?xml version="1.0" encoding="utf-8"?>
@@ -2559,42 +2380,41 @@
         <w:docPartUnique/>
       </w:docPartObj>
     </w:sdtPr>
-    <w:sdtEndPr/>
     <w:sdtContent>
       <w:p>
         <w:pPr>
-          <w:pStyle w:val="Rodap"/>
+          <w:pStyle w:val="Footer"/>
           <w:rPr>
-            <w:rStyle w:val="Nmerodepgina"/>
+            <w:rStyle w:val="PageNumber"/>
           </w:rPr>
         </w:pPr>
         <w:r>
           <w:rPr>
-            <w:rStyle w:val="Nmerodepgina"/>
+            <w:rStyle w:val="PageNumber"/>
           </w:rPr>
           <w:fldChar w:fldCharType="begin"/>
         </w:r>
         <w:r>
           <w:rPr>
-            <w:rStyle w:val="Nmerodepgina"/>
+            <w:rStyle w:val="PageNumber"/>
           </w:rPr>
           <w:instrText xml:space="preserve"> PAGE </w:instrText>
         </w:r>
         <w:r>
           <w:rPr>
-            <w:rStyle w:val="Nmerodepgina"/>
+            <w:rStyle w:val="PageNumber"/>
           </w:rPr>
           <w:fldChar w:fldCharType="separate"/>
         </w:r>
         <w:r>
           <w:rPr>
-            <w:rStyle w:val="Nmerodepgina"/>
+            <w:rStyle w:val="PageNumber"/>
           </w:rPr>
           <w:t>0</w:t>
         </w:r>
         <w:r>
           <w:rPr>
-            <w:rStyle w:val="Nmerodepgina"/>
+            <w:rStyle w:val="PageNumber"/>
           </w:rPr>
           <w:fldChar w:fldCharType="end"/>
         </w:r>
@@ -2603,7 +2423,7 @@
   </w:sdt>
   <w:p>
     <w:pPr>
-      <w:pStyle w:val="Rodap"/>
+      <w:pStyle w:val="Footer"/>
     </w:pPr>
   </w:p>
 </w:ftr>
@@ -2619,42 +2439,41 @@
         <w:docPartUnique/>
       </w:docPartObj>
     </w:sdtPr>
-    <w:sdtEndPr/>
     <w:sdtContent>
       <w:p>
         <w:pPr>
-          <w:pStyle w:val="Rodap"/>
+          <w:pStyle w:val="Footer"/>
           <w:rPr>
-            <w:rStyle w:val="Nmerodepgina"/>
+            <w:rStyle w:val="PageNumber"/>
           </w:rPr>
         </w:pPr>
         <w:r>
           <w:rPr>
-            <w:rStyle w:val="Nmerodepgina"/>
+            <w:rStyle w:val="PageNumber"/>
           </w:rPr>
           <w:fldChar w:fldCharType="begin"/>
         </w:r>
         <w:r>
           <w:rPr>
-            <w:rStyle w:val="Nmerodepgina"/>
+            <w:rStyle w:val="PageNumber"/>
           </w:rPr>
           <w:instrText xml:space="preserve"> PAGE </w:instrText>
         </w:r>
         <w:r>
           <w:rPr>
-            <w:rStyle w:val="Nmerodepgina"/>
+            <w:rStyle w:val="PageNumber"/>
           </w:rPr>
           <w:fldChar w:fldCharType="separate"/>
         </w:r>
         <w:r>
           <w:rPr>
-            <w:rStyle w:val="Nmerodepgina"/>
+            <w:rStyle w:val="PageNumber"/>
           </w:rPr>
           <w:t>5</w:t>
         </w:r>
         <w:r>
           <w:rPr>
-            <w:rStyle w:val="Nmerodepgina"/>
+            <w:rStyle w:val="PageNumber"/>
           </w:rPr>
           <w:fldChar w:fldCharType="end"/>
         </w:r>
@@ -2663,7 +2482,7 @@
   </w:sdt>
   <w:p>
     <w:pPr>
-      <w:pStyle w:val="Rodap"/>
+      <w:pStyle w:val="Footer"/>
     </w:pPr>
   </w:p>
 </w:ftr>
@@ -2679,42 +2498,41 @@
         <w:docPartUnique/>
       </w:docPartObj>
     </w:sdtPr>
-    <w:sdtEndPr/>
     <w:sdtContent>
       <w:p>
         <w:pPr>
-          <w:pStyle w:val="Rodap"/>
+          <w:pStyle w:val="Footer"/>
           <w:rPr>
-            <w:rStyle w:val="Nmerodepgina"/>
+            <w:rStyle w:val="PageNumber"/>
           </w:rPr>
         </w:pPr>
         <w:r>
           <w:rPr>
-            <w:rStyle w:val="Nmerodepgina"/>
+            <w:rStyle w:val="PageNumber"/>
           </w:rPr>
           <w:fldChar w:fldCharType="begin"/>
         </w:r>
         <w:r>
           <w:rPr>
-            <w:rStyle w:val="Nmerodepgina"/>
+            <w:rStyle w:val="PageNumber"/>
           </w:rPr>
           <w:instrText xml:space="preserve"> PAGE </w:instrText>
         </w:r>
         <w:r>
           <w:rPr>
-            <w:rStyle w:val="Nmerodepgina"/>
+            <w:rStyle w:val="PageNumber"/>
           </w:rPr>
           <w:fldChar w:fldCharType="separate"/>
         </w:r>
         <w:r>
           <w:rPr>
-            <w:rStyle w:val="Nmerodepgina"/>
+            <w:rStyle w:val="PageNumber"/>
           </w:rPr>
           <w:t>5</w:t>
         </w:r>
         <w:r>
           <w:rPr>
-            <w:rStyle w:val="Nmerodepgina"/>
+            <w:rStyle w:val="PageNumber"/>
           </w:rPr>
           <w:fldChar w:fldCharType="end"/>
         </w:r>
@@ -2723,7 +2541,7 @@
   </w:sdt>
   <w:p>
     <w:pPr>
-      <w:pStyle w:val="Rodap"/>
+      <w:pStyle w:val="Footer"/>
     </w:pPr>
   </w:p>
 </w:ftr>
@@ -2752,6 +2570,14 @@
     </w:p>
   </w:footnote>
 </w:footnotes>
+</file>
+
+<file path=word/people.xml><?xml version="1.0" encoding="utf-8"?>
+<w15:people xmlns:wpc="http://schemas.microsoft.com/office/word/2010/wordprocessingCanvas" xmlns:cx="http://schemas.microsoft.com/office/drawing/2014/chartex" xmlns:cx1="http://schemas.microsoft.com/office/drawing/2015/9/8/chartex" xmlns:cx2="http://schemas.microsoft.com/office/drawing/2015/10/21/chartex" xmlns:cx3="http://schemas.microsoft.com/office/drawing/2016/5/9/chartex" xmlns:cx4="http://schemas.microsoft.com/office/drawing/2016/5/10/chartex" xmlns:cx5="http://schemas.microsoft.com/office/drawing/2016/5/11/chartex" xmlns:cx6="http://schemas.microsoft.com/office/drawing/2016/5/12/chartex" xmlns:cx7="http://schemas.microsoft.com/office/drawing/2016/5/13/chartex" xmlns:cx8="http://schemas.microsoft.com/office/drawing/2016/5/14/chartex" xmlns:mc="http://schemas.openxmlformats.org/markup-compatibility/2006" xmlns:aink="http://schemas.microsoft.com/office/drawing/2016/ink" xmlns:am3d="http://schemas.microsoft.com/office/drawing/2017/model3d" xmlns:o="urn:schemas-microsoft-com:office:office" xmlns:oel="http://schemas.microsoft.com/office/2019/extlst" xmlns:r="http://schemas.openxmlformats.org/officeDocument/2006/relationships" xmlns:m="http://schemas.openxmlformats.org/officeDocument/2006/math" xmlns:v="urn:schemas-microsoft-com:vml" xmlns:wp14="http://schemas.microsoft.com/office/word/2010/wordprocessingDrawing" xmlns:wp="http://schemas.openxmlformats.org/drawingml/2006/wordprocessingDrawing" xmlns:w10="urn:schemas-microsoft-com:office:word" xmlns:w="http://schemas.openxmlformats.org/wordprocessingml/2006/main" xmlns:w14="http://schemas.microsoft.com/office/word/2010/wordml" xmlns:w15="http://schemas.microsoft.com/office/word/2012/wordml" xmlns:w16cex="http://schemas.microsoft.com/office/word/2018/wordml/cex" xmlns:w16cid="http://schemas.microsoft.com/office/word/2016/wordml/cid" xmlns:w16="http://schemas.microsoft.com/office/word/2018/wordml" xmlns:w16du="http://schemas.microsoft.com/office/word/2023/wordml/word16du" xmlns:w16sdtdh="http://schemas.microsoft.com/office/word/2020/wordml/sdtdatahash" xmlns:w16sdtfl="http://schemas.microsoft.com/office/word/2024/wordml/sdtformatlock" xmlns:w16se="http://schemas.microsoft.com/office/word/2015/wordml/symex" xmlns:wpg="http://schemas.microsoft.com/office/word/2010/wordprocessingGroup" xmlns:wpi="http://schemas.microsoft.com/office/word/2010/wordprocessingInk" xmlns:wne="http://schemas.microsoft.com/office/word/2006/wordml" xmlns:wps="http://schemas.microsoft.com/office/word/2010/wordprocessingShape" mc:Ignorable="w14 w15 w16se w16cid w16 w16cex w16sdtdh w16sdtfl w16du wp14">
+  <w15:person w15:author="Nathan Shauer">
+    <w15:presenceInfo w15:providerId="AD" w15:userId="S::shauer@unicamp.br::861f8244-187d-4ca7-b28b-3da3b8305db4"/>
+  </w15:person>
+</w15:people>
 </file>
 
 <file path=word/styles.xml><?xml version="1.0" encoding="utf-8"?>
@@ -3156,7 +2982,7 @@
       <w:spacing w:line="276" w:lineRule="auto"/>
     </w:pPr>
   </w:style>
-  <w:style w:type="paragraph" w:styleId="Ttulo1">
+  <w:style w:type="paragraph" w:styleId="Heading1">
     <w:name w:val="heading 1"/>
     <w:basedOn w:val="Normal"/>
     <w:next w:val="Normal"/>
@@ -3173,7 +2999,7 @@
       <w:szCs w:val="40"/>
     </w:rPr>
   </w:style>
-  <w:style w:type="paragraph" w:styleId="Ttulo2">
+  <w:style w:type="paragraph" w:styleId="Heading2">
     <w:name w:val="heading 2"/>
     <w:basedOn w:val="Normal"/>
     <w:next w:val="Normal"/>
@@ -3190,7 +3016,7 @@
       <w:szCs w:val="32"/>
     </w:rPr>
   </w:style>
-  <w:style w:type="paragraph" w:styleId="Ttulo3">
+  <w:style w:type="paragraph" w:styleId="Heading3">
     <w:name w:val="heading 3"/>
     <w:basedOn w:val="Normal"/>
     <w:next w:val="Normal"/>
@@ -3208,7 +3034,7 @@
       <w:szCs w:val="28"/>
     </w:rPr>
   </w:style>
-  <w:style w:type="paragraph" w:styleId="Ttulo4">
+  <w:style w:type="paragraph" w:styleId="Heading4">
     <w:name w:val="heading 4"/>
     <w:basedOn w:val="Normal"/>
     <w:next w:val="Normal"/>
@@ -3226,7 +3052,7 @@
       <w:szCs w:val="24"/>
     </w:rPr>
   </w:style>
-  <w:style w:type="paragraph" w:styleId="Ttulo5">
+  <w:style w:type="paragraph" w:styleId="Heading5">
     <w:name w:val="heading 5"/>
     <w:basedOn w:val="Normal"/>
     <w:next w:val="Normal"/>
@@ -3242,7 +3068,7 @@
       <w:color w:val="666666"/>
     </w:rPr>
   </w:style>
-  <w:style w:type="paragraph" w:styleId="Ttulo6">
+  <w:style w:type="paragraph" w:styleId="Heading6">
     <w:name w:val="heading 6"/>
     <w:basedOn w:val="Normal"/>
     <w:next w:val="Normal"/>
@@ -3259,12 +3085,13 @@
       <w:color w:val="666666"/>
     </w:rPr>
   </w:style>
-  <w:style w:type="character" w:default="1" w:styleId="Fontepargpadro">
+  <w:style w:type="character" w:default="1" w:styleId="DefaultParagraphFont">
     <w:name w:val="Default Paragraph Font"/>
     <w:uiPriority w:val="1"/>
+    <w:semiHidden/>
     <w:unhideWhenUsed/>
   </w:style>
-  <w:style w:type="table" w:default="1" w:styleId="Tabelanormal">
+  <w:style w:type="table" w:default="1" w:styleId="TableNormal">
     <w:name w:val="Normal Table"/>
     <w:uiPriority w:val="99"/>
     <w:semiHidden/>
@@ -3279,7 +3106,7 @@
       </w:tblCellMar>
     </w:tblPr>
   </w:style>
-  <w:style w:type="numbering" w:default="1" w:styleId="Semlista">
+  <w:style w:type="numbering" w:default="1" w:styleId="NoList">
     <w:name w:val="No List"/>
     <w:uiPriority w:val="99"/>
     <w:semiHidden/>
@@ -3287,7 +3114,7 @@
   </w:style>
   <w:style w:type="character" w:styleId="Hyperlink">
     <w:name w:val="Hyperlink"/>
-    <w:basedOn w:val="Fontepargpadro"/>
+    <w:basedOn w:val="DefaultParagraphFont"/>
     <w:uiPriority w:val="99"/>
     <w:unhideWhenUsed/>
     <w:rsid w:val="00A23F8E"/>
@@ -3296,9 +3123,9 @@
       <w:u w:val="single"/>
     </w:rPr>
   </w:style>
-  <w:style w:type="character" w:styleId="HiperlinkVisitado">
+  <w:style w:type="character" w:styleId="FollowedHyperlink">
     <w:name w:val="FollowedHyperlink"/>
-    <w:basedOn w:val="Fontepargpadro"/>
+    <w:basedOn w:val="DefaultParagraphFont"/>
     <w:uiPriority w:val="99"/>
     <w:semiHidden/>
     <w:unhideWhenUsed/>
@@ -3308,9 +3135,9 @@
       <w:u w:val="single"/>
     </w:rPr>
   </w:style>
-  <w:style w:type="character" w:styleId="TextodoEspaoReservado">
+  <w:style w:type="character" w:styleId="PlaceholderText">
     <w:name w:val="Placeholder Text"/>
-    <w:basedOn w:val="Fontepargpadro"/>
+    <w:basedOn w:val="DefaultParagraphFont"/>
     <w:uiPriority w:val="99"/>
     <w:semiHidden/>
     <w:qFormat/>
@@ -3319,40 +3146,40 @@
       <w:color w:val="808080"/>
     </w:rPr>
   </w:style>
-  <w:style w:type="character" w:customStyle="1" w:styleId="RodapChar">
-    <w:name w:val="Rodapé Char"/>
-    <w:basedOn w:val="Fontepargpadro"/>
-    <w:link w:val="Rodap"/>
+  <w:style w:type="character" w:customStyle="1" w:styleId="FooterChar">
+    <w:name w:val="Footer Char"/>
+    <w:basedOn w:val="DefaultParagraphFont"/>
+    <w:link w:val="Footer"/>
     <w:uiPriority w:val="99"/>
     <w:qFormat/>
     <w:rsid w:val="00C443DD"/>
   </w:style>
-  <w:style w:type="character" w:styleId="Nmerodepgina">
+  <w:style w:type="character" w:styleId="PageNumber">
     <w:name w:val="page number"/>
-    <w:basedOn w:val="Fontepargpadro"/>
+    <w:basedOn w:val="DefaultParagraphFont"/>
     <w:uiPriority w:val="99"/>
     <w:semiHidden/>
     <w:unhideWhenUsed/>
     <w:qFormat/>
     <w:rsid w:val="00C443DD"/>
   </w:style>
-  <w:style w:type="character" w:customStyle="1" w:styleId="CabealhoChar">
-    <w:name w:val="Cabeçalho Char"/>
-    <w:basedOn w:val="Fontepargpadro"/>
-    <w:link w:val="Cabealho"/>
+  <w:style w:type="character" w:customStyle="1" w:styleId="HeaderChar">
+    <w:name w:val="Header Char"/>
+    <w:basedOn w:val="DefaultParagraphFont"/>
+    <w:link w:val="Header"/>
     <w:uiPriority w:val="99"/>
     <w:qFormat/>
     <w:rsid w:val="00C443DD"/>
   </w:style>
   <w:style w:type="character" w:customStyle="1" w:styleId="apple-converted-space">
     <w:name w:val="apple-converted-space"/>
-    <w:basedOn w:val="Fontepargpadro"/>
+    <w:basedOn w:val="DefaultParagraphFont"/>
     <w:qFormat/>
     <w:rsid w:val="00BC663F"/>
   </w:style>
-  <w:style w:type="character" w:styleId="MenoPendente">
+  <w:style w:type="character" w:styleId="UnresolvedMention">
     <w:name w:val="Unresolved Mention"/>
-    <w:basedOn w:val="Fontepargpadro"/>
+    <w:basedOn w:val="DefaultParagraphFont"/>
     <w:uiPriority w:val="99"/>
     <w:qFormat/>
     <w:rsid w:val="00A23F8E"/>
@@ -3361,9 +3188,9 @@
       <w:shd w:val="clear" w:color="auto" w:fill="E1DFDD"/>
     </w:rPr>
   </w:style>
-  <w:style w:type="character" w:styleId="Refdecomentrio">
+  <w:style w:type="character" w:styleId="CommentReference">
     <w:name w:val="annotation reference"/>
-    <w:basedOn w:val="Fontepargpadro"/>
+    <w:basedOn w:val="DefaultParagraphFont"/>
     <w:uiPriority w:val="99"/>
     <w:semiHidden/>
     <w:unhideWhenUsed/>
@@ -3374,10 +3201,10 @@
       <w:szCs w:val="16"/>
     </w:rPr>
   </w:style>
-  <w:style w:type="character" w:customStyle="1" w:styleId="TextodecomentrioChar">
-    <w:name w:val="Texto de comentário Char"/>
-    <w:basedOn w:val="Fontepargpadro"/>
-    <w:link w:val="Textodecomentrio"/>
+  <w:style w:type="character" w:customStyle="1" w:styleId="CommentTextChar">
+    <w:name w:val="Comment Text Char"/>
+    <w:basedOn w:val="DefaultParagraphFont"/>
+    <w:link w:val="CommentText"/>
     <w:uiPriority w:val="99"/>
     <w:semiHidden/>
     <w:qFormat/>
@@ -3387,10 +3214,10 @@
       <w:szCs w:val="20"/>
     </w:rPr>
   </w:style>
-  <w:style w:type="character" w:customStyle="1" w:styleId="AssuntodocomentrioChar">
-    <w:name w:val="Assunto do comentário Char"/>
-    <w:basedOn w:val="TextodecomentrioChar"/>
-    <w:link w:val="Assuntodocomentrio"/>
+  <w:style w:type="character" w:customStyle="1" w:styleId="CommentSubjectChar">
+    <w:name w:val="Comment Subject Char"/>
+    <w:basedOn w:val="CommentTextChar"/>
+    <w:link w:val="CommentSubject"/>
     <w:uiPriority w:val="99"/>
     <w:semiHidden/>
     <w:qFormat/>
@@ -3402,10 +3229,10 @@
       <w:szCs w:val="20"/>
     </w:rPr>
   </w:style>
-  <w:style w:type="character" w:customStyle="1" w:styleId="TextodebaloChar">
-    <w:name w:val="Texto de balão Char"/>
-    <w:basedOn w:val="Fontepargpadro"/>
-    <w:link w:val="Textodebalo"/>
+  <w:style w:type="character" w:customStyle="1" w:styleId="BalloonTextChar">
+    <w:name w:val="Balloon Text Char"/>
+    <w:basedOn w:val="DefaultParagraphFont"/>
+    <w:link w:val="BalloonText"/>
     <w:uiPriority w:val="99"/>
     <w:semiHidden/>
     <w:qFormat/>
@@ -3431,21 +3258,21 @@
       <w:szCs w:val="28"/>
     </w:rPr>
   </w:style>
-  <w:style w:type="paragraph" w:styleId="Corpodetexto">
+  <w:style w:type="paragraph" w:styleId="BodyText">
     <w:name w:val="Body Text"/>
     <w:basedOn w:val="Normal"/>
     <w:pPr>
       <w:spacing w:after="140"/>
     </w:pPr>
   </w:style>
-  <w:style w:type="paragraph" w:styleId="Lista">
+  <w:style w:type="paragraph" w:styleId="List">
     <w:name w:val="List"/>
     <w:basedOn w:val="BodyText1"/>
     <w:rPr>
       <w:rFonts w:cs="Lohit Marathi"/>
     </w:rPr>
   </w:style>
-  <w:style w:type="paragraph" w:styleId="Legenda">
+  <w:style w:type="paragraph" w:styleId="Caption">
     <w:name w:val="caption"/>
     <w:basedOn w:val="Normal"/>
     <w:qFormat/>
@@ -3480,7 +3307,7 @@
       <w:spacing w:after="140" w:line="288" w:lineRule="auto"/>
     </w:pPr>
   </w:style>
-  <w:style w:type="paragraph" w:styleId="Ttulo">
+  <w:style w:type="paragraph" w:styleId="Title">
     <w:name w:val="Title"/>
     <w:basedOn w:val="Normal"/>
     <w:next w:val="Normal"/>
@@ -3496,7 +3323,7 @@
       <w:szCs w:val="52"/>
     </w:rPr>
   </w:style>
-  <w:style w:type="paragraph" w:styleId="Subttulo">
+  <w:style w:type="paragraph" w:styleId="Subtitle">
     <w:name w:val="Subtitle"/>
     <w:basedOn w:val="Normal"/>
     <w:next w:val="Normal"/>
@@ -3513,7 +3340,7 @@
       <w:szCs w:val="30"/>
     </w:rPr>
   </w:style>
-  <w:style w:type="paragraph" w:styleId="PargrafodaLista">
+  <w:style w:type="paragraph" w:styleId="ListParagraph">
     <w:name w:val="List Paragraph"/>
     <w:basedOn w:val="Normal"/>
     <w:uiPriority w:val="34"/>
@@ -3547,10 +3374,10 @@
     <w:basedOn w:val="Normal"/>
     <w:qFormat/>
   </w:style>
-  <w:style w:type="paragraph" w:styleId="Rodap">
+  <w:style w:type="paragraph" w:styleId="Footer">
     <w:name w:val="footer"/>
     <w:basedOn w:val="Normal"/>
-    <w:link w:val="RodapChar"/>
+    <w:link w:val="FooterChar"/>
     <w:uiPriority w:val="99"/>
     <w:unhideWhenUsed/>
     <w:rsid w:val="00C443DD"/>
@@ -3562,10 +3389,10 @@
       <w:spacing w:line="240" w:lineRule="auto"/>
     </w:pPr>
   </w:style>
-  <w:style w:type="paragraph" w:styleId="Cabealho">
+  <w:style w:type="paragraph" w:styleId="Header">
     <w:name w:val="header"/>
     <w:basedOn w:val="Normal"/>
-    <w:link w:val="CabealhoChar"/>
+    <w:link w:val="HeaderChar"/>
     <w:uiPriority w:val="99"/>
     <w:unhideWhenUsed/>
     <w:rsid w:val="00C443DD"/>
@@ -3577,10 +3404,10 @@
       <w:spacing w:line="240" w:lineRule="auto"/>
     </w:pPr>
   </w:style>
-  <w:style w:type="paragraph" w:styleId="Textodecomentrio">
+  <w:style w:type="paragraph" w:styleId="CommentText">
     <w:name w:val="annotation text"/>
     <w:basedOn w:val="Normal"/>
-    <w:link w:val="TextodecomentrioChar"/>
+    <w:link w:val="CommentTextChar"/>
     <w:uiPriority w:val="99"/>
     <w:semiHidden/>
     <w:unhideWhenUsed/>
@@ -3594,11 +3421,11 @@
       <w:szCs w:val="20"/>
     </w:rPr>
   </w:style>
-  <w:style w:type="paragraph" w:styleId="Assuntodocomentrio">
+  <w:style w:type="paragraph" w:styleId="CommentSubject">
     <w:name w:val="annotation subject"/>
-    <w:basedOn w:val="Textodecomentrio"/>
-    <w:next w:val="Textodecomentrio"/>
-    <w:link w:val="AssuntodocomentrioChar"/>
+    <w:basedOn w:val="CommentText"/>
+    <w:next w:val="CommentText"/>
+    <w:link w:val="CommentSubjectChar"/>
     <w:uiPriority w:val="99"/>
     <w:semiHidden/>
     <w:unhideWhenUsed/>
@@ -3609,10 +3436,10 @@
       <w:bCs/>
     </w:rPr>
   </w:style>
-  <w:style w:type="paragraph" w:styleId="Textodebalo">
+  <w:style w:type="paragraph" w:styleId="BalloonText">
     <w:name w:val="Balloon Text"/>
     <w:basedOn w:val="Normal"/>
-    <w:link w:val="TextodebaloChar"/>
+    <w:link w:val="BalloonTextChar"/>
     <w:uiPriority w:val="99"/>
     <w:semiHidden/>
     <w:unhideWhenUsed/>
@@ -3627,16 +3454,16 @@
       <w:szCs w:val="18"/>
     </w:rPr>
   </w:style>
-  <w:style w:type="paragraph" w:styleId="Reviso">
+  <w:style w:type="paragraph" w:styleId="Revision">
     <w:name w:val="Revision"/>
     <w:uiPriority w:val="99"/>
     <w:semiHidden/>
     <w:qFormat/>
     <w:rsid w:val="00A169B1"/>
   </w:style>
-  <w:style w:type="table" w:styleId="Tabelacomgrade">
+  <w:style w:type="table" w:styleId="TableGrid">
     <w:name w:val="Table Grid"/>
-    <w:basedOn w:val="Tabelanormal"/>
+    <w:basedOn w:val="TableNormal"/>
     <w:uiPriority w:val="39"/>
     <w:rsid w:val="0020381D"/>
     <w:tblPr>

</xml_diff>

<commit_message>
adressing nathan comments. Ready to submit
</commit_message>
<xml_diff>
--- a/rebuttal/Rebuttal.docx
+++ b/rebuttal/Rebuttal.docx
@@ -249,7 +249,25 @@
           <w:color w:val="0070C0"/>
           <w:shd w:val="clear" w:color="auto" w:fill="FFFFFF"/>
         </w:rPr>
-        <w:t>1) The number of degrees of freedom in the global system depends on the number of element faces in a mesh. Thus, a mesh composed of hexahedron elements results in fewer degrees of freedom than one with tetrahedron elements, given the same number of nodes. This is demonstrated in the last problem solved in the paper. Local mesh refinement of hexahedron meshes generally leads to hanging nodes. Is the proposed formulation suitable for discretization with hanging nodes?</w:t>
+        <w:t xml:space="preserve">1) The number of degrees of freedom in the global system depends on the number of </w:t>
+      </w:r>
+      <w:proofErr w:type="gramStart"/>
+      <w:r>
+        <w:rPr>
+          <w:rFonts w:eastAsia="Times New Roman" w:cstheme="minorHAnsi"/>
+          <w:color w:val="0070C0"/>
+          <w:shd w:val="clear" w:color="auto" w:fill="FFFFFF"/>
+        </w:rPr>
+        <w:t>element</w:t>
+      </w:r>
+      <w:proofErr w:type="gramEnd"/>
+      <w:r>
+        <w:rPr>
+          <w:rFonts w:eastAsia="Times New Roman" w:cstheme="minorHAnsi"/>
+          <w:color w:val="0070C0"/>
+          <w:shd w:val="clear" w:color="auto" w:fill="FFFFFF"/>
+        </w:rPr>
+        <w:t xml:space="preserve"> faces in a mesh. Thus, a mesh composed of hexahedron elements results in fewer degrees of freedom than one with tetrahedron elements, given the same number of nodes. This is demonstrated in the last problem solved in the paper. Local mesh refinement of hexahedron meshes generally leads to hanging nodes. Is the proposed formulation suitable for discretization with hanging nodes?</w:t>
       </w:r>
     </w:p>
     <w:p>
@@ -327,13 +345,21 @@
         <w:rPr>
           <w:color w:val="000000" w:themeColor="text1"/>
         </w:rPr>
-        <w:t xml:space="preserve">examples </w:t>
-      </w:r>
-      <w:r>
-        <w:rPr>
-          <w:color w:val="000000" w:themeColor="text1"/>
-        </w:rPr>
-        <w:t xml:space="preserve">are provided that work with hanging nodes, using a very similar approach to the one presented in the </w:t>
+        <w:t xml:space="preserve">examples are </w:t>
+      </w:r>
+      <w:proofErr w:type="gramStart"/>
+      <w:r>
+        <w:rPr>
+          <w:color w:val="000000" w:themeColor="text1"/>
+        </w:rPr>
+        <w:t>provided that</w:t>
+      </w:r>
+      <w:proofErr w:type="gramEnd"/>
+      <w:r>
+        <w:rPr>
+          <w:color w:val="000000" w:themeColor="text1"/>
+        </w:rPr>
+        <w:t xml:space="preserve"> work with hanging nodes, using a very similar approach to the one presented in the </w:t>
       </w:r>
       <w:r>
         <w:rPr>
@@ -437,7 +463,23 @@
           <w:color w:val="000000" w:themeColor="text1"/>
           <w:shd w:val="clear" w:color="auto" w:fill="FFFFFF"/>
         </w:rPr>
-        <w:t>Thank you for noticing that. We corrected the definition of the space.</w:t>
+        <w:t xml:space="preserve">Thank you for noticing that. We corrected the definition of </w:t>
+      </w:r>
+      <w:proofErr w:type="gramStart"/>
+      <w:r>
+        <w:rPr>
+          <w:color w:val="000000" w:themeColor="text1"/>
+          <w:shd w:val="clear" w:color="auto" w:fill="FFFFFF"/>
+        </w:rPr>
+        <w:t>the space</w:t>
+      </w:r>
+      <w:proofErr w:type="gramEnd"/>
+      <w:r>
+        <w:rPr>
+          <w:color w:val="000000" w:themeColor="text1"/>
+          <w:shd w:val="clear" w:color="auto" w:fill="FFFFFF"/>
+        </w:rPr>
+        <w:t>.</w:t>
       </w:r>
     </w:p>
     <w:p>
@@ -535,7 +577,21 @@
         <w:rPr>
           <w:color w:val="000000" w:themeColor="text1"/>
         </w:rPr>
-        <w:t xml:space="preserve">owever, it was out of the scope of the present work to tackle that. We plan to explore the numerical efficiency in future work. It is worth </w:t>
+        <w:t xml:space="preserve">owever, it was out of the scope of the present work to tackle that. We plan to explore </w:t>
+      </w:r>
+      <w:proofErr w:type="gramStart"/>
+      <w:r>
+        <w:rPr>
+          <w:color w:val="000000" w:themeColor="text1"/>
+        </w:rPr>
+        <w:t>the numerical</w:t>
+      </w:r>
+      <w:proofErr w:type="gramEnd"/>
+      <w:r>
+        <w:rPr>
+          <w:color w:val="000000" w:themeColor="text1"/>
+        </w:rPr>
+        <w:t xml:space="preserve"> efficiency in future work. It is worth </w:t>
       </w:r>
       <w:r>
         <w:rPr>
@@ -683,22 +739,28 @@
       <w:pPr>
         <w:jc w:val="both"/>
         <w:rPr>
-          <w:color w:val="000000" w:themeColor="text1"/>
-        </w:rPr>
-      </w:pPr>
-      <w:commentRangeStart w:id="0"/>
-      <w:r>
-        <w:rPr>
-          <w:color w:val="000000" w:themeColor="text1"/>
-        </w:rPr>
-        <w:t>“We compare the error as a function of the number of degrees of freedom in the global system (external DOFs)...”</w:t>
-      </w:r>
-      <w:commentRangeEnd w:id="0"/>
-      <w:r>
-        <w:rPr>
-          <w:rStyle w:val="CommentReference"/>
-        </w:rPr>
-        <w:commentReference w:id="0"/>
+          <w:color w:val="EE0000"/>
+        </w:rPr>
+      </w:pPr>
+      <w:r>
+        <w:rPr>
+          <w:color w:val="EE0000"/>
+        </w:rPr>
+        <w:t xml:space="preserve">“We compare the error as a function of the number of degrees of freedom in the global system (external </w:t>
+      </w:r>
+      <w:proofErr w:type="gramStart"/>
+      <w:r>
+        <w:rPr>
+          <w:color w:val="EE0000"/>
+        </w:rPr>
+        <w:t>DOFs)...</w:t>
+      </w:r>
+      <w:proofErr w:type="gramEnd"/>
+      <w:r>
+        <w:rPr>
+          <w:color w:val="EE0000"/>
+        </w:rPr>
+        <w:t>”</w:t>
       </w:r>
     </w:p>
     <w:p>
@@ -869,46 +931,76 @@
           <w:shd w:val="clear" w:color="auto" w:fill="FFFFFF"/>
         </w:rPr>
       </w:pPr>
-      <w:commentRangeStart w:id="1"/>
-      <w:r>
+      <w:r>
+        <w:rPr>
+          <w:bCs/>
+          <w:color w:val="EE0000"/>
+          <w:shd w:val="clear" w:color="auto" w:fill="FFFFFF"/>
+        </w:rPr>
+        <w:t xml:space="preserve">“… Examples of these techniques </w:t>
+      </w:r>
+      <w:proofErr w:type="gramStart"/>
+      <w:r>
+        <w:rPr>
+          <w:bCs/>
+          <w:color w:val="EE0000"/>
+          <w:shd w:val="clear" w:color="auto" w:fill="FFFFFF"/>
+        </w:rPr>
+        <w:t>include:</w:t>
+      </w:r>
+      <w:proofErr w:type="gramEnd"/>
+      <w:r>
+        <w:rPr>
+          <w:bCs/>
+          <w:color w:val="EE0000"/>
+          <w:shd w:val="clear" w:color="auto" w:fill="FFFFFF"/>
+        </w:rPr>
+        <w:t xml:space="preserve"> using reduced integration with hourglass control [20, 21], average nodal pressure formulations [22, 23], extended variational principles with mean pressure function [</w:t>
+      </w:r>
+      <w:proofErr w:type="gramStart"/>
+      <w:r>
+        <w:rPr>
+          <w:bCs/>
+          <w:color w:val="EE0000"/>
+          <w:shd w:val="clear" w:color="auto" w:fill="FFFFFF"/>
+        </w:rPr>
+        <w:t>24]...</w:t>
+      </w:r>
+      <w:proofErr w:type="gramEnd"/>
+      <w:r>
+        <w:rPr>
+          <w:bCs/>
+          <w:color w:val="EE0000"/>
+          <w:shd w:val="clear" w:color="auto" w:fill="FFFFFF"/>
+        </w:rPr>
+        <w:t>”.</w:t>
+      </w:r>
+    </w:p>
+    <w:p>
+      <w:pPr>
         <w:rPr>
           <w:bCs/>
           <w:color w:val="222222"/>
           <w:shd w:val="clear" w:color="auto" w:fill="FFFFFF"/>
         </w:rPr>
-        <w:t>“</w:t>
-      </w:r>
-      <w:r>
-        <w:rPr>
-          <w:bCs/>
-          <w:shd w:val="clear" w:color="auto" w:fill="FFFFFF"/>
-        </w:rPr>
-        <w:t>… Examples of these techniques include: using reduced integration with hourglass control [20, 21], average nodal pressure formulations [22, 23], extended variational principles with mean pressure function [24]...</w:t>
-      </w:r>
-      <w:r>
+      </w:pPr>
+    </w:p>
+    <w:p>
+      <w:pPr>
         <w:rPr>
           <w:bCs/>
           <w:color w:val="222222"/>
           <w:shd w:val="clear" w:color="auto" w:fill="FFFFFF"/>
         </w:rPr>
-        <w:t>”.</w:t>
-      </w:r>
-      <w:commentRangeEnd w:id="1"/>
-      <w:r>
-        <w:rPr>
-          <w:rStyle w:val="CommentReference"/>
-        </w:rPr>
-        <w:commentReference w:id="1"/>
-      </w:r>
-    </w:p>
-    <w:p>
-      <w:pPr>
+      </w:pPr>
+      <w:r>
         <w:rPr>
           <w:bCs/>
           <w:color w:val="222222"/>
           <w:shd w:val="clear" w:color="auto" w:fill="FFFFFF"/>
         </w:rPr>
-      </w:pPr>
+        <w:t>Below we address your comments.</w:t>
+      </w:r>
     </w:p>
     <w:p>
       <w:pPr>
@@ -918,23 +1010,6 @@
           <w:shd w:val="clear" w:color="auto" w:fill="FFFFFF"/>
         </w:rPr>
       </w:pPr>
-      <w:r>
-        <w:rPr>
-          <w:bCs/>
-          <w:color w:val="222222"/>
-          <w:shd w:val="clear" w:color="auto" w:fill="FFFFFF"/>
-        </w:rPr>
-        <w:t>Below we address your comments.</w:t>
-      </w:r>
-    </w:p>
-    <w:p>
-      <w:pPr>
-        <w:rPr>
-          <w:bCs/>
-          <w:color w:val="222222"/>
-          <w:shd w:val="clear" w:color="auto" w:fill="FFFFFF"/>
-        </w:rPr>
-      </w:pPr>
     </w:p>
     <w:p>
       <w:pPr>
@@ -1085,6 +1160,7 @@
         <w:t>-(</w:t>
       </w:r>
       <w:proofErr w:type="spellStart"/>
+      <w:proofErr w:type="gramStart"/>
       <w:r>
         <w:rPr>
           <w:rFonts w:eastAsia="Times New Roman" w:cstheme="minorHAnsi"/>
@@ -1100,7 +1176,16 @@
           <w:color w:val="0070C0"/>
           <w:shd w:val="clear" w:color="auto" w:fill="FFFFFF"/>
         </w:rPr>
-        <w:t>) :not defined</w:t>
+        <w:t>) :not</w:t>
+      </w:r>
+      <w:proofErr w:type="gramEnd"/>
+      <w:r>
+        <w:rPr>
+          <w:rFonts w:eastAsia="Times New Roman" w:cstheme="minorHAnsi"/>
+          <w:color w:val="0070C0"/>
+          <w:shd w:val="clear" w:color="auto" w:fill="FFFFFF"/>
+        </w:rPr>
+        <w:t xml:space="preserve"> defined</w:t>
       </w:r>
     </w:p>
     <w:p>
@@ -1155,6 +1240,7 @@
         <w:t>Thank you for noticing about the definition of the H1 space, it has been corrected. Also, we included the definition of the L2 product of (</w:t>
       </w:r>
       <w:proofErr w:type="spellStart"/>
+      <w:proofErr w:type="gramStart"/>
       <w:r>
         <w:rPr>
           <w:color w:val="000000" w:themeColor="text1"/>
@@ -1163,6 +1249,7 @@
         <w:t>u,v</w:t>
       </w:r>
       <w:proofErr w:type="spellEnd"/>
+      <w:proofErr w:type="gramEnd"/>
       <w:r>
         <w:rPr>
           <w:color w:val="000000" w:themeColor="text1"/>
@@ -1213,7 +1300,43 @@
           <w:color w:val="0070C0"/>
           <w:shd w:val="clear" w:color="auto" w:fill="FFFFFF"/>
         </w:rPr>
-        <w:t>Such elements are seen in the paper as a reference, which is highly debatable. They approximate the pressure by very regular functions that are not compatible with non-homogeneous structures. Moreover, in solid mechanics, one does not like to have k' &gt; k - 1 where the pressure ( a stress) is approximated by polynomials of degree k' and the displacement by polynomials of degree k. It is worth noting that the authors ' approach is compatible with this remark.</w:t>
+        <w:t xml:space="preserve">Such elements are seen in the paper as a reference, which is highly debatable. They approximate the pressure by very regular functions that are not compatible with non-homogeneous structures. Moreover, in solid mechanics, one does not like to have k' &gt; k - 1 where the pressure </w:t>
+      </w:r>
+      <w:proofErr w:type="gramStart"/>
+      <w:r>
+        <w:rPr>
+          <w:rFonts w:eastAsia="Times New Roman" w:cstheme="minorHAnsi"/>
+          <w:color w:val="0070C0"/>
+          <w:shd w:val="clear" w:color="auto" w:fill="FFFFFF"/>
+        </w:rPr>
+        <w:t>( a</w:t>
+      </w:r>
+      <w:proofErr w:type="gramEnd"/>
+      <w:r>
+        <w:rPr>
+          <w:rFonts w:eastAsia="Times New Roman" w:cstheme="minorHAnsi"/>
+          <w:color w:val="0070C0"/>
+          <w:shd w:val="clear" w:color="auto" w:fill="FFFFFF"/>
+        </w:rPr>
+        <w:t xml:space="preserve"> stress) is approximated by polynomials of degree k' and the displacement by polynomials of degree k. It is worth noting that the </w:t>
+      </w:r>
+      <w:proofErr w:type="gramStart"/>
+      <w:r>
+        <w:rPr>
+          <w:rFonts w:eastAsia="Times New Roman" w:cstheme="minorHAnsi"/>
+          <w:color w:val="0070C0"/>
+          <w:shd w:val="clear" w:color="auto" w:fill="FFFFFF"/>
+        </w:rPr>
+        <w:t>authors '</w:t>
+      </w:r>
+      <w:proofErr w:type="gramEnd"/>
+      <w:r>
+        <w:rPr>
+          <w:rFonts w:eastAsia="Times New Roman" w:cstheme="minorHAnsi"/>
+          <w:color w:val="0070C0"/>
+          <w:shd w:val="clear" w:color="auto" w:fill="FFFFFF"/>
+        </w:rPr>
+        <w:t xml:space="preserve"> approach is compatible with this remark.</w:t>
       </w:r>
     </w:p>
     <w:p>
@@ -1265,7 +1388,21 @@
           <w:color w:val="000000" w:themeColor="text1"/>
         </w:rPr>
         <w:lastRenderedPageBreak/>
-        <w:t>Thank you for sharing your view on using Taylor-Hood elements as a reference. Although we have the same opinion regarding their capabilities of approximating pressure/stress in non-homogeneous structures, they still remain one of the most used techniques for solving</w:t>
+        <w:t xml:space="preserve">Thank you for sharing your view on using Taylor-Hood elements as a reference. Although we have the same opinion regarding their capabilities of approximating pressure/stress in non-homogeneous structures, they </w:t>
+      </w:r>
+      <w:proofErr w:type="gramStart"/>
+      <w:r>
+        <w:rPr>
+          <w:color w:val="000000" w:themeColor="text1"/>
+        </w:rPr>
+        <w:t>still remain</w:t>
+      </w:r>
+      <w:proofErr w:type="gramEnd"/>
+      <w:r>
+        <w:rPr>
+          <w:color w:val="000000" w:themeColor="text1"/>
+        </w:rPr>
+        <w:t xml:space="preserve"> one of the most used techniques for solving</w:t>
       </w:r>
       <w:r>
         <w:rPr>
@@ -1301,7 +1438,35 @@
         <w:rPr>
           <w:color w:val="000000" w:themeColor="text1"/>
         </w:rPr>
-        <w:t>With respect to the second remark, we also agree with the reviewer. The basis of our numerical method is a primal approximation with hybridized tangential components. The convergence rate of the displacement will always be larger than the rate of the stresses. The qualities of our scheme that we emphasized are its uniform convergence with respect to compressibility and the exact representation of a divergence-free solution for incompressible materials.</w:t>
+        <w:t xml:space="preserve">With respect to the second remark, we also agree with the reviewer. The basis of our numerical method is a primal approximation with hybridized tangential components. The convergence rate of </w:t>
+      </w:r>
+      <w:proofErr w:type="gramStart"/>
+      <w:r>
+        <w:rPr>
+          <w:color w:val="000000" w:themeColor="text1"/>
+        </w:rPr>
+        <w:t>the displacement</w:t>
+      </w:r>
+      <w:proofErr w:type="gramEnd"/>
+      <w:r>
+        <w:rPr>
+          <w:color w:val="000000" w:themeColor="text1"/>
+        </w:rPr>
+        <w:t xml:space="preserve"> will always be larger than the rate </w:t>
+      </w:r>
+      <w:proofErr w:type="gramStart"/>
+      <w:r>
+        <w:rPr>
+          <w:color w:val="000000" w:themeColor="text1"/>
+        </w:rPr>
+        <w:t>of the stresses</w:t>
+      </w:r>
+      <w:proofErr w:type="gramEnd"/>
+      <w:r>
+        <w:rPr>
+          <w:color w:val="000000" w:themeColor="text1"/>
+        </w:rPr>
+        <w:t>. The qualities of our scheme that we emphasized are its uniform convergence with respect to compressibility and the exact representation of a divergence-free solution for incompressible materials.</w:t>
       </w:r>
     </w:p>
     <w:p>
@@ -1346,7 +1511,43 @@
           <w:color w:val="0070C0"/>
           <w:shd w:val="clear" w:color="auto" w:fill="FFFFFF"/>
         </w:rPr>
-        <w:t>-(18):. To say that what's unusual is that the stress is not symmetrical</w:t>
+        <w:t>-(18</w:t>
+      </w:r>
+      <w:proofErr w:type="gramStart"/>
+      <w:r>
+        <w:rPr>
+          <w:rFonts w:eastAsia="Times New Roman" w:cstheme="minorHAnsi"/>
+          <w:color w:val="0070C0"/>
+          <w:shd w:val="clear" w:color="auto" w:fill="FFFFFF"/>
+        </w:rPr>
+        <w:t>):.</w:t>
+      </w:r>
+      <w:proofErr w:type="gramEnd"/>
+      <w:r>
+        <w:rPr>
+          <w:rFonts w:eastAsia="Times New Roman" w:cstheme="minorHAnsi"/>
+          <w:color w:val="0070C0"/>
+          <w:shd w:val="clear" w:color="auto" w:fill="FFFFFF"/>
+        </w:rPr>
+        <w:t xml:space="preserve"> To say that what's unusual is that </w:t>
+      </w:r>
+      <w:proofErr w:type="gramStart"/>
+      <w:r>
+        <w:rPr>
+          <w:rFonts w:eastAsia="Times New Roman" w:cstheme="minorHAnsi"/>
+          <w:color w:val="0070C0"/>
+          <w:shd w:val="clear" w:color="auto" w:fill="FFFFFF"/>
+        </w:rPr>
+        <w:t>the stress</w:t>
+      </w:r>
+      <w:proofErr w:type="gramEnd"/>
+      <w:r>
+        <w:rPr>
+          <w:rFonts w:eastAsia="Times New Roman" w:cstheme="minorHAnsi"/>
+          <w:color w:val="0070C0"/>
+          <w:shd w:val="clear" w:color="auto" w:fill="FFFFFF"/>
+        </w:rPr>
+        <w:t xml:space="preserve"> is not symmetrical</w:t>
       </w:r>
     </w:p>
     <w:p>
@@ -1525,20 +1726,30 @@
         </w:rPr>
         <w:t xml:space="preserve"> </w:t>
       </w:r>
+      <w:proofErr w:type="gramStart"/>
       <w:r>
         <w:rPr>
           <w:color w:val="000000" w:themeColor="text1"/>
           <w:shd w:val="clear" w:color="auto" w:fill="FFFFFF"/>
           <w:lang w:val="en-GB"/>
         </w:rPr>
-        <w:t>exactly the same space used in our formulation and in the two previously cited references.</w:t>
-      </w:r>
+        <w:t>exactly the same</w:t>
+      </w:r>
+      <w:proofErr w:type="gramEnd"/>
       <w:r>
         <w:rPr>
           <w:color w:val="000000" w:themeColor="text1"/>
           <w:shd w:val="clear" w:color="auto" w:fill="FFFFFF"/>
           <w:lang w:val="en-GB"/>
         </w:rPr>
+        <w:t xml:space="preserve"> space used in our formulation and in the two previously cited references.</w:t>
+      </w:r>
+      <w:r>
+        <w:rPr>
+          <w:color w:val="000000" w:themeColor="text1"/>
+          <w:shd w:val="clear" w:color="auto" w:fill="FFFFFF"/>
+          <w:lang w:val="en-GB"/>
+        </w:rPr>
         <w:t xml:space="preserve"> </w:t>
       </w:r>
       <w:r>
@@ -1676,25 +1887,79 @@
           <w:color w:val="0070C0"/>
           <w:shd w:val="clear" w:color="auto" w:fill="FFFFFF"/>
         </w:rPr>
-        <w:t>-It is not clear whether the proposed method is capable of calculating a symmetrical stress per element.</w:t>
-      </w:r>
-    </w:p>
-    <w:p>
-      <w:pPr>
-        <w:jc w:val="both"/>
-        <w:rPr>
-          <w:rFonts w:eastAsia="Times New Roman" w:cstheme="minorHAnsi"/>
-          <w:color w:val="0070C0"/>
-          <w:shd w:val="clear" w:color="auto" w:fill="FFFFFF"/>
-        </w:rPr>
-      </w:pPr>
-      <w:r>
-        <w:rPr>
-          <w:rFonts w:eastAsia="Times New Roman" w:cstheme="minorHAnsi"/>
-          <w:color w:val="0070C0"/>
-          <w:shd w:val="clear" w:color="auto" w:fill="FFFFFF"/>
-        </w:rPr>
-        <w:t>-The interest of the second hybridization of tangential stresses is not clear. A more detailed comment is needed</w:t>
+        <w:t xml:space="preserve">-It is not clear whether the proposed method </w:t>
+      </w:r>
+      <w:proofErr w:type="gramStart"/>
+      <w:r>
+        <w:rPr>
+          <w:rFonts w:eastAsia="Times New Roman" w:cstheme="minorHAnsi"/>
+          <w:color w:val="0070C0"/>
+          <w:shd w:val="clear" w:color="auto" w:fill="FFFFFF"/>
+        </w:rPr>
+        <w:t>is capable of calculating</w:t>
+      </w:r>
+      <w:proofErr w:type="gramEnd"/>
+      <w:r>
+        <w:rPr>
+          <w:rFonts w:eastAsia="Times New Roman" w:cstheme="minorHAnsi"/>
+          <w:color w:val="0070C0"/>
+          <w:shd w:val="clear" w:color="auto" w:fill="FFFFFF"/>
+        </w:rPr>
+        <w:t xml:space="preserve"> </w:t>
+      </w:r>
+      <w:proofErr w:type="gramStart"/>
+      <w:r>
+        <w:rPr>
+          <w:rFonts w:eastAsia="Times New Roman" w:cstheme="minorHAnsi"/>
+          <w:color w:val="0070C0"/>
+          <w:shd w:val="clear" w:color="auto" w:fill="FFFFFF"/>
+        </w:rPr>
+        <w:t>a symmetrical</w:t>
+      </w:r>
+      <w:proofErr w:type="gramEnd"/>
+      <w:r>
+        <w:rPr>
+          <w:rFonts w:eastAsia="Times New Roman" w:cstheme="minorHAnsi"/>
+          <w:color w:val="0070C0"/>
+          <w:shd w:val="clear" w:color="auto" w:fill="FFFFFF"/>
+        </w:rPr>
+        <w:t xml:space="preserve"> stress per element.</w:t>
+      </w:r>
+    </w:p>
+    <w:p>
+      <w:pPr>
+        <w:jc w:val="both"/>
+        <w:rPr>
+          <w:rFonts w:eastAsia="Times New Roman" w:cstheme="minorHAnsi"/>
+          <w:color w:val="0070C0"/>
+          <w:shd w:val="clear" w:color="auto" w:fill="FFFFFF"/>
+        </w:rPr>
+      </w:pPr>
+      <w:r>
+        <w:rPr>
+          <w:rFonts w:eastAsia="Times New Roman" w:cstheme="minorHAnsi"/>
+          <w:color w:val="0070C0"/>
+          <w:shd w:val="clear" w:color="auto" w:fill="FFFFFF"/>
+        </w:rPr>
+        <w:t xml:space="preserve">-The interest of the second hybridization of tangential </w:t>
+      </w:r>
+      <w:proofErr w:type="gramStart"/>
+      <w:r>
+        <w:rPr>
+          <w:rFonts w:eastAsia="Times New Roman" w:cstheme="minorHAnsi"/>
+          <w:color w:val="0070C0"/>
+          <w:shd w:val="clear" w:color="auto" w:fill="FFFFFF"/>
+        </w:rPr>
+        <w:t>stresses</w:t>
+      </w:r>
+      <w:proofErr w:type="gramEnd"/>
+      <w:r>
+        <w:rPr>
+          <w:rFonts w:eastAsia="Times New Roman" w:cstheme="minorHAnsi"/>
+          <w:color w:val="0070C0"/>
+          <w:shd w:val="clear" w:color="auto" w:fill="FFFFFF"/>
+        </w:rPr>
+        <w:t xml:space="preserve"> is not clear. A more detailed comment is needed</w:t>
       </w:r>
     </w:p>
     <w:p>
@@ -1768,25 +2033,24 @@
       <w:pPr>
         <w:jc w:val="both"/>
         <w:rPr>
-          <w:color w:val="000000" w:themeColor="text1"/>
-        </w:rPr>
-      </w:pPr>
-      <w:commentRangeStart w:id="2"/>
-      <w:r>
-        <w:rPr>
-          <w:color w:val="000000" w:themeColor="text1"/>
+          <w:color w:val="EE0000"/>
+        </w:rPr>
+      </w:pPr>
+      <w:r>
+        <w:rPr>
+          <w:color w:val="EE0000"/>
         </w:rPr>
         <w:t xml:space="preserve">“We then conclude that the integral of the computed normal traction </w:t>
       </w:r>
       <w:r>
         <w:rPr>
-          <w:color w:val="000000" w:themeColor="text1"/>
+          <w:color w:val="EE0000"/>
         </w:rPr>
         <w:t>is</w:t>
       </w:r>
       <w:r>
         <w:rPr>
-          <w:color w:val="000000" w:themeColor="text1"/>
+          <w:color w:val="EE0000"/>
         </w:rPr>
         <w:t xml:space="preserve"> in equilibrium with the</w:t>
       </w:r>
@@ -1795,22 +2059,15 @@
       <w:pPr>
         <w:jc w:val="both"/>
         <w:rPr>
-          <w:color w:val="000000" w:themeColor="text1"/>
-        </w:rPr>
-      </w:pPr>
-      <w:r>
-        <w:rPr>
-          <w:color w:val="000000" w:themeColor="text1"/>
+          <w:color w:val="EE0000"/>
+        </w:rPr>
+      </w:pPr>
+      <w:r>
+        <w:rPr>
+          <w:color w:val="EE0000"/>
         </w:rPr>
         <w:t>integral of the body forces b, both in value and moment.”</w:t>
       </w:r>
-      <w:commentRangeEnd w:id="2"/>
-      <w:r>
-        <w:rPr>
-          <w:rStyle w:val="CommentReference"/>
-        </w:rPr>
-        <w:commentReference w:id="2"/>
-      </w:r>
     </w:p>
     <w:p>
       <w:pPr>
@@ -1964,7 +2221,25 @@
           <w:color w:val="0070C0"/>
           <w:shd w:val="clear" w:color="auto" w:fill="FFFFFF"/>
         </w:rPr>
-        <w:t>I don't share completely the authors' comments: it's obvious with two elements that the very classical formulations, in particular those implemented in industrial software, give the exact solution (k=1 for the displacement and k=0 for the pressure, per element). This should be true for all formulations.</w:t>
+        <w:t xml:space="preserve">I don't share completely the authors' comments: it's obvious with two elements that the very classical formulations, </w:t>
+      </w:r>
+      <w:proofErr w:type="gramStart"/>
+      <w:r>
+        <w:rPr>
+          <w:rFonts w:eastAsia="Times New Roman" w:cstheme="minorHAnsi"/>
+          <w:color w:val="0070C0"/>
+          <w:shd w:val="clear" w:color="auto" w:fill="FFFFFF"/>
+        </w:rPr>
+        <w:t>in particular</w:t>
+      </w:r>
+      <w:proofErr w:type="gramEnd"/>
+      <w:r>
+        <w:rPr>
+          <w:rFonts w:eastAsia="Times New Roman" w:cstheme="minorHAnsi"/>
+          <w:color w:val="0070C0"/>
+          <w:shd w:val="clear" w:color="auto" w:fill="FFFFFF"/>
+        </w:rPr>
+        <w:t xml:space="preserve"> those implemented in industrial software, give the exact solution (k=1 for the displacement and k=0 for the pressure, per element). This should be true for all formulations.</w:t>
       </w:r>
     </w:p>
     <w:p>
@@ -2032,7 +2307,21 @@
         <w:rPr>
           <w:color w:val="000000" w:themeColor="text1"/>
         </w:rPr>
-        <w:t>We agree with the reviewer. On the other hand, the bad performance of Taylor Hood approximations for heterogeneous materials is rarely emphasized in the literature.</w:t>
+        <w:t xml:space="preserve">We agree with the reviewer. On the other hand, the bad performance of Taylor Hood approximations for heterogeneous materials is rarely emphasized in </w:t>
+      </w:r>
+      <w:proofErr w:type="gramStart"/>
+      <w:r>
+        <w:rPr>
+          <w:color w:val="000000" w:themeColor="text1"/>
+        </w:rPr>
+        <w:t>the literature</w:t>
+      </w:r>
+      <w:proofErr w:type="gramEnd"/>
+      <w:r>
+        <w:rPr>
+          <w:color w:val="000000" w:themeColor="text1"/>
+        </w:rPr>
+        <w:t>.</w:t>
       </w:r>
     </w:p>
     <w:p>
@@ -2251,9 +2540,9 @@
       </w:pPr>
     </w:p>
     <w:sectPr>
-      <w:footerReference w:type="even" r:id="rId11"/>
-      <w:footerReference w:type="default" r:id="rId12"/>
-      <w:footerReference w:type="first" r:id="rId13"/>
+      <w:footerReference w:type="even" r:id="rId7"/>
+      <w:footerReference w:type="default" r:id="rId8"/>
+      <w:footerReference w:type="first" r:id="rId9"/>
       <w:pgSz w:w="12240" w:h="15840"/>
       <w:pgMar w:top="1440" w:right="1440" w:bottom="1593" w:left="1440" w:header="0" w:footer="0" w:gutter="0"/>
       <w:pgNumType w:start="1"/>
@@ -2263,86 +2552,6 @@
     </w:sectPr>
   </w:body>
 </w:document>
-</file>
-
-<file path=word/comments.xml><?xml version="1.0" encoding="utf-8"?>
-<w:comments xmlns:wpc="http://schemas.microsoft.com/office/word/2010/wordprocessingCanvas" xmlns:cx="http://schemas.microsoft.com/office/drawing/2014/chartex" xmlns:cx1="http://schemas.microsoft.com/office/drawing/2015/9/8/chartex" xmlns:cx2="http://schemas.microsoft.com/office/drawing/2015/10/21/chartex" xmlns:cx3="http://schemas.microsoft.com/office/drawing/2016/5/9/chartex" xmlns:cx4="http://schemas.microsoft.com/office/drawing/2016/5/10/chartex" xmlns:cx5="http://schemas.microsoft.com/office/drawing/2016/5/11/chartex" xmlns:cx6="http://schemas.microsoft.com/office/drawing/2016/5/12/chartex" xmlns:cx7="http://schemas.microsoft.com/office/drawing/2016/5/13/chartex" xmlns:cx8="http://schemas.microsoft.com/office/drawing/2016/5/14/chartex" xmlns:mc="http://schemas.openxmlformats.org/markup-compatibility/2006" xmlns:aink="http://schemas.microsoft.com/office/drawing/2016/ink" xmlns:am3d="http://schemas.microsoft.com/office/drawing/2017/model3d" xmlns:o="urn:schemas-microsoft-com:office:office" xmlns:oel="http://schemas.microsoft.com/office/2019/extlst" xmlns:r="http://schemas.openxmlformats.org/officeDocument/2006/relationships" xmlns:m="http://schemas.openxmlformats.org/officeDocument/2006/math" xmlns:v="urn:schemas-microsoft-com:vml" xmlns:wp14="http://schemas.microsoft.com/office/word/2010/wordprocessingDrawing" xmlns:wp="http://schemas.openxmlformats.org/drawingml/2006/wordprocessingDrawing" xmlns:w10="urn:schemas-microsoft-com:office:word" xmlns:w="http://schemas.openxmlformats.org/wordprocessingml/2006/main" xmlns:w14="http://schemas.microsoft.com/office/word/2010/wordml" xmlns:w15="http://schemas.microsoft.com/office/word/2012/wordml" xmlns:w16cex="http://schemas.microsoft.com/office/word/2018/wordml/cex" xmlns:w16cid="http://schemas.microsoft.com/office/word/2016/wordml/cid" xmlns:w16="http://schemas.microsoft.com/office/word/2018/wordml" xmlns:w16du="http://schemas.microsoft.com/office/word/2023/wordml/word16du" xmlns:w16sdtdh="http://schemas.microsoft.com/office/word/2020/wordml/sdtdatahash" xmlns:w16sdtfl="http://schemas.microsoft.com/office/word/2024/wordml/sdtformatlock" xmlns:w16se="http://schemas.microsoft.com/office/word/2015/wordml/symex" xmlns:wpg="http://schemas.microsoft.com/office/word/2010/wordprocessingGroup" xmlns:wpi="http://schemas.microsoft.com/office/word/2010/wordprocessingInk" xmlns:wne="http://schemas.microsoft.com/office/word/2006/wordml" xmlns:wps="http://schemas.microsoft.com/office/word/2010/wordprocessingShape" mc:Ignorable="w14 w15 w16se w16cid w16 w16cex w16sdtdh w16sdtfl w16du wp14">
-  <w:comment w:id="0" w:author="Nathan Shauer" w:date="2025-07-09T17:57:00Z" w:initials="NS">
-    <w:p>
-      <w:r>
-        <w:rPr>
-          <w:rStyle w:val="CommentReference"/>
-        </w:rPr>
-        <w:annotationRef/>
-      </w:r>
-      <w:r>
-        <w:rPr>
-          <w:sz w:val="20"/>
-          <w:szCs w:val="20"/>
-        </w:rPr>
-        <w:t>Should this be red?</w:t>
-      </w:r>
-    </w:p>
-  </w:comment>
-  <w:comment w:id="1" w:author="Nathan Shauer" w:date="2025-07-09T17:57:00Z" w:initials="NS">
-    <w:p>
-      <w:r>
-        <w:rPr>
-          <w:rStyle w:val="CommentReference"/>
-        </w:rPr>
-        <w:annotationRef/>
-      </w:r>
-      <w:r>
-        <w:rPr>
-          <w:sz w:val="20"/>
-          <w:szCs w:val="20"/>
-        </w:rPr>
-        <w:t>Red?</w:t>
-      </w:r>
-    </w:p>
-  </w:comment>
-  <w:comment w:id="2" w:author="Nathan Shauer" w:date="2025-07-09T18:00:00Z" w:initials="NS">
-    <w:p>
-      <w:r>
-        <w:rPr>
-          <w:rStyle w:val="CommentReference"/>
-        </w:rPr>
-        <w:annotationRef/>
-      </w:r>
-      <w:r>
-        <w:rPr>
-          <w:sz w:val="20"/>
-          <w:szCs w:val="20"/>
-        </w:rPr>
-        <w:t>Red?</w:t>
-      </w:r>
-    </w:p>
-  </w:comment>
-</w:comments>
-</file>
-
-<file path=word/commentsExtended.xml><?xml version="1.0" encoding="utf-8"?>
-<w15:commentsEx xmlns:wpc="http://schemas.microsoft.com/office/word/2010/wordprocessingCanvas" xmlns:cx="http://schemas.microsoft.com/office/drawing/2014/chartex" xmlns:cx1="http://schemas.microsoft.com/office/drawing/2015/9/8/chartex" xmlns:cx2="http://schemas.microsoft.com/office/drawing/2015/10/21/chartex" xmlns:cx3="http://schemas.microsoft.com/office/drawing/2016/5/9/chartex" xmlns:cx4="http://schemas.microsoft.com/office/drawing/2016/5/10/chartex" xmlns:cx5="http://schemas.microsoft.com/office/drawing/2016/5/11/chartex" xmlns:cx6="http://schemas.microsoft.com/office/drawing/2016/5/12/chartex" xmlns:cx7="http://schemas.microsoft.com/office/drawing/2016/5/13/chartex" xmlns:cx8="http://schemas.microsoft.com/office/drawing/2016/5/14/chartex" xmlns:mc="http://schemas.openxmlformats.org/markup-compatibility/2006" xmlns:aink="http://schemas.microsoft.com/office/drawing/2016/ink" xmlns:am3d="http://schemas.microsoft.com/office/drawing/2017/model3d" xmlns:o="urn:schemas-microsoft-com:office:office" xmlns:oel="http://schemas.microsoft.com/office/2019/extlst" xmlns:r="http://schemas.openxmlformats.org/officeDocument/2006/relationships" xmlns:m="http://schemas.openxmlformats.org/officeDocument/2006/math" xmlns:v="urn:schemas-microsoft-com:vml" xmlns:wp14="http://schemas.microsoft.com/office/word/2010/wordprocessingDrawing" xmlns:wp="http://schemas.openxmlformats.org/drawingml/2006/wordprocessingDrawing" xmlns:w10="urn:schemas-microsoft-com:office:word" xmlns:w="http://schemas.openxmlformats.org/wordprocessingml/2006/main" xmlns:w14="http://schemas.microsoft.com/office/word/2010/wordml" xmlns:w15="http://schemas.microsoft.com/office/word/2012/wordml" xmlns:w16cex="http://schemas.microsoft.com/office/word/2018/wordml/cex" xmlns:w16cid="http://schemas.microsoft.com/office/word/2016/wordml/cid" xmlns:w16="http://schemas.microsoft.com/office/word/2018/wordml" xmlns:w16du="http://schemas.microsoft.com/office/word/2023/wordml/word16du" xmlns:w16sdtdh="http://schemas.microsoft.com/office/word/2020/wordml/sdtdatahash" xmlns:w16sdtfl="http://schemas.microsoft.com/office/word/2024/wordml/sdtformatlock" xmlns:w16se="http://schemas.microsoft.com/office/word/2015/wordml/symex" xmlns:wpg="http://schemas.microsoft.com/office/word/2010/wordprocessingGroup" xmlns:wpi="http://schemas.microsoft.com/office/word/2010/wordprocessingInk" xmlns:wne="http://schemas.microsoft.com/office/word/2006/wordml" xmlns:wps="http://schemas.microsoft.com/office/word/2010/wordprocessingShape" mc:Ignorable="w14 w15 w16se w16cid w16 w16cex w16sdtdh w16sdtfl w16du wp14">
-  <w15:commentEx w15:paraId="5775D3FD" w15:done="0"/>
-  <w15:commentEx w15:paraId="2589B3A5" w15:done="0"/>
-  <w15:commentEx w15:paraId="0CB106D0" w15:done="0"/>
-</w15:commentsEx>
-</file>
-
-<file path=word/commentsExtensible.xml><?xml version="1.0" encoding="utf-8"?>
-<w16cex:commentsExtensible xmlns:wpc="http://schemas.microsoft.com/office/word/2010/wordprocessingCanvas" xmlns:cx="http://schemas.microsoft.com/office/drawing/2014/chartex" xmlns:cx1="http://schemas.microsoft.com/office/drawing/2015/9/8/chartex" xmlns:cx2="http://schemas.microsoft.com/office/drawing/2015/10/21/chartex" xmlns:cx3="http://schemas.microsoft.com/office/drawing/2016/5/9/chartex" xmlns:cx4="http://schemas.microsoft.com/office/drawing/2016/5/10/chartex" xmlns:cx5="http://schemas.microsoft.com/office/drawing/2016/5/11/chartex" xmlns:cx6="http://schemas.microsoft.com/office/drawing/2016/5/12/chartex" xmlns:cx7="http://schemas.microsoft.com/office/drawing/2016/5/13/chartex" xmlns:cx8="http://schemas.microsoft.com/office/drawing/2016/5/14/chartex" xmlns:cr="http://schemas.microsoft.com/office/comments/2020/reactions" xmlns:mc="http://schemas.openxmlformats.org/markup-compatibility/2006" xmlns:aink="http://schemas.microsoft.com/office/drawing/2016/ink" xmlns:am3d="http://schemas.microsoft.com/office/drawing/2017/model3d" xmlns:o="urn:schemas-microsoft-com:office:office" xmlns:oel="http://schemas.microsoft.com/office/2019/extlst" xmlns:r="http://schemas.openxmlformats.org/officeDocument/2006/relationships" xmlns:m="http://schemas.openxmlformats.org/officeDocument/2006/math" xmlns:v="urn:schemas-microsoft-com:vml" xmlns:wp14="http://schemas.microsoft.com/office/word/2010/wordprocessingDrawing" xmlns:wp="http://schemas.openxmlformats.org/drawingml/2006/wordprocessingDrawing" xmlns:w10="urn:schemas-microsoft-com:office:word" xmlns:w="http://schemas.openxmlformats.org/wordprocessingml/2006/main" xmlns:w14="http://schemas.microsoft.com/office/word/2010/wordml" xmlns:w15="http://schemas.microsoft.com/office/word/2012/wordml" xmlns:w16cex="http://schemas.microsoft.com/office/word/2018/wordml/cex" xmlns:w16cid="http://schemas.microsoft.com/office/word/2016/wordml/cid" xmlns:w16="http://schemas.microsoft.com/office/word/2018/wordml" xmlns:w16du="http://schemas.microsoft.com/office/word/2023/wordml/word16du" xmlns:w16sdtdh="http://schemas.microsoft.com/office/word/2020/wordml/sdtdatahash" xmlns:w16sdtfl="http://schemas.microsoft.com/office/word/2024/wordml/sdtformatlock" xmlns:w16se="http://schemas.microsoft.com/office/word/2015/wordml/symex" xmlns:wpg="http://schemas.microsoft.com/office/word/2010/wordprocessingGroup" xmlns:wpi="http://schemas.microsoft.com/office/word/2010/wordprocessingInk" xmlns:wne="http://schemas.microsoft.com/office/word/2006/wordml" xmlns:wps="http://schemas.microsoft.com/office/word/2010/wordprocessingShape" mc:Ignorable="w14 w15 w16se w16cid w16 w16cex w16sdtdh w16sdtfl cr w16du wp14">
-  <w16cex:commentExtensible w16cex:durableId="4BA5E7E2" w16cex:dateUtc="2025-07-09T20:57:00Z"/>
-  <w16cex:commentExtensible w16cex:durableId="305904A1" w16cex:dateUtc="2025-07-09T20:57:00Z"/>
-  <w16cex:commentExtensible w16cex:durableId="6424EF35" w16cex:dateUtc="2025-07-09T21:00:00Z"/>
-</w16cex:commentsExtensible>
-</file>
-
-<file path=word/commentsIds.xml><?xml version="1.0" encoding="utf-8"?>
-<w16cid:commentsIds xmlns:wpc="http://schemas.microsoft.com/office/word/2010/wordprocessingCanvas" xmlns:cx="http://schemas.microsoft.com/office/drawing/2014/chartex" xmlns:cx1="http://schemas.microsoft.com/office/drawing/2015/9/8/chartex" xmlns:cx2="http://schemas.microsoft.com/office/drawing/2015/10/21/chartex" xmlns:cx3="http://schemas.microsoft.com/office/drawing/2016/5/9/chartex" xmlns:cx4="http://schemas.microsoft.com/office/drawing/2016/5/10/chartex" xmlns:cx5="http://schemas.microsoft.com/office/drawing/2016/5/11/chartex" xmlns:cx6="http://schemas.microsoft.com/office/drawing/2016/5/12/chartex" xmlns:cx7="http://schemas.microsoft.com/office/drawing/2016/5/13/chartex" xmlns:cx8="http://schemas.microsoft.com/office/drawing/2016/5/14/chartex" xmlns:mc="http://schemas.openxmlformats.org/markup-compatibility/2006" xmlns:aink="http://schemas.microsoft.com/office/drawing/2016/ink" xmlns:am3d="http://schemas.microsoft.com/office/drawing/2017/model3d" xmlns:o="urn:schemas-microsoft-com:office:office" xmlns:oel="http://schemas.microsoft.com/office/2019/extlst" xmlns:r="http://schemas.openxmlformats.org/officeDocument/2006/relationships" xmlns:m="http://schemas.openxmlformats.org/officeDocument/2006/math" xmlns:v="urn:schemas-microsoft-com:vml" xmlns:wp14="http://schemas.microsoft.com/office/word/2010/wordprocessingDrawing" xmlns:wp="http://schemas.openxmlformats.org/drawingml/2006/wordprocessingDrawing" xmlns:w10="urn:schemas-microsoft-com:office:word" xmlns:w="http://schemas.openxmlformats.org/wordprocessingml/2006/main" xmlns:w14="http://schemas.microsoft.com/office/word/2010/wordml" xmlns:w15="http://schemas.microsoft.com/office/word/2012/wordml" xmlns:w16cex="http://schemas.microsoft.com/office/word/2018/wordml/cex" xmlns:w16cid="http://schemas.microsoft.com/office/word/2016/wordml/cid" xmlns:w16="http://schemas.microsoft.com/office/word/2018/wordml" xmlns:w16du="http://schemas.microsoft.com/office/word/2023/wordml/word16du" xmlns:w16sdtdh="http://schemas.microsoft.com/office/word/2020/wordml/sdtdatahash" xmlns:w16sdtfl="http://schemas.microsoft.com/office/word/2024/wordml/sdtformatlock" xmlns:w16se="http://schemas.microsoft.com/office/word/2015/wordml/symex" xmlns:wpg="http://schemas.microsoft.com/office/word/2010/wordprocessingGroup" xmlns:wpi="http://schemas.microsoft.com/office/word/2010/wordprocessingInk" xmlns:wne="http://schemas.microsoft.com/office/word/2006/wordml" xmlns:wps="http://schemas.microsoft.com/office/word/2010/wordprocessingShape" mc:Ignorable="w14 w15 w16se w16cid w16 w16cex w16sdtdh w16sdtfl w16du wp14">
-  <w16cid:commentId w16cid:paraId="5775D3FD" w16cid:durableId="4BA5E7E2"/>
-  <w16cid:commentId w16cid:paraId="2589B3A5" w16cid:durableId="305904A1"/>
-  <w16cid:commentId w16cid:paraId="0CB106D0" w16cid:durableId="6424EF35"/>
-</w16cid:commentsIds>
 </file>
 
 <file path=word/endnotes.xml><?xml version="1.0" encoding="utf-8"?>
@@ -2380,41 +2589,42 @@
         <w:docPartUnique/>
       </w:docPartObj>
     </w:sdtPr>
+    <w:sdtEndPr/>
     <w:sdtContent>
       <w:p>
         <w:pPr>
-          <w:pStyle w:val="Footer"/>
+          <w:pStyle w:val="Rodap"/>
           <w:rPr>
-            <w:rStyle w:val="PageNumber"/>
+            <w:rStyle w:val="Nmerodepgina"/>
           </w:rPr>
         </w:pPr>
         <w:r>
           <w:rPr>
-            <w:rStyle w:val="PageNumber"/>
+            <w:rStyle w:val="Nmerodepgina"/>
           </w:rPr>
           <w:fldChar w:fldCharType="begin"/>
         </w:r>
         <w:r>
           <w:rPr>
-            <w:rStyle w:val="PageNumber"/>
+            <w:rStyle w:val="Nmerodepgina"/>
           </w:rPr>
           <w:instrText xml:space="preserve"> PAGE </w:instrText>
         </w:r>
         <w:r>
           <w:rPr>
-            <w:rStyle w:val="PageNumber"/>
+            <w:rStyle w:val="Nmerodepgina"/>
           </w:rPr>
           <w:fldChar w:fldCharType="separate"/>
         </w:r>
         <w:r>
           <w:rPr>
-            <w:rStyle w:val="PageNumber"/>
+            <w:rStyle w:val="Nmerodepgina"/>
           </w:rPr>
           <w:t>0</w:t>
         </w:r>
         <w:r>
           <w:rPr>
-            <w:rStyle w:val="PageNumber"/>
+            <w:rStyle w:val="Nmerodepgina"/>
           </w:rPr>
           <w:fldChar w:fldCharType="end"/>
         </w:r>
@@ -2423,7 +2633,7 @@
   </w:sdt>
   <w:p>
     <w:pPr>
-      <w:pStyle w:val="Footer"/>
+      <w:pStyle w:val="Rodap"/>
     </w:pPr>
   </w:p>
 </w:ftr>
@@ -2439,41 +2649,42 @@
         <w:docPartUnique/>
       </w:docPartObj>
     </w:sdtPr>
+    <w:sdtEndPr/>
     <w:sdtContent>
       <w:p>
         <w:pPr>
-          <w:pStyle w:val="Footer"/>
+          <w:pStyle w:val="Rodap"/>
           <w:rPr>
-            <w:rStyle w:val="PageNumber"/>
+            <w:rStyle w:val="Nmerodepgina"/>
           </w:rPr>
         </w:pPr>
         <w:r>
           <w:rPr>
-            <w:rStyle w:val="PageNumber"/>
+            <w:rStyle w:val="Nmerodepgina"/>
           </w:rPr>
           <w:fldChar w:fldCharType="begin"/>
         </w:r>
         <w:r>
           <w:rPr>
-            <w:rStyle w:val="PageNumber"/>
+            <w:rStyle w:val="Nmerodepgina"/>
           </w:rPr>
           <w:instrText xml:space="preserve"> PAGE </w:instrText>
         </w:r>
         <w:r>
           <w:rPr>
-            <w:rStyle w:val="PageNumber"/>
+            <w:rStyle w:val="Nmerodepgina"/>
           </w:rPr>
           <w:fldChar w:fldCharType="separate"/>
         </w:r>
         <w:r>
           <w:rPr>
-            <w:rStyle w:val="PageNumber"/>
+            <w:rStyle w:val="Nmerodepgina"/>
           </w:rPr>
           <w:t>5</w:t>
         </w:r>
         <w:r>
           <w:rPr>
-            <w:rStyle w:val="PageNumber"/>
+            <w:rStyle w:val="Nmerodepgina"/>
           </w:rPr>
           <w:fldChar w:fldCharType="end"/>
         </w:r>
@@ -2482,7 +2693,7 @@
   </w:sdt>
   <w:p>
     <w:pPr>
-      <w:pStyle w:val="Footer"/>
+      <w:pStyle w:val="Rodap"/>
     </w:pPr>
   </w:p>
 </w:ftr>
@@ -2498,41 +2709,42 @@
         <w:docPartUnique/>
       </w:docPartObj>
     </w:sdtPr>
+    <w:sdtEndPr/>
     <w:sdtContent>
       <w:p>
         <w:pPr>
-          <w:pStyle w:val="Footer"/>
+          <w:pStyle w:val="Rodap"/>
           <w:rPr>
-            <w:rStyle w:val="PageNumber"/>
+            <w:rStyle w:val="Nmerodepgina"/>
           </w:rPr>
         </w:pPr>
         <w:r>
           <w:rPr>
-            <w:rStyle w:val="PageNumber"/>
+            <w:rStyle w:val="Nmerodepgina"/>
           </w:rPr>
           <w:fldChar w:fldCharType="begin"/>
         </w:r>
         <w:r>
           <w:rPr>
-            <w:rStyle w:val="PageNumber"/>
+            <w:rStyle w:val="Nmerodepgina"/>
           </w:rPr>
           <w:instrText xml:space="preserve"> PAGE </w:instrText>
         </w:r>
         <w:r>
           <w:rPr>
-            <w:rStyle w:val="PageNumber"/>
+            <w:rStyle w:val="Nmerodepgina"/>
           </w:rPr>
           <w:fldChar w:fldCharType="separate"/>
         </w:r>
         <w:r>
           <w:rPr>
-            <w:rStyle w:val="PageNumber"/>
+            <w:rStyle w:val="Nmerodepgina"/>
           </w:rPr>
           <w:t>5</w:t>
         </w:r>
         <w:r>
           <w:rPr>
-            <w:rStyle w:val="PageNumber"/>
+            <w:rStyle w:val="Nmerodepgina"/>
           </w:rPr>
           <w:fldChar w:fldCharType="end"/>
         </w:r>
@@ -2541,7 +2753,7 @@
   </w:sdt>
   <w:p>
     <w:pPr>
-      <w:pStyle w:val="Footer"/>
+      <w:pStyle w:val="Rodap"/>
     </w:pPr>
   </w:p>
 </w:ftr>
@@ -2570,14 +2782,6 @@
     </w:p>
   </w:footnote>
 </w:footnotes>
-</file>
-
-<file path=word/people.xml><?xml version="1.0" encoding="utf-8"?>
-<w15:people xmlns:wpc="http://schemas.microsoft.com/office/word/2010/wordprocessingCanvas" xmlns:cx="http://schemas.microsoft.com/office/drawing/2014/chartex" xmlns:cx1="http://schemas.microsoft.com/office/drawing/2015/9/8/chartex" xmlns:cx2="http://schemas.microsoft.com/office/drawing/2015/10/21/chartex" xmlns:cx3="http://schemas.microsoft.com/office/drawing/2016/5/9/chartex" xmlns:cx4="http://schemas.microsoft.com/office/drawing/2016/5/10/chartex" xmlns:cx5="http://schemas.microsoft.com/office/drawing/2016/5/11/chartex" xmlns:cx6="http://schemas.microsoft.com/office/drawing/2016/5/12/chartex" xmlns:cx7="http://schemas.microsoft.com/office/drawing/2016/5/13/chartex" xmlns:cx8="http://schemas.microsoft.com/office/drawing/2016/5/14/chartex" xmlns:mc="http://schemas.openxmlformats.org/markup-compatibility/2006" xmlns:aink="http://schemas.microsoft.com/office/drawing/2016/ink" xmlns:am3d="http://schemas.microsoft.com/office/drawing/2017/model3d" xmlns:o="urn:schemas-microsoft-com:office:office" xmlns:oel="http://schemas.microsoft.com/office/2019/extlst" xmlns:r="http://schemas.openxmlformats.org/officeDocument/2006/relationships" xmlns:m="http://schemas.openxmlformats.org/officeDocument/2006/math" xmlns:v="urn:schemas-microsoft-com:vml" xmlns:wp14="http://schemas.microsoft.com/office/word/2010/wordprocessingDrawing" xmlns:wp="http://schemas.openxmlformats.org/drawingml/2006/wordprocessingDrawing" xmlns:w10="urn:schemas-microsoft-com:office:word" xmlns:w="http://schemas.openxmlformats.org/wordprocessingml/2006/main" xmlns:w14="http://schemas.microsoft.com/office/word/2010/wordml" xmlns:w15="http://schemas.microsoft.com/office/word/2012/wordml" xmlns:w16cex="http://schemas.microsoft.com/office/word/2018/wordml/cex" xmlns:w16cid="http://schemas.microsoft.com/office/word/2016/wordml/cid" xmlns:w16="http://schemas.microsoft.com/office/word/2018/wordml" xmlns:w16du="http://schemas.microsoft.com/office/word/2023/wordml/word16du" xmlns:w16sdtdh="http://schemas.microsoft.com/office/word/2020/wordml/sdtdatahash" xmlns:w16sdtfl="http://schemas.microsoft.com/office/word/2024/wordml/sdtformatlock" xmlns:w16se="http://schemas.microsoft.com/office/word/2015/wordml/symex" xmlns:wpg="http://schemas.microsoft.com/office/word/2010/wordprocessingGroup" xmlns:wpi="http://schemas.microsoft.com/office/word/2010/wordprocessingInk" xmlns:wne="http://schemas.microsoft.com/office/word/2006/wordml" xmlns:wps="http://schemas.microsoft.com/office/word/2010/wordprocessingShape" mc:Ignorable="w14 w15 w16se w16cid w16 w16cex w16sdtdh w16sdtfl w16du wp14">
-  <w15:person w15:author="Nathan Shauer">
-    <w15:presenceInfo w15:providerId="AD" w15:userId="S::shauer@unicamp.br::861f8244-187d-4ca7-b28b-3da3b8305db4"/>
-  </w15:person>
-</w15:people>
 </file>
 
 <file path=word/styles.xml><?xml version="1.0" encoding="utf-8"?>
@@ -2982,7 +3186,7 @@
       <w:spacing w:line="276" w:lineRule="auto"/>
     </w:pPr>
   </w:style>
-  <w:style w:type="paragraph" w:styleId="Heading1">
+  <w:style w:type="paragraph" w:styleId="Ttulo1">
     <w:name w:val="heading 1"/>
     <w:basedOn w:val="Normal"/>
     <w:next w:val="Normal"/>
@@ -2999,7 +3203,7 @@
       <w:szCs w:val="40"/>
     </w:rPr>
   </w:style>
-  <w:style w:type="paragraph" w:styleId="Heading2">
+  <w:style w:type="paragraph" w:styleId="Ttulo2">
     <w:name w:val="heading 2"/>
     <w:basedOn w:val="Normal"/>
     <w:next w:val="Normal"/>
@@ -3016,7 +3220,7 @@
       <w:szCs w:val="32"/>
     </w:rPr>
   </w:style>
-  <w:style w:type="paragraph" w:styleId="Heading3">
+  <w:style w:type="paragraph" w:styleId="Ttulo3">
     <w:name w:val="heading 3"/>
     <w:basedOn w:val="Normal"/>
     <w:next w:val="Normal"/>
@@ -3034,7 +3238,7 @@
       <w:szCs w:val="28"/>
     </w:rPr>
   </w:style>
-  <w:style w:type="paragraph" w:styleId="Heading4">
+  <w:style w:type="paragraph" w:styleId="Ttulo4">
     <w:name w:val="heading 4"/>
     <w:basedOn w:val="Normal"/>
     <w:next w:val="Normal"/>
@@ -3052,7 +3256,7 @@
       <w:szCs w:val="24"/>
     </w:rPr>
   </w:style>
-  <w:style w:type="paragraph" w:styleId="Heading5">
+  <w:style w:type="paragraph" w:styleId="Ttulo5">
     <w:name w:val="heading 5"/>
     <w:basedOn w:val="Normal"/>
     <w:next w:val="Normal"/>
@@ -3068,7 +3272,7 @@
       <w:color w:val="666666"/>
     </w:rPr>
   </w:style>
-  <w:style w:type="paragraph" w:styleId="Heading6">
+  <w:style w:type="paragraph" w:styleId="Ttulo6">
     <w:name w:val="heading 6"/>
     <w:basedOn w:val="Normal"/>
     <w:next w:val="Normal"/>
@@ -3085,13 +3289,13 @@
       <w:color w:val="666666"/>
     </w:rPr>
   </w:style>
-  <w:style w:type="character" w:default="1" w:styleId="DefaultParagraphFont">
+  <w:style w:type="character" w:default="1" w:styleId="Fontepargpadro">
     <w:name w:val="Default Paragraph Font"/>
     <w:uiPriority w:val="1"/>
     <w:semiHidden/>
     <w:unhideWhenUsed/>
   </w:style>
-  <w:style w:type="table" w:default="1" w:styleId="TableNormal">
+  <w:style w:type="table" w:default="1" w:styleId="Tabelanormal">
     <w:name w:val="Normal Table"/>
     <w:uiPriority w:val="99"/>
     <w:semiHidden/>
@@ -3106,7 +3310,7 @@
       </w:tblCellMar>
     </w:tblPr>
   </w:style>
-  <w:style w:type="numbering" w:default="1" w:styleId="NoList">
+  <w:style w:type="numbering" w:default="1" w:styleId="Semlista">
     <w:name w:val="No List"/>
     <w:uiPriority w:val="99"/>
     <w:semiHidden/>
@@ -3114,7 +3318,7 @@
   </w:style>
   <w:style w:type="character" w:styleId="Hyperlink">
     <w:name w:val="Hyperlink"/>
-    <w:basedOn w:val="DefaultParagraphFont"/>
+    <w:basedOn w:val="Fontepargpadro"/>
     <w:uiPriority w:val="99"/>
     <w:unhideWhenUsed/>
     <w:rsid w:val="00A23F8E"/>
@@ -3123,9 +3327,9 @@
       <w:u w:val="single"/>
     </w:rPr>
   </w:style>
-  <w:style w:type="character" w:styleId="FollowedHyperlink">
+  <w:style w:type="character" w:styleId="HiperlinkVisitado">
     <w:name w:val="FollowedHyperlink"/>
-    <w:basedOn w:val="DefaultParagraphFont"/>
+    <w:basedOn w:val="Fontepargpadro"/>
     <w:uiPriority w:val="99"/>
     <w:semiHidden/>
     <w:unhideWhenUsed/>
@@ -3135,9 +3339,9 @@
       <w:u w:val="single"/>
     </w:rPr>
   </w:style>
-  <w:style w:type="character" w:styleId="PlaceholderText">
+  <w:style w:type="character" w:styleId="TextodoEspaoReservado">
     <w:name w:val="Placeholder Text"/>
-    <w:basedOn w:val="DefaultParagraphFont"/>
+    <w:basedOn w:val="Fontepargpadro"/>
     <w:uiPriority w:val="99"/>
     <w:semiHidden/>
     <w:qFormat/>
@@ -3146,40 +3350,40 @@
       <w:color w:val="808080"/>
     </w:rPr>
   </w:style>
-  <w:style w:type="character" w:customStyle="1" w:styleId="FooterChar">
-    <w:name w:val="Footer Char"/>
-    <w:basedOn w:val="DefaultParagraphFont"/>
-    <w:link w:val="Footer"/>
+  <w:style w:type="character" w:customStyle="1" w:styleId="RodapChar">
+    <w:name w:val="Rodapé Char"/>
+    <w:basedOn w:val="Fontepargpadro"/>
+    <w:link w:val="Rodap"/>
     <w:uiPriority w:val="99"/>
     <w:qFormat/>
     <w:rsid w:val="00C443DD"/>
   </w:style>
-  <w:style w:type="character" w:styleId="PageNumber">
+  <w:style w:type="character" w:styleId="Nmerodepgina">
     <w:name w:val="page number"/>
-    <w:basedOn w:val="DefaultParagraphFont"/>
+    <w:basedOn w:val="Fontepargpadro"/>
     <w:uiPriority w:val="99"/>
     <w:semiHidden/>
     <w:unhideWhenUsed/>
     <w:qFormat/>
     <w:rsid w:val="00C443DD"/>
   </w:style>
-  <w:style w:type="character" w:customStyle="1" w:styleId="HeaderChar">
-    <w:name w:val="Header Char"/>
-    <w:basedOn w:val="DefaultParagraphFont"/>
-    <w:link w:val="Header"/>
+  <w:style w:type="character" w:customStyle="1" w:styleId="CabealhoChar">
+    <w:name w:val="Cabeçalho Char"/>
+    <w:basedOn w:val="Fontepargpadro"/>
+    <w:link w:val="Cabealho"/>
     <w:uiPriority w:val="99"/>
     <w:qFormat/>
     <w:rsid w:val="00C443DD"/>
   </w:style>
   <w:style w:type="character" w:customStyle="1" w:styleId="apple-converted-space">
     <w:name w:val="apple-converted-space"/>
-    <w:basedOn w:val="DefaultParagraphFont"/>
+    <w:basedOn w:val="Fontepargpadro"/>
     <w:qFormat/>
     <w:rsid w:val="00BC663F"/>
   </w:style>
-  <w:style w:type="character" w:styleId="UnresolvedMention">
+  <w:style w:type="character" w:styleId="MenoPendente">
     <w:name w:val="Unresolved Mention"/>
-    <w:basedOn w:val="DefaultParagraphFont"/>
+    <w:basedOn w:val="Fontepargpadro"/>
     <w:uiPriority w:val="99"/>
     <w:qFormat/>
     <w:rsid w:val="00A23F8E"/>
@@ -3188,9 +3392,9 @@
       <w:shd w:val="clear" w:color="auto" w:fill="E1DFDD"/>
     </w:rPr>
   </w:style>
-  <w:style w:type="character" w:styleId="CommentReference">
+  <w:style w:type="character" w:styleId="Refdecomentrio">
     <w:name w:val="annotation reference"/>
-    <w:basedOn w:val="DefaultParagraphFont"/>
+    <w:basedOn w:val="Fontepargpadro"/>
     <w:uiPriority w:val="99"/>
     <w:semiHidden/>
     <w:unhideWhenUsed/>
@@ -3201,10 +3405,10 @@
       <w:szCs w:val="16"/>
     </w:rPr>
   </w:style>
-  <w:style w:type="character" w:customStyle="1" w:styleId="CommentTextChar">
-    <w:name w:val="Comment Text Char"/>
-    <w:basedOn w:val="DefaultParagraphFont"/>
-    <w:link w:val="CommentText"/>
+  <w:style w:type="character" w:customStyle="1" w:styleId="TextodecomentrioChar">
+    <w:name w:val="Texto de comentário Char"/>
+    <w:basedOn w:val="Fontepargpadro"/>
+    <w:link w:val="Textodecomentrio"/>
     <w:uiPriority w:val="99"/>
     <w:semiHidden/>
     <w:qFormat/>
@@ -3214,10 +3418,10 @@
       <w:szCs w:val="20"/>
     </w:rPr>
   </w:style>
-  <w:style w:type="character" w:customStyle="1" w:styleId="CommentSubjectChar">
-    <w:name w:val="Comment Subject Char"/>
-    <w:basedOn w:val="CommentTextChar"/>
-    <w:link w:val="CommentSubject"/>
+  <w:style w:type="character" w:customStyle="1" w:styleId="AssuntodocomentrioChar">
+    <w:name w:val="Assunto do comentário Char"/>
+    <w:basedOn w:val="TextodecomentrioChar"/>
+    <w:link w:val="Assuntodocomentrio"/>
     <w:uiPriority w:val="99"/>
     <w:semiHidden/>
     <w:qFormat/>
@@ -3229,10 +3433,10 @@
       <w:szCs w:val="20"/>
     </w:rPr>
   </w:style>
-  <w:style w:type="character" w:customStyle="1" w:styleId="BalloonTextChar">
-    <w:name w:val="Balloon Text Char"/>
-    <w:basedOn w:val="DefaultParagraphFont"/>
-    <w:link w:val="BalloonText"/>
+  <w:style w:type="character" w:customStyle="1" w:styleId="TextodebaloChar">
+    <w:name w:val="Texto de balão Char"/>
+    <w:basedOn w:val="Fontepargpadro"/>
+    <w:link w:val="Textodebalo"/>
     <w:uiPriority w:val="99"/>
     <w:semiHidden/>
     <w:qFormat/>
@@ -3258,21 +3462,21 @@
       <w:szCs w:val="28"/>
     </w:rPr>
   </w:style>
-  <w:style w:type="paragraph" w:styleId="BodyText">
+  <w:style w:type="paragraph" w:styleId="Corpodetexto">
     <w:name w:val="Body Text"/>
     <w:basedOn w:val="Normal"/>
     <w:pPr>
       <w:spacing w:after="140"/>
     </w:pPr>
   </w:style>
-  <w:style w:type="paragraph" w:styleId="List">
+  <w:style w:type="paragraph" w:styleId="Lista">
     <w:name w:val="List"/>
     <w:basedOn w:val="BodyText1"/>
     <w:rPr>
       <w:rFonts w:cs="Lohit Marathi"/>
     </w:rPr>
   </w:style>
-  <w:style w:type="paragraph" w:styleId="Caption">
+  <w:style w:type="paragraph" w:styleId="Legenda">
     <w:name w:val="caption"/>
     <w:basedOn w:val="Normal"/>
     <w:qFormat/>
@@ -3307,7 +3511,7 @@
       <w:spacing w:after="140" w:line="288" w:lineRule="auto"/>
     </w:pPr>
   </w:style>
-  <w:style w:type="paragraph" w:styleId="Title">
+  <w:style w:type="paragraph" w:styleId="Ttulo">
     <w:name w:val="Title"/>
     <w:basedOn w:val="Normal"/>
     <w:next w:val="Normal"/>
@@ -3323,7 +3527,7 @@
       <w:szCs w:val="52"/>
     </w:rPr>
   </w:style>
-  <w:style w:type="paragraph" w:styleId="Subtitle">
+  <w:style w:type="paragraph" w:styleId="Subttulo">
     <w:name w:val="Subtitle"/>
     <w:basedOn w:val="Normal"/>
     <w:next w:val="Normal"/>
@@ -3340,7 +3544,7 @@
       <w:szCs w:val="30"/>
     </w:rPr>
   </w:style>
-  <w:style w:type="paragraph" w:styleId="ListParagraph">
+  <w:style w:type="paragraph" w:styleId="PargrafodaLista">
     <w:name w:val="List Paragraph"/>
     <w:basedOn w:val="Normal"/>
     <w:uiPriority w:val="34"/>
@@ -3374,10 +3578,10 @@
     <w:basedOn w:val="Normal"/>
     <w:qFormat/>
   </w:style>
-  <w:style w:type="paragraph" w:styleId="Footer">
+  <w:style w:type="paragraph" w:styleId="Rodap">
     <w:name w:val="footer"/>
     <w:basedOn w:val="Normal"/>
-    <w:link w:val="FooterChar"/>
+    <w:link w:val="RodapChar"/>
     <w:uiPriority w:val="99"/>
     <w:unhideWhenUsed/>
     <w:rsid w:val="00C443DD"/>
@@ -3389,10 +3593,10 @@
       <w:spacing w:line="240" w:lineRule="auto"/>
     </w:pPr>
   </w:style>
-  <w:style w:type="paragraph" w:styleId="Header">
+  <w:style w:type="paragraph" w:styleId="Cabealho">
     <w:name w:val="header"/>
     <w:basedOn w:val="Normal"/>
-    <w:link w:val="HeaderChar"/>
+    <w:link w:val="CabealhoChar"/>
     <w:uiPriority w:val="99"/>
     <w:unhideWhenUsed/>
     <w:rsid w:val="00C443DD"/>
@@ -3404,10 +3608,10 @@
       <w:spacing w:line="240" w:lineRule="auto"/>
     </w:pPr>
   </w:style>
-  <w:style w:type="paragraph" w:styleId="CommentText">
+  <w:style w:type="paragraph" w:styleId="Textodecomentrio">
     <w:name w:val="annotation text"/>
     <w:basedOn w:val="Normal"/>
-    <w:link w:val="CommentTextChar"/>
+    <w:link w:val="TextodecomentrioChar"/>
     <w:uiPriority w:val="99"/>
     <w:semiHidden/>
     <w:unhideWhenUsed/>
@@ -3421,11 +3625,11 @@
       <w:szCs w:val="20"/>
     </w:rPr>
   </w:style>
-  <w:style w:type="paragraph" w:styleId="CommentSubject">
+  <w:style w:type="paragraph" w:styleId="Assuntodocomentrio">
     <w:name w:val="annotation subject"/>
-    <w:basedOn w:val="CommentText"/>
-    <w:next w:val="CommentText"/>
-    <w:link w:val="CommentSubjectChar"/>
+    <w:basedOn w:val="Textodecomentrio"/>
+    <w:next w:val="Textodecomentrio"/>
+    <w:link w:val="AssuntodocomentrioChar"/>
     <w:uiPriority w:val="99"/>
     <w:semiHidden/>
     <w:unhideWhenUsed/>
@@ -3436,10 +3640,10 @@
       <w:bCs/>
     </w:rPr>
   </w:style>
-  <w:style w:type="paragraph" w:styleId="BalloonText">
+  <w:style w:type="paragraph" w:styleId="Textodebalo">
     <w:name w:val="Balloon Text"/>
     <w:basedOn w:val="Normal"/>
-    <w:link w:val="BalloonTextChar"/>
+    <w:link w:val="TextodebaloChar"/>
     <w:uiPriority w:val="99"/>
     <w:semiHidden/>
     <w:unhideWhenUsed/>
@@ -3454,16 +3658,16 @@
       <w:szCs w:val="18"/>
     </w:rPr>
   </w:style>
-  <w:style w:type="paragraph" w:styleId="Revision">
+  <w:style w:type="paragraph" w:styleId="Reviso">
     <w:name w:val="Revision"/>
     <w:uiPriority w:val="99"/>
     <w:semiHidden/>
     <w:qFormat/>
     <w:rsid w:val="00A169B1"/>
   </w:style>
-  <w:style w:type="table" w:styleId="TableGrid">
+  <w:style w:type="table" w:styleId="Tabelacomgrade">
     <w:name w:val="Table Grid"/>
-    <w:basedOn w:val="TableNormal"/>
+    <w:basedOn w:val="Tabelanormal"/>
     <w:uiPriority w:val="39"/>
     <w:rsid w:val="0020381D"/>
     <w:tblPr>

</xml_diff>